<commit_message>
docs: created UML diagram for program. Updated analysis doc to fix errors in functions and add functions for utilities
</commit_message>
<xml_diff>
--- a/Analisis de programa.docx
+++ b/Analisis de programa.docx
@@ -136,15 +136,7 @@
         <w:ind w:left="-5"/>
       </w:pPr>
       <w:r>
-        <w:t xml:space="preserve">1.1 Requisitos funcionales del sistema (5 </w:t>
-      </w:r>
-      <w:proofErr w:type="spellStart"/>
-      <w:r>
-        <w:t>pts</w:t>
-      </w:r>
-      <w:proofErr w:type="spellEnd"/>
-      <w:r>
-        <w:t xml:space="preserve">) </w:t>
+        <w:t xml:space="preserve">1.1 Requisitos funcionales del sistema (5 pts) </w:t>
       </w:r>
     </w:p>
     <w:p>
@@ -474,15 +466,7 @@
       </w:pPr>
       <w:r>
         <w:lastRenderedPageBreak/>
-        <w:t xml:space="preserve">1.2 Clases necesarias y su propósito (5 </w:t>
-      </w:r>
-      <w:proofErr w:type="spellStart"/>
-      <w:r>
-        <w:t>pts</w:t>
-      </w:r>
-      <w:proofErr w:type="spellEnd"/>
-      <w:r>
-        <w:t xml:space="preserve">) </w:t>
+        <w:t xml:space="preserve">1.2 Clases necesarias y su propósito (5 pts) </w:t>
       </w:r>
     </w:p>
     <w:tbl>
@@ -969,35 +953,7 @@
               <w:rPr>
                 <w:rFonts w:ascii="Cambria" w:eastAsia="Cambria" w:hAnsi="Cambria" w:cs="Cambria"/>
               </w:rPr>
-              <w:t xml:space="preserve">Esta clase sirve como </w:t>
-            </w:r>
-            <w:proofErr w:type="spellStart"/>
-            <w:r>
-              <w:rPr>
-                <w:rFonts w:ascii="Cambria" w:eastAsia="Cambria" w:hAnsi="Cambria" w:cs="Cambria"/>
-              </w:rPr>
-              <w:t>auxilar</w:t>
-            </w:r>
-            <w:proofErr w:type="spellEnd"/>
-            <w:r>
-              <w:rPr>
-                <w:rFonts w:ascii="Cambria" w:eastAsia="Cambria" w:hAnsi="Cambria" w:cs="Cambria"/>
-              </w:rPr>
-              <w:t xml:space="preserve"> de Rutina, y su propósito es </w:t>
-            </w:r>
-            <w:proofErr w:type="spellStart"/>
-            <w:r>
-              <w:rPr>
-                <w:rFonts w:ascii="Cambria" w:eastAsia="Cambria" w:hAnsi="Cambria" w:cs="Cambria"/>
-              </w:rPr>
-              <w:t>regitsrar</w:t>
-            </w:r>
-            <w:proofErr w:type="spellEnd"/>
-            <w:r>
-              <w:rPr>
-                <w:rFonts w:ascii="Cambria" w:eastAsia="Cambria" w:hAnsi="Cambria" w:cs="Cambria"/>
-              </w:rPr>
-              <w:t xml:space="preserve"> cuantas veces </w:t>
+              <w:t xml:space="preserve">Esta clase sirve como auxilar de Rutina, y su propósito es regitsrar cuantas veces </w:t>
             </w:r>
             <w:r>
               <w:rPr>
@@ -1170,15 +1126,7 @@
         <w:ind w:left="0" w:firstLine="0"/>
       </w:pPr>
       <w:r>
-        <w:t xml:space="preserve">1.3 Atributos de cada clase (10 </w:t>
-      </w:r>
-      <w:proofErr w:type="spellStart"/>
-      <w:r>
-        <w:t>pts</w:t>
-      </w:r>
-      <w:proofErr w:type="spellEnd"/>
-      <w:r>
-        <w:t xml:space="preserve">) </w:t>
+        <w:t xml:space="preserve">1.3 Atributos de cada clase (10 pts) </w:t>
       </w:r>
     </w:p>
     <w:p>
@@ -1342,14 +1290,12 @@
               </w:rPr>
               <w:t xml:space="preserve"> </w:t>
             </w:r>
-            <w:proofErr w:type="spellStart"/>
             <w:r>
               <w:rPr>
                 <w:rFonts w:ascii="Cambria" w:eastAsia="Cambria" w:hAnsi="Cambria" w:cs="Cambria"/>
               </w:rPr>
               <w:t>String</w:t>
             </w:r>
-            <w:proofErr w:type="spellEnd"/>
           </w:p>
           <w:p>
             <w:pPr>
@@ -1487,14 +1433,12 @@
                 <w:rFonts w:ascii="Cambria" w:eastAsia="Cambria" w:hAnsi="Cambria" w:cs="Cambria"/>
               </w:rPr>
             </w:pPr>
-            <w:proofErr w:type="spellStart"/>
             <w:r>
               <w:rPr>
                 <w:rFonts w:ascii="Cambria" w:eastAsia="Cambria" w:hAnsi="Cambria" w:cs="Cambria"/>
               </w:rPr>
               <w:t>int</w:t>
             </w:r>
-            <w:proofErr w:type="spellEnd"/>
           </w:p>
         </w:tc>
         <w:tc>
@@ -1573,14 +1517,12 @@
                 <w:rFonts w:ascii="Cambria" w:eastAsia="Cambria" w:hAnsi="Cambria" w:cs="Cambria"/>
               </w:rPr>
             </w:pPr>
-            <w:proofErr w:type="spellStart"/>
             <w:r>
               <w:rPr>
                 <w:rFonts w:ascii="Cambria" w:eastAsia="Cambria" w:hAnsi="Cambria" w:cs="Cambria"/>
               </w:rPr>
               <w:t>double</w:t>
             </w:r>
-            <w:proofErr w:type="spellEnd"/>
           </w:p>
         </w:tc>
         <w:tc>
@@ -1659,14 +1601,12 @@
                 <w:rFonts w:ascii="Cambria" w:eastAsia="Cambria" w:hAnsi="Cambria" w:cs="Cambria"/>
               </w:rPr>
             </w:pPr>
-            <w:proofErr w:type="spellStart"/>
             <w:r>
               <w:rPr>
                 <w:rFonts w:ascii="Cambria" w:eastAsia="Cambria" w:hAnsi="Cambria" w:cs="Cambria"/>
               </w:rPr>
               <w:t>double</w:t>
             </w:r>
-            <w:proofErr w:type="spellEnd"/>
           </w:p>
         </w:tc>
         <w:tc>
@@ -1744,14 +1684,12 @@
                 <w:rFonts w:ascii="Cambria" w:eastAsia="Cambria" w:hAnsi="Cambria" w:cs="Cambria"/>
               </w:rPr>
             </w:pPr>
-            <w:proofErr w:type="spellStart"/>
             <w:r>
               <w:rPr>
                 <w:rFonts w:ascii="Cambria" w:eastAsia="Cambria" w:hAnsi="Cambria" w:cs="Cambria"/>
               </w:rPr>
               <w:t>String</w:t>
             </w:r>
-            <w:proofErr w:type="spellEnd"/>
           </w:p>
         </w:tc>
         <w:tc>
@@ -1789,30 +1727,8 @@
               <w:rPr>
                 <w:rFonts w:ascii="Cambria" w:eastAsia="Cambria" w:hAnsi="Cambria" w:cs="Cambria"/>
               </w:rPr>
-              <w:t xml:space="preserve">Es el tipo de membresía con la que el usuario cuenta. Esta puede ser </w:t>
-            </w:r>
-            <w:proofErr w:type="spellStart"/>
-            <w:r>
-              <w:rPr>
-                <w:rFonts w:ascii="Cambria" w:eastAsia="Cambria" w:hAnsi="Cambria" w:cs="Cambria"/>
-              </w:rPr>
-              <w:t>Basica</w:t>
-            </w:r>
-            <w:proofErr w:type="spellEnd"/>
-            <w:r>
-              <w:rPr>
-                <w:rFonts w:ascii="Cambria" w:eastAsia="Cambria" w:hAnsi="Cambria" w:cs="Cambria"/>
-              </w:rPr>
-              <w:t xml:space="preserve">, Premium o </w:t>
-            </w:r>
-            <w:proofErr w:type="gramStart"/>
-            <w:r>
-              <w:rPr>
-                <w:rFonts w:ascii="Cambria" w:eastAsia="Cambria" w:hAnsi="Cambria" w:cs="Cambria"/>
-              </w:rPr>
-              <w:t>Master</w:t>
-            </w:r>
-            <w:proofErr w:type="gramEnd"/>
+              <w:t>Es el tipo de membresía con la que el usuario cuenta. Esta puede ser Basica, Premium o Master</w:t>
+            </w:r>
           </w:p>
         </w:tc>
       </w:tr>
@@ -1851,14 +1767,12 @@
                 <w:rFonts w:ascii="Cambria" w:eastAsia="Cambria" w:hAnsi="Cambria" w:cs="Cambria"/>
               </w:rPr>
             </w:pPr>
-            <w:proofErr w:type="spellStart"/>
             <w:r>
               <w:rPr>
                 <w:rFonts w:ascii="Cambria" w:eastAsia="Cambria" w:hAnsi="Cambria" w:cs="Cambria"/>
               </w:rPr>
               <w:t>String</w:t>
             </w:r>
-            <w:proofErr w:type="spellEnd"/>
           </w:p>
         </w:tc>
         <w:tc>
@@ -1936,14 +1850,12 @@
                 <w:rFonts w:ascii="Cambria" w:eastAsia="Cambria" w:hAnsi="Cambria" w:cs="Cambria"/>
               </w:rPr>
             </w:pPr>
-            <w:proofErr w:type="spellStart"/>
             <w:r>
               <w:rPr>
                 <w:rFonts w:ascii="Cambria" w:eastAsia="Cambria" w:hAnsi="Cambria" w:cs="Cambria"/>
               </w:rPr>
               <w:t>String</w:t>
             </w:r>
-            <w:proofErr w:type="spellEnd"/>
           </w:p>
         </w:tc>
         <w:tc>
@@ -2176,14 +2088,12 @@
               </w:rPr>
               <w:t xml:space="preserve"> </w:t>
             </w:r>
-            <w:proofErr w:type="spellStart"/>
             <w:r>
               <w:rPr>
                 <w:rFonts w:ascii="Cambria" w:eastAsia="Cambria" w:hAnsi="Cambria" w:cs="Cambria"/>
               </w:rPr>
               <w:t>String</w:t>
             </w:r>
-            <w:proofErr w:type="spellEnd"/>
           </w:p>
           <w:p>
             <w:pPr>
@@ -2333,14 +2243,12 @@
                 <w:rFonts w:ascii="Cambria" w:eastAsia="Cambria" w:hAnsi="Cambria" w:cs="Cambria"/>
               </w:rPr>
             </w:pPr>
-            <w:proofErr w:type="spellStart"/>
             <w:r>
               <w:rPr>
                 <w:rFonts w:ascii="Cambria" w:eastAsia="Cambria" w:hAnsi="Cambria" w:cs="Cambria"/>
               </w:rPr>
               <w:t>int</w:t>
             </w:r>
-            <w:proofErr w:type="spellEnd"/>
           </w:p>
         </w:tc>
         <w:tc>
@@ -2418,33 +2326,11 @@
                 <w:rFonts w:ascii="Cambria" w:eastAsia="Cambria" w:hAnsi="Cambria" w:cs="Cambria"/>
               </w:rPr>
             </w:pPr>
-            <w:proofErr w:type="spellStart"/>
-            <w:r>
-              <w:rPr>
-                <w:rFonts w:ascii="Cambria" w:eastAsia="Cambria" w:hAnsi="Cambria" w:cs="Cambria"/>
-              </w:rPr>
-              <w:t>ArrayList</w:t>
-            </w:r>
-            <w:proofErr w:type="spellEnd"/>
-            <w:r>
-              <w:rPr>
-                <w:rFonts w:ascii="Cambria" w:eastAsia="Cambria" w:hAnsi="Cambria" w:cs="Cambria"/>
-              </w:rPr>
-              <w:t>&lt;</w:t>
-            </w:r>
-            <w:proofErr w:type="spellStart"/>
-            <w:r>
-              <w:rPr>
-                <w:rFonts w:ascii="Cambria" w:eastAsia="Cambria" w:hAnsi="Cambria" w:cs="Cambria"/>
-              </w:rPr>
-              <w:t>String</w:t>
-            </w:r>
-            <w:proofErr w:type="spellEnd"/>
-            <w:r>
-              <w:rPr>
-                <w:rFonts w:ascii="Cambria" w:eastAsia="Cambria" w:hAnsi="Cambria" w:cs="Cambria"/>
-              </w:rPr>
-              <w:t>&gt;</w:t>
+            <w:r>
+              <w:rPr>
+                <w:rFonts w:ascii="Cambria" w:eastAsia="Cambria" w:hAnsi="Cambria" w:cs="Cambria"/>
+              </w:rPr>
+              <w:t>ArrayList&lt;String&gt;</w:t>
             </w:r>
           </w:p>
         </w:tc>
@@ -2525,14 +2411,12 @@
                 <w:rFonts w:ascii="Cambria" w:eastAsia="Cambria" w:hAnsi="Cambria" w:cs="Cambria"/>
               </w:rPr>
             </w:pPr>
-            <w:proofErr w:type="spellStart"/>
             <w:r>
               <w:rPr>
                 <w:rFonts w:ascii="Cambria" w:eastAsia="Cambria" w:hAnsi="Cambria" w:cs="Cambria"/>
               </w:rPr>
               <w:t>ArrayList</w:t>
             </w:r>
-            <w:proofErr w:type="spellEnd"/>
             <w:r>
               <w:rPr>
                 <w:rFonts w:ascii="Cambria" w:eastAsia="Cambria" w:hAnsi="Cambria" w:cs="Cambria"/>
@@ -2629,14 +2513,12 @@
                 <w:rFonts w:ascii="Cambria" w:eastAsia="Cambria" w:hAnsi="Cambria" w:cs="Cambria"/>
               </w:rPr>
             </w:pPr>
-            <w:proofErr w:type="spellStart"/>
             <w:r>
               <w:rPr>
                 <w:rFonts w:ascii="Cambria" w:eastAsia="Cambria" w:hAnsi="Cambria" w:cs="Cambria"/>
               </w:rPr>
               <w:t>int</w:t>
             </w:r>
-            <w:proofErr w:type="spellEnd"/>
           </w:p>
         </w:tc>
         <w:tc>
@@ -2715,14 +2597,12 @@
                 <w:rFonts w:ascii="Cambria" w:eastAsia="Cambria" w:hAnsi="Cambria" w:cs="Cambria"/>
               </w:rPr>
             </w:pPr>
-            <w:proofErr w:type="spellStart"/>
             <w:r>
               <w:rPr>
                 <w:rFonts w:ascii="Cambria" w:eastAsia="Cambria" w:hAnsi="Cambria" w:cs="Cambria"/>
               </w:rPr>
               <w:t>boolean</w:t>
             </w:r>
-            <w:proofErr w:type="spellEnd"/>
           </w:p>
         </w:tc>
         <w:tc>
@@ -2937,16 +2817,8 @@
               <w:rPr>
                 <w:rFonts w:ascii="Cambria" w:eastAsia="Cambria" w:hAnsi="Cambria" w:cs="Cambria"/>
               </w:rPr>
-              <w:t xml:space="preserve"> </w:t>
-            </w:r>
-            <w:proofErr w:type="spellStart"/>
-            <w:r>
-              <w:rPr>
-                <w:rFonts w:ascii="Cambria" w:eastAsia="Cambria" w:hAnsi="Cambria" w:cs="Cambria"/>
-              </w:rPr>
-              <w:t>String</w:t>
-            </w:r>
-            <w:proofErr w:type="spellEnd"/>
+              <w:t xml:space="preserve"> String</w:t>
+            </w:r>
           </w:p>
           <w:p>
             <w:pPr>
@@ -3084,14 +2956,12 @@
                 <w:rFonts w:ascii="Cambria" w:eastAsia="Cambria" w:hAnsi="Cambria" w:cs="Cambria"/>
               </w:rPr>
             </w:pPr>
-            <w:proofErr w:type="spellStart"/>
             <w:r>
               <w:rPr>
                 <w:rFonts w:ascii="Cambria" w:eastAsia="Cambria" w:hAnsi="Cambria" w:cs="Cambria"/>
               </w:rPr>
               <w:t>String</w:t>
             </w:r>
-            <w:proofErr w:type="spellEnd"/>
           </w:p>
         </w:tc>
         <w:tc>
@@ -3129,21 +2999,7 @@
               <w:rPr>
                 <w:rFonts w:ascii="Cambria" w:eastAsia="Cambria" w:hAnsi="Cambria" w:cs="Cambria"/>
               </w:rPr>
-              <w:t xml:space="preserve">Es el tipo de ejercicio al que este ejercicio pertenece. El tipo de ejercicio puede ser </w:t>
-            </w:r>
-            <w:proofErr w:type="spellStart"/>
-            <w:r>
-              <w:rPr>
-                <w:rFonts w:ascii="Cambria" w:eastAsia="Cambria" w:hAnsi="Cambria" w:cs="Cambria"/>
-              </w:rPr>
-              <w:t>Aerobico</w:t>
-            </w:r>
-            <w:proofErr w:type="spellEnd"/>
-            <w:r>
-              <w:rPr>
-                <w:rFonts w:ascii="Cambria" w:eastAsia="Cambria" w:hAnsi="Cambria" w:cs="Cambria"/>
-              </w:rPr>
-              <w:t>, Muscular, de Flexibilidad y de Equilibrio.</w:t>
+              <w:t>Es el tipo de ejercicio al que este ejercicio pertenece. El tipo de ejercicio puede ser Aerobico, Muscular, de Flexibilidad y de Equilibrio.</w:t>
             </w:r>
           </w:p>
         </w:tc>
@@ -3184,14 +3040,12 @@
                 <w:rFonts w:ascii="Cambria" w:eastAsia="Cambria" w:hAnsi="Cambria" w:cs="Cambria"/>
               </w:rPr>
             </w:pPr>
-            <w:proofErr w:type="spellStart"/>
             <w:r>
               <w:rPr>
                 <w:rFonts w:ascii="Cambria" w:eastAsia="Cambria" w:hAnsi="Cambria" w:cs="Cambria"/>
               </w:rPr>
               <w:t>String</w:t>
             </w:r>
-            <w:proofErr w:type="spellEnd"/>
           </w:p>
         </w:tc>
         <w:tc>
@@ -3270,14 +3124,12 @@
                 <w:rFonts w:ascii="Cambria" w:eastAsia="Cambria" w:hAnsi="Cambria" w:cs="Cambria"/>
               </w:rPr>
             </w:pPr>
-            <w:proofErr w:type="spellStart"/>
             <w:r>
               <w:rPr>
                 <w:rFonts w:ascii="Cambria" w:eastAsia="Cambria" w:hAnsi="Cambria" w:cs="Cambria"/>
               </w:rPr>
               <w:t>int</w:t>
             </w:r>
-            <w:proofErr w:type="spellEnd"/>
           </w:p>
         </w:tc>
         <w:tc>
@@ -3357,14 +3209,12 @@
                 <w:rFonts w:ascii="Cambria" w:eastAsia="Cambria" w:hAnsi="Cambria" w:cs="Cambria"/>
               </w:rPr>
             </w:pPr>
-            <w:proofErr w:type="spellStart"/>
             <w:r>
               <w:rPr>
                 <w:rFonts w:ascii="Cambria" w:eastAsia="Cambria" w:hAnsi="Cambria" w:cs="Cambria"/>
               </w:rPr>
               <w:t>double</w:t>
             </w:r>
-            <w:proofErr w:type="spellEnd"/>
           </w:p>
         </w:tc>
         <w:tc>
@@ -3560,16 +3410,8 @@
               <w:rPr>
                 <w:rFonts w:ascii="Cambria" w:eastAsia="Cambria" w:hAnsi="Cambria" w:cs="Cambria"/>
               </w:rPr>
-              <w:t xml:space="preserve"> </w:t>
-            </w:r>
-            <w:proofErr w:type="spellStart"/>
-            <w:r>
-              <w:rPr>
-                <w:rFonts w:ascii="Cambria" w:eastAsia="Cambria" w:hAnsi="Cambria" w:cs="Cambria"/>
-              </w:rPr>
-              <w:t>String</w:t>
-            </w:r>
-            <w:proofErr w:type="spellEnd"/>
+              <w:t xml:space="preserve"> String</w:t>
+            </w:r>
           </w:p>
           <w:p>
             <w:pPr>
@@ -3688,28 +3530,18 @@
                 <w:rFonts w:ascii="Cambria" w:eastAsia="Cambria" w:hAnsi="Cambria" w:cs="Cambria"/>
               </w:rPr>
             </w:pPr>
-            <w:proofErr w:type="spellStart"/>
-            <w:r>
-              <w:rPr>
-                <w:rFonts w:ascii="Cambria" w:eastAsia="Cambria" w:hAnsi="Cambria" w:cs="Cambria"/>
-              </w:rPr>
-              <w:t>ArrayList</w:t>
-            </w:r>
-            <w:proofErr w:type="spellEnd"/>
-            <w:r>
-              <w:rPr>
-                <w:rFonts w:ascii="Cambria" w:eastAsia="Cambria" w:hAnsi="Cambria" w:cs="Cambria"/>
-              </w:rPr>
-              <w:t>&lt;</w:t>
-            </w:r>
-            <w:proofErr w:type="spellStart"/>
+            <w:r>
+              <w:rPr>
+                <w:rFonts w:ascii="Cambria" w:eastAsia="Cambria" w:hAnsi="Cambria" w:cs="Cambria"/>
+              </w:rPr>
+              <w:t>ArrayList&lt;</w:t>
+            </w:r>
             <w:r>
               <w:rPr>
                 <w:rFonts w:ascii="Cambria" w:eastAsia="Cambria" w:hAnsi="Cambria" w:cs="Cambria"/>
               </w:rPr>
               <w:t>String</w:t>
             </w:r>
-            <w:proofErr w:type="spellEnd"/>
             <w:r>
               <w:rPr>
                 <w:rFonts w:ascii="Cambria" w:eastAsia="Cambria" w:hAnsi="Cambria" w:cs="Cambria"/>
@@ -3944,16 +3776,8 @@
               <w:rPr>
                 <w:rFonts w:ascii="Cambria" w:eastAsia="Cambria" w:hAnsi="Cambria" w:cs="Cambria"/>
               </w:rPr>
-              <w:t xml:space="preserve"> </w:t>
-            </w:r>
-            <w:proofErr w:type="spellStart"/>
-            <w:r>
-              <w:rPr>
-                <w:rFonts w:ascii="Cambria" w:eastAsia="Cambria" w:hAnsi="Cambria" w:cs="Cambria"/>
-              </w:rPr>
-              <w:t>String</w:t>
-            </w:r>
-            <w:proofErr w:type="spellEnd"/>
+              <w:t xml:space="preserve"> String</w:t>
+            </w:r>
           </w:p>
           <w:p>
             <w:pPr>
@@ -4079,14 +3903,12 @@
                 <w:rFonts w:ascii="Cambria" w:eastAsia="Cambria" w:hAnsi="Cambria" w:cs="Cambria"/>
               </w:rPr>
             </w:pPr>
-            <w:proofErr w:type="spellStart"/>
             <w:r>
               <w:rPr>
                 <w:rFonts w:ascii="Cambria" w:eastAsia="Cambria" w:hAnsi="Cambria" w:cs="Cambria"/>
               </w:rPr>
               <w:t>Int</w:t>
             </w:r>
-            <w:proofErr w:type="spellEnd"/>
           </w:p>
         </w:tc>
         <w:tc>
@@ -4165,7 +3987,7 @@
         </w:trPr>
         <w:tc>
           <w:tcPr>
-            <w:tcW w:w="1665" w:type="dxa"/>
+            <w:tcW w:w="1646" w:type="dxa"/>
           </w:tcPr>
           <w:p>
             <w:pPr>
@@ -4181,7 +4003,7 @@
         </w:tc>
         <w:tc>
           <w:tcPr>
-            <w:tcW w:w="2156" w:type="dxa"/>
+            <w:tcW w:w="2421" w:type="dxa"/>
           </w:tcPr>
           <w:p>
             <w:pPr>
@@ -4197,7 +4019,7 @@
         </w:tc>
         <w:tc>
           <w:tcPr>
-            <w:tcW w:w="1674" w:type="dxa"/>
+            <w:tcW w:w="1628" w:type="dxa"/>
           </w:tcPr>
           <w:p>
             <w:pPr>
@@ -4213,7 +4035,7 @@
         </w:tc>
         <w:tc>
           <w:tcPr>
-            <w:tcW w:w="3410" w:type="dxa"/>
+            <w:tcW w:w="3210" w:type="dxa"/>
           </w:tcPr>
           <w:p>
             <w:r>
@@ -4231,7 +4053,7 @@
         </w:trPr>
         <w:tc>
           <w:tcPr>
-            <w:tcW w:w="1665" w:type="dxa"/>
+            <w:tcW w:w="1646" w:type="dxa"/>
           </w:tcPr>
           <w:p>
             <w:pPr>
@@ -4271,20 +4093,15 @@
         </w:tc>
         <w:tc>
           <w:tcPr>
-            <w:tcW w:w="2156" w:type="dxa"/>
+            <w:tcW w:w="2421" w:type="dxa"/>
           </w:tcPr>
           <w:p>
             <w:pPr>
               <w:spacing w:after="214"/>
               <w:ind w:left="5"/>
             </w:pPr>
-            <w:proofErr w:type="spellStart"/>
-            <w:r>
-              <w:t>ArrayList</w:t>
-            </w:r>
-            <w:proofErr w:type="spellEnd"/>
-            <w:r>
-              <w:t>&lt;Miembro&gt;</w:t>
+            <w:r>
+              <w:t>ArrayList&lt;Miembro&gt;</w:t>
             </w:r>
           </w:p>
           <w:p>
@@ -4313,7 +4130,7 @@
         </w:tc>
         <w:tc>
           <w:tcPr>
-            <w:tcW w:w="1674" w:type="dxa"/>
+            <w:tcW w:w="1628" w:type="dxa"/>
           </w:tcPr>
           <w:p>
             <w:pPr>
@@ -4353,7 +4170,7 @@
         </w:tc>
         <w:tc>
           <w:tcPr>
-            <w:tcW w:w="3410" w:type="dxa"/>
+            <w:tcW w:w="3210" w:type="dxa"/>
           </w:tcPr>
           <w:p>
             <w:pPr>
@@ -4390,7 +4207,7 @@
         </w:trPr>
         <w:tc>
           <w:tcPr>
-            <w:tcW w:w="1665" w:type="dxa"/>
+            <w:tcW w:w="1646" w:type="dxa"/>
           </w:tcPr>
           <w:p>
             <w:pPr>
@@ -4410,7 +4227,7 @@
         </w:tc>
         <w:tc>
           <w:tcPr>
-            <w:tcW w:w="2156" w:type="dxa"/>
+            <w:tcW w:w="2421" w:type="dxa"/>
           </w:tcPr>
           <w:p>
             <w:pPr>
@@ -4420,25 +4237,17 @@
                 <w:rFonts w:ascii="Cambria" w:eastAsia="Cambria" w:hAnsi="Cambria" w:cs="Cambria"/>
               </w:rPr>
             </w:pPr>
-            <w:proofErr w:type="spellStart"/>
-            <w:r>
-              <w:rPr>
-                <w:rFonts w:ascii="Cambria" w:eastAsia="Cambria" w:hAnsi="Cambria" w:cs="Cambria"/>
-              </w:rPr>
-              <w:t>ArrayList</w:t>
-            </w:r>
-            <w:proofErr w:type="spellEnd"/>
-            <w:r>
-              <w:rPr>
-                <w:rFonts w:ascii="Cambria" w:eastAsia="Cambria" w:hAnsi="Cambria" w:cs="Cambria"/>
-              </w:rPr>
-              <w:t>&lt;Entrenador&gt;</w:t>
-            </w:r>
-          </w:p>
-        </w:tc>
-        <w:tc>
-          <w:tcPr>
-            <w:tcW w:w="1674" w:type="dxa"/>
+            <w:r>
+              <w:rPr>
+                <w:rFonts w:ascii="Cambria" w:eastAsia="Cambria" w:hAnsi="Cambria" w:cs="Cambria"/>
+              </w:rPr>
+              <w:t>ArrayList&lt;Entrenador&gt;</w:t>
+            </w:r>
+          </w:p>
+        </w:tc>
+        <w:tc>
+          <w:tcPr>
+            <w:tcW w:w="1628" w:type="dxa"/>
           </w:tcPr>
           <w:p>
             <w:pPr>
@@ -4458,7 +4267,7 @@
         </w:tc>
         <w:tc>
           <w:tcPr>
-            <w:tcW w:w="3410" w:type="dxa"/>
+            <w:tcW w:w="3210" w:type="dxa"/>
           </w:tcPr>
           <w:p>
             <w:pPr>
@@ -4482,7 +4291,7 @@
         </w:trPr>
         <w:tc>
           <w:tcPr>
-            <w:tcW w:w="1665" w:type="dxa"/>
+            <w:tcW w:w="1646" w:type="dxa"/>
           </w:tcPr>
           <w:p>
             <w:pPr>
@@ -4496,13 +4305,97 @@
               <w:rPr>
                 <w:rFonts w:ascii="Cambria" w:eastAsia="Cambria" w:hAnsi="Cambria" w:cs="Cambria"/>
               </w:rPr>
+              <w:t>Lista de ejercicios</w:t>
+            </w:r>
+          </w:p>
+        </w:tc>
+        <w:tc>
+          <w:tcPr>
+            <w:tcW w:w="2421" w:type="dxa"/>
+          </w:tcPr>
+          <w:p>
+            <w:pPr>
+              <w:spacing w:after="214"/>
+              <w:ind w:left="5"/>
+              <w:rPr>
+                <w:rFonts w:ascii="Cambria" w:eastAsia="Cambria" w:hAnsi="Cambria" w:cs="Cambria"/>
+              </w:rPr>
+            </w:pPr>
+            <w:r>
+              <w:rPr>
+                <w:rFonts w:ascii="Cambria" w:eastAsia="Cambria" w:hAnsi="Cambria" w:cs="Cambria"/>
+              </w:rPr>
+              <w:t xml:space="preserve">ArrayList&lt;Ejercicio&gt; </w:t>
+            </w:r>
+          </w:p>
+        </w:tc>
+        <w:tc>
+          <w:tcPr>
+            <w:tcW w:w="1628" w:type="dxa"/>
+          </w:tcPr>
+          <w:p>
+            <w:pPr>
+              <w:spacing w:after="214"/>
+              <w:ind w:left="5"/>
+              <w:rPr>
+                <w:rFonts w:ascii="Cambria" w:eastAsia="Cambria" w:hAnsi="Cambria" w:cs="Cambria"/>
+              </w:rPr>
+            </w:pPr>
+            <w:r>
+              <w:rPr>
+                <w:rFonts w:ascii="Cambria" w:eastAsia="Cambria" w:hAnsi="Cambria" w:cs="Cambria"/>
+              </w:rPr>
+              <w:t>Privada</w:t>
+            </w:r>
+          </w:p>
+        </w:tc>
+        <w:tc>
+          <w:tcPr>
+            <w:tcW w:w="3210" w:type="dxa"/>
+          </w:tcPr>
+          <w:p>
+            <w:pPr>
+              <w:spacing w:after="214"/>
+              <w:rPr>
+                <w:rFonts w:ascii="Cambria" w:eastAsia="Cambria" w:hAnsi="Cambria" w:cs="Cambria"/>
+              </w:rPr>
+            </w:pPr>
+            <w:r>
+              <w:rPr>
+                <w:rFonts w:ascii="Cambria" w:eastAsia="Cambria" w:hAnsi="Cambria" w:cs="Cambria"/>
+              </w:rPr>
+              <w:t xml:space="preserve">Es la lista de ejercicios que se han registrado en el sistema. </w:t>
+            </w:r>
+          </w:p>
+        </w:tc>
+      </w:tr>
+      <w:tr>
+        <w:trPr>
+          <w:trHeight w:val="1500"/>
+        </w:trPr>
+        <w:tc>
+          <w:tcPr>
+            <w:tcW w:w="1646" w:type="dxa"/>
+          </w:tcPr>
+          <w:p>
+            <w:pPr>
+              <w:spacing w:after="214"/>
+              <w:ind w:left="15"/>
+              <w:rPr>
+                <w:rFonts w:ascii="Cambria" w:eastAsia="Cambria" w:hAnsi="Cambria" w:cs="Cambria"/>
+              </w:rPr>
+            </w:pPr>
+            <w:r>
+              <w:rPr>
+                <w:rFonts w:ascii="Cambria" w:eastAsia="Cambria" w:hAnsi="Cambria" w:cs="Cambria"/>
+              </w:rPr>
               <w:t>Lista de rutinas</w:t>
             </w:r>
           </w:p>
         </w:tc>
         <w:tc>
           <w:tcPr>
-            <w:tcW w:w="2156" w:type="dxa"/>
+            <w:tcW w:w="2421" w:type="dxa"/>
           </w:tcPr>
           <w:p>
             <w:pPr>
@@ -4512,25 +4405,17 @@
                 <w:rFonts w:ascii="Cambria" w:eastAsia="Cambria" w:hAnsi="Cambria" w:cs="Cambria"/>
               </w:rPr>
             </w:pPr>
-            <w:proofErr w:type="spellStart"/>
-            <w:r>
-              <w:rPr>
-                <w:rFonts w:ascii="Cambria" w:eastAsia="Cambria" w:hAnsi="Cambria" w:cs="Cambria"/>
-              </w:rPr>
-              <w:t>ArrayList</w:t>
-            </w:r>
-            <w:proofErr w:type="spellEnd"/>
-            <w:r>
-              <w:rPr>
-                <w:rFonts w:ascii="Cambria" w:eastAsia="Cambria" w:hAnsi="Cambria" w:cs="Cambria"/>
-              </w:rPr>
-              <w:t>&lt;Rutinas&gt;</w:t>
-            </w:r>
-          </w:p>
-        </w:tc>
-        <w:tc>
-          <w:tcPr>
-            <w:tcW w:w="1674" w:type="dxa"/>
+            <w:r>
+              <w:rPr>
+                <w:rFonts w:ascii="Cambria" w:eastAsia="Cambria" w:hAnsi="Cambria" w:cs="Cambria"/>
+              </w:rPr>
+              <w:t>ArrayList&lt;Rutinas&gt;</w:t>
+            </w:r>
+          </w:p>
+        </w:tc>
+        <w:tc>
+          <w:tcPr>
+            <w:tcW w:w="1628" w:type="dxa"/>
           </w:tcPr>
           <w:p>
             <w:pPr>
@@ -4550,7 +4435,7 @@
         </w:tc>
         <w:tc>
           <w:tcPr>
-            <w:tcW w:w="3410" w:type="dxa"/>
+            <w:tcW w:w="3210" w:type="dxa"/>
           </w:tcPr>
           <w:p>
             <w:pPr>
@@ -4681,6 +4566,7 @@
               <w:rPr>
                 <w:rFonts w:ascii="Cambria" w:eastAsia="Cambria" w:hAnsi="Cambria" w:cs="Cambria"/>
               </w:rPr>
+              <w:lastRenderedPageBreak/>
               <w:t>Controlador</w:t>
             </w:r>
           </w:p>
@@ -4838,7 +4724,6 @@
               <w:rPr>
                 <w:rFonts w:ascii="Cambria" w:eastAsia="Cambria" w:hAnsi="Cambria" w:cs="Cambria"/>
               </w:rPr>
-              <w:lastRenderedPageBreak/>
               <w:t>Teclado</w:t>
             </w:r>
           </w:p>
@@ -4936,23 +4821,7 @@
           <w:color w:val="4F81BD"/>
           <w:sz w:val="26"/>
         </w:rPr>
-        <w:t xml:space="preserve">1.4 Métodos de cada clase (10 </w:t>
-      </w:r>
-      <w:proofErr w:type="spellStart"/>
-      <w:r>
-        <w:rPr>
-          <w:color w:val="4F81BD"/>
-          <w:sz w:val="26"/>
-        </w:rPr>
-        <w:t>pts</w:t>
-      </w:r>
-      <w:proofErr w:type="spellEnd"/>
-      <w:r>
-        <w:rPr>
-          <w:color w:val="4F81BD"/>
-          <w:sz w:val="26"/>
-        </w:rPr>
-        <w:t xml:space="preserve">) </w:t>
+        <w:t xml:space="preserve">1.4 Métodos de cada clase (10 pts) </w:t>
       </w:r>
     </w:p>
     <w:p>
@@ -5127,13 +4996,8 @@
               <w:spacing w:after="219"/>
             </w:pPr>
             <w:r>
-              <w:t xml:space="preserve">Nombre de entrenador: </w:t>
-            </w:r>
-            <w:proofErr w:type="spellStart"/>
-            <w:r>
-              <w:t>String</w:t>
-            </w:r>
-            <w:proofErr w:type="spellEnd"/>
+              <w:t>Nombre de entrenador: String</w:t>
+            </w:r>
           </w:p>
           <w:p>
             <w:pPr>
@@ -5164,11 +5028,9 @@
               <w:spacing w:after="219"/>
               <w:ind w:left="5"/>
             </w:pPr>
-            <w:proofErr w:type="spellStart"/>
             <w:r>
               <w:t>boolean</w:t>
             </w:r>
-            <w:proofErr w:type="spellEnd"/>
           </w:p>
           <w:p>
             <w:pPr>
@@ -5348,14 +5210,12 @@
                 <w:rFonts w:ascii="Cambria" w:eastAsia="Cambria" w:hAnsi="Cambria" w:cs="Cambria"/>
               </w:rPr>
             </w:pPr>
-            <w:proofErr w:type="spellStart"/>
             <w:r>
               <w:rPr>
                 <w:rFonts w:ascii="Cambria" w:eastAsia="Cambria" w:hAnsi="Cambria" w:cs="Cambria"/>
               </w:rPr>
               <w:t>boolean</w:t>
             </w:r>
-            <w:proofErr w:type="spellEnd"/>
           </w:p>
         </w:tc>
         <w:tc>
@@ -5534,6 +5394,7 @@
               <w:spacing w:after="219"/>
             </w:pPr>
             <w:r>
+              <w:lastRenderedPageBreak/>
               <w:t>Añadir alumno</w:t>
             </w:r>
           </w:p>
@@ -5570,13 +5431,8 @@
               <w:spacing w:after="219"/>
             </w:pPr>
             <w:r>
-              <w:t xml:space="preserve">Nombre de alumno: </w:t>
-            </w:r>
-            <w:proofErr w:type="spellStart"/>
-            <w:r>
-              <w:t>String</w:t>
-            </w:r>
-            <w:proofErr w:type="spellEnd"/>
+              <w:t>Nombre de alumno: String</w:t>
+            </w:r>
           </w:p>
           <w:p>
             <w:pPr>
@@ -5607,11 +5463,9 @@
               <w:spacing w:after="219"/>
               <w:ind w:left="5"/>
             </w:pPr>
-            <w:proofErr w:type="spellStart"/>
             <w:r>
               <w:t>void</w:t>
             </w:r>
-            <w:proofErr w:type="spellEnd"/>
           </w:p>
           <w:p>
             <w:pPr>
@@ -5697,7 +5551,6 @@
               <w:rPr>
                 <w:rFonts w:ascii="Cambria" w:eastAsia="Cambria" w:hAnsi="Cambria" w:cs="Cambria"/>
               </w:rPr>
-              <w:lastRenderedPageBreak/>
               <w:t xml:space="preserve"> </w:t>
             </w:r>
           </w:p>
@@ -5727,7 +5580,6 @@
               <w:spacing w:after="219"/>
             </w:pPr>
             <w:r>
-              <w:lastRenderedPageBreak/>
               <w:t>Quitar alumno</w:t>
             </w:r>
           </w:p>
@@ -5747,16 +5599,8 @@
               <w:rPr>
                 <w:rFonts w:ascii="Cambria" w:eastAsia="Cambria" w:hAnsi="Cambria" w:cs="Cambria"/>
               </w:rPr>
-              <w:t xml:space="preserve">Nombre de alumno: </w:t>
-            </w:r>
-            <w:proofErr w:type="spellStart"/>
-            <w:r>
-              <w:rPr>
-                <w:rFonts w:ascii="Cambria" w:eastAsia="Cambria" w:hAnsi="Cambria" w:cs="Cambria"/>
-              </w:rPr>
-              <w:t>String</w:t>
-            </w:r>
-            <w:proofErr w:type="spellEnd"/>
+              <w:t>Nombre de alumno: String</w:t>
+            </w:r>
           </w:p>
         </w:tc>
         <w:tc>
@@ -5771,14 +5615,12 @@
                 <w:rFonts w:ascii="Cambria" w:eastAsia="Cambria" w:hAnsi="Cambria" w:cs="Cambria"/>
               </w:rPr>
             </w:pPr>
-            <w:proofErr w:type="spellStart"/>
             <w:r>
               <w:rPr>
                 <w:rFonts w:ascii="Cambria" w:eastAsia="Cambria" w:hAnsi="Cambria" w:cs="Cambria"/>
               </w:rPr>
               <w:t>boolean</w:t>
             </w:r>
-            <w:proofErr w:type="spellEnd"/>
           </w:p>
         </w:tc>
         <w:tc>
@@ -5859,16 +5701,8 @@
               <w:rPr>
                 <w:rFonts w:ascii="Cambria" w:eastAsia="Cambria" w:hAnsi="Cambria" w:cs="Cambria"/>
               </w:rPr>
-              <w:t xml:space="preserve">Nombre de rutina: </w:t>
-            </w:r>
-            <w:proofErr w:type="spellStart"/>
-            <w:r>
-              <w:rPr>
-                <w:rFonts w:ascii="Cambria" w:eastAsia="Cambria" w:hAnsi="Cambria" w:cs="Cambria"/>
-              </w:rPr>
-              <w:t>String</w:t>
-            </w:r>
-            <w:proofErr w:type="spellEnd"/>
+              <w:t>Nombre de rutina: String</w:t>
+            </w:r>
           </w:p>
         </w:tc>
         <w:tc>
@@ -5883,7 +5717,6 @@
                 <w:rFonts w:ascii="Cambria" w:eastAsia="Cambria" w:hAnsi="Cambria" w:cs="Cambria"/>
               </w:rPr>
             </w:pPr>
-            <w:proofErr w:type="spellStart"/>
             <w:r>
               <w:rPr>
                 <w:rFonts w:ascii="Cambria" w:eastAsia="Cambria" w:hAnsi="Cambria" w:cs="Cambria"/>
@@ -5896,7 +5729,6 @@
               </w:rPr>
               <w:t>oid</w:t>
             </w:r>
-            <w:proofErr w:type="spellEnd"/>
           </w:p>
         </w:tc>
         <w:tc>
@@ -5983,16 +5815,8 @@
               <w:rPr>
                 <w:rFonts w:ascii="Cambria" w:eastAsia="Cambria" w:hAnsi="Cambria" w:cs="Cambria"/>
               </w:rPr>
-              <w:t xml:space="preserve">Nombre de rutina: </w:t>
-            </w:r>
-            <w:proofErr w:type="spellStart"/>
-            <w:r>
-              <w:rPr>
-                <w:rFonts w:ascii="Cambria" w:eastAsia="Cambria" w:hAnsi="Cambria" w:cs="Cambria"/>
-              </w:rPr>
-              <w:t>String</w:t>
-            </w:r>
-            <w:proofErr w:type="spellEnd"/>
+              <w:t>Nombre de rutina: String</w:t>
+            </w:r>
           </w:p>
         </w:tc>
         <w:tc>
@@ -6007,14 +5831,12 @@
                 <w:rFonts w:ascii="Cambria" w:eastAsia="Cambria" w:hAnsi="Cambria" w:cs="Cambria"/>
               </w:rPr>
             </w:pPr>
-            <w:proofErr w:type="spellStart"/>
             <w:r>
               <w:rPr>
                 <w:rFonts w:ascii="Cambria" w:eastAsia="Cambria" w:hAnsi="Cambria" w:cs="Cambria"/>
               </w:rPr>
               <w:t>boolean</w:t>
             </w:r>
-            <w:proofErr w:type="spellEnd"/>
           </w:p>
         </w:tc>
         <w:tc>
@@ -6081,6 +5903,399 @@
         </w:rPr>
         <w:t xml:space="preserve"> </w:t>
       </w:r>
+    </w:p>
+    <w:p>
+      <w:pPr>
+        <w:spacing w:after="0"/>
+        <w:ind w:left="-5" w:hanging="10"/>
+      </w:pPr>
+      <w:r>
+        <w:rPr>
+          <w:rFonts w:ascii="Cambria" w:eastAsia="Cambria" w:hAnsi="Cambria" w:cs="Cambria"/>
+        </w:rPr>
+        <w:lastRenderedPageBreak/>
+        <w:t xml:space="preserve">Clase:  </w:t>
+      </w:r>
+      <w:r>
+        <w:rPr>
+          <w:rFonts w:ascii="Cambria" w:eastAsia="Cambria" w:hAnsi="Cambria" w:cs="Cambria"/>
+        </w:rPr>
+        <w:t>Ejercicio</w:t>
+      </w:r>
+    </w:p>
+    <w:tbl>
+      <w:tblPr>
+        <w:tblStyle w:val="TableGrid0"/>
+        <w:tblW w:w="9450" w:type="dxa"/>
+        <w:tblInd w:w="-275" w:type="dxa"/>
+        <w:tblLook w:val="04A0" w:firstRow="1" w:lastRow="0" w:firstColumn="1" w:lastColumn="0" w:noHBand="0" w:noVBand="1"/>
+      </w:tblPr>
+      <w:tblGrid>
+        <w:gridCol w:w="1382"/>
+        <w:gridCol w:w="1678"/>
+        <w:gridCol w:w="1530"/>
+        <w:gridCol w:w="1350"/>
+        <w:gridCol w:w="3510"/>
+      </w:tblGrid>
+      <w:tr>
+        <w:trPr>
+          <w:trHeight w:val="795"/>
+        </w:trPr>
+        <w:tc>
+          <w:tcPr>
+            <w:tcW w:w="1382" w:type="dxa"/>
+          </w:tcPr>
+          <w:p>
+            <w:pPr>
+              <w:ind w:left="20"/>
+            </w:pPr>
+            <w:r>
+              <w:rPr>
+                <w:rFonts w:ascii="Cambria" w:eastAsia="Cambria" w:hAnsi="Cambria" w:cs="Cambria"/>
+              </w:rPr>
+              <w:t>Método</w:t>
+            </w:r>
+          </w:p>
+        </w:tc>
+        <w:tc>
+          <w:tcPr>
+            <w:tcW w:w="1678" w:type="dxa"/>
+          </w:tcPr>
+          <w:p>
+            <w:r>
+              <w:rPr>
+                <w:rFonts w:ascii="Cambria" w:eastAsia="Cambria" w:hAnsi="Cambria" w:cs="Cambria"/>
+              </w:rPr>
+              <w:t xml:space="preserve">Parámetros (tipo de dato) </w:t>
+            </w:r>
+          </w:p>
+        </w:tc>
+        <w:tc>
+          <w:tcPr>
+            <w:tcW w:w="1530" w:type="dxa"/>
+          </w:tcPr>
+          <w:p>
+            <w:pPr>
+              <w:ind w:left="5"/>
+            </w:pPr>
+            <w:r>
+              <w:rPr>
+                <w:rFonts w:ascii="Cambria" w:eastAsia="Cambria" w:hAnsi="Cambria" w:cs="Cambria"/>
+              </w:rPr>
+              <w:t xml:space="preserve">Resultado (tipo de dato) </w:t>
+            </w:r>
+          </w:p>
+        </w:tc>
+        <w:tc>
+          <w:tcPr>
+            <w:tcW w:w="1350" w:type="dxa"/>
+          </w:tcPr>
+          <w:p>
+            <w:r>
+              <w:rPr>
+                <w:rFonts w:ascii="Cambria" w:eastAsia="Cambria" w:hAnsi="Cambria" w:cs="Cambria"/>
+              </w:rPr>
+              <w:t xml:space="preserve">Visibilidad </w:t>
+            </w:r>
+          </w:p>
+        </w:tc>
+        <w:tc>
+          <w:tcPr>
+            <w:tcW w:w="3510" w:type="dxa"/>
+          </w:tcPr>
+          <w:p>
+            <w:pPr>
+              <w:ind w:left="5"/>
+            </w:pPr>
+            <w:r>
+              <w:rPr>
+                <w:rFonts w:ascii="Cambria" w:eastAsia="Cambria" w:hAnsi="Cambria" w:cs="Cambria"/>
+              </w:rPr>
+              <w:t xml:space="preserve">Propósito </w:t>
+            </w:r>
+          </w:p>
+        </w:tc>
+      </w:tr>
+      <w:tr>
+        <w:trPr>
+          <w:trHeight w:val="795"/>
+        </w:trPr>
+        <w:tc>
+          <w:tcPr>
+            <w:tcW w:w="1382" w:type="dxa"/>
+          </w:tcPr>
+          <w:p>
+            <w:pPr>
+              <w:ind w:left="20"/>
+              <w:rPr>
+                <w:rFonts w:ascii="Cambria" w:eastAsia="Cambria" w:hAnsi="Cambria" w:cs="Cambria"/>
+              </w:rPr>
+            </w:pPr>
+            <w:r>
+              <w:rPr>
+                <w:rFonts w:ascii="Cambria" w:eastAsia="Cambria" w:hAnsi="Cambria" w:cs="Cambria"/>
+              </w:rPr>
+              <w:t>Ninguno</w:t>
+            </w:r>
+          </w:p>
+        </w:tc>
+        <w:tc>
+          <w:tcPr>
+            <w:tcW w:w="1678" w:type="dxa"/>
+          </w:tcPr>
+          <w:p>
+            <w:pPr>
+              <w:rPr>
+                <w:rFonts w:ascii="Cambria" w:eastAsia="Cambria" w:hAnsi="Cambria" w:cs="Cambria"/>
+              </w:rPr>
+            </w:pPr>
+          </w:p>
+        </w:tc>
+        <w:tc>
+          <w:tcPr>
+            <w:tcW w:w="1530" w:type="dxa"/>
+          </w:tcPr>
+          <w:p>
+            <w:pPr>
+              <w:ind w:left="5"/>
+              <w:rPr>
+                <w:rFonts w:ascii="Cambria" w:eastAsia="Cambria" w:hAnsi="Cambria" w:cs="Cambria"/>
+              </w:rPr>
+            </w:pPr>
+          </w:p>
+        </w:tc>
+        <w:tc>
+          <w:tcPr>
+            <w:tcW w:w="1350" w:type="dxa"/>
+          </w:tcPr>
+          <w:p>
+            <w:pPr>
+              <w:rPr>
+                <w:rFonts w:ascii="Cambria" w:eastAsia="Cambria" w:hAnsi="Cambria" w:cs="Cambria"/>
+              </w:rPr>
+            </w:pPr>
+          </w:p>
+        </w:tc>
+        <w:tc>
+          <w:tcPr>
+            <w:tcW w:w="3510" w:type="dxa"/>
+          </w:tcPr>
+          <w:p>
+            <w:pPr>
+              <w:ind w:left="5"/>
+              <w:rPr>
+                <w:rFonts w:ascii="Cambria" w:eastAsia="Cambria" w:hAnsi="Cambria" w:cs="Cambria"/>
+              </w:rPr>
+            </w:pPr>
+          </w:p>
+        </w:tc>
+      </w:tr>
+    </w:tbl>
+    <w:p>
+      <w:pPr>
+        <w:spacing w:after="501"/>
+        <w:rPr>
+          <w:b/>
+          <w:color w:val="365F91"/>
+          <w:sz w:val="28"/>
+        </w:rPr>
+      </w:pPr>
+    </w:p>
+    <w:p>
+      <w:pPr>
+        <w:spacing w:after="0"/>
+        <w:ind w:left="-5" w:hanging="10"/>
+      </w:pPr>
+      <w:r>
+        <w:rPr>
+          <w:rFonts w:ascii="Cambria" w:eastAsia="Cambria" w:hAnsi="Cambria" w:cs="Cambria"/>
+        </w:rPr>
+        <w:t xml:space="preserve">Clase:  </w:t>
+      </w:r>
+      <w:r>
+        <w:rPr>
+          <w:rFonts w:ascii="Cambria" w:eastAsia="Cambria" w:hAnsi="Cambria" w:cs="Cambria"/>
+        </w:rPr>
+        <w:t>Contador de Rutinas</w:t>
+      </w:r>
+    </w:p>
+    <w:tbl>
+      <w:tblPr>
+        <w:tblStyle w:val="TableGrid0"/>
+        <w:tblW w:w="9450" w:type="dxa"/>
+        <w:tblInd w:w="-275" w:type="dxa"/>
+        <w:tblLook w:val="04A0" w:firstRow="1" w:lastRow="0" w:firstColumn="1" w:lastColumn="0" w:noHBand="0" w:noVBand="1"/>
+      </w:tblPr>
+      <w:tblGrid>
+        <w:gridCol w:w="1382"/>
+        <w:gridCol w:w="1678"/>
+        <w:gridCol w:w="1530"/>
+        <w:gridCol w:w="1350"/>
+        <w:gridCol w:w="3510"/>
+      </w:tblGrid>
+      <w:tr>
+        <w:trPr>
+          <w:trHeight w:val="795"/>
+        </w:trPr>
+        <w:tc>
+          <w:tcPr>
+            <w:tcW w:w="1382" w:type="dxa"/>
+          </w:tcPr>
+          <w:p>
+            <w:pPr>
+              <w:ind w:left="20"/>
+            </w:pPr>
+            <w:r>
+              <w:rPr>
+                <w:rFonts w:ascii="Cambria" w:eastAsia="Cambria" w:hAnsi="Cambria" w:cs="Cambria"/>
+              </w:rPr>
+              <w:t>Método</w:t>
+            </w:r>
+          </w:p>
+        </w:tc>
+        <w:tc>
+          <w:tcPr>
+            <w:tcW w:w="1678" w:type="dxa"/>
+          </w:tcPr>
+          <w:p>
+            <w:r>
+              <w:rPr>
+                <w:rFonts w:ascii="Cambria" w:eastAsia="Cambria" w:hAnsi="Cambria" w:cs="Cambria"/>
+              </w:rPr>
+              <w:t xml:space="preserve">Parámetros (tipo de dato) </w:t>
+            </w:r>
+          </w:p>
+        </w:tc>
+        <w:tc>
+          <w:tcPr>
+            <w:tcW w:w="1530" w:type="dxa"/>
+          </w:tcPr>
+          <w:p>
+            <w:pPr>
+              <w:ind w:left="5"/>
+            </w:pPr>
+            <w:r>
+              <w:rPr>
+                <w:rFonts w:ascii="Cambria" w:eastAsia="Cambria" w:hAnsi="Cambria" w:cs="Cambria"/>
+              </w:rPr>
+              <w:t xml:space="preserve">Resultado (tipo de dato) </w:t>
+            </w:r>
+          </w:p>
+        </w:tc>
+        <w:tc>
+          <w:tcPr>
+            <w:tcW w:w="1350" w:type="dxa"/>
+          </w:tcPr>
+          <w:p>
+            <w:r>
+              <w:rPr>
+                <w:rFonts w:ascii="Cambria" w:eastAsia="Cambria" w:hAnsi="Cambria" w:cs="Cambria"/>
+              </w:rPr>
+              <w:t xml:space="preserve">Visibilidad </w:t>
+            </w:r>
+          </w:p>
+        </w:tc>
+        <w:tc>
+          <w:tcPr>
+            <w:tcW w:w="3510" w:type="dxa"/>
+          </w:tcPr>
+          <w:p>
+            <w:pPr>
+              <w:ind w:left="5"/>
+            </w:pPr>
+            <w:r>
+              <w:rPr>
+                <w:rFonts w:ascii="Cambria" w:eastAsia="Cambria" w:hAnsi="Cambria" w:cs="Cambria"/>
+              </w:rPr>
+              <w:t xml:space="preserve">Propósito </w:t>
+            </w:r>
+          </w:p>
+        </w:tc>
+      </w:tr>
+      <w:tr>
+        <w:trPr>
+          <w:trHeight w:val="795"/>
+        </w:trPr>
+        <w:tc>
+          <w:tcPr>
+            <w:tcW w:w="1382" w:type="dxa"/>
+          </w:tcPr>
+          <w:p>
+            <w:pPr>
+              <w:ind w:left="20"/>
+              <w:rPr>
+                <w:rFonts w:ascii="Cambria" w:eastAsia="Cambria" w:hAnsi="Cambria" w:cs="Cambria"/>
+              </w:rPr>
+            </w:pPr>
+            <w:r>
+              <w:rPr>
+                <w:rFonts w:ascii="Cambria" w:eastAsia="Cambria" w:hAnsi="Cambria" w:cs="Cambria"/>
+              </w:rPr>
+              <w:t>Ninguno</w:t>
+            </w:r>
+          </w:p>
+        </w:tc>
+        <w:tc>
+          <w:tcPr>
+            <w:tcW w:w="1678" w:type="dxa"/>
+          </w:tcPr>
+          <w:p>
+            <w:pPr>
+              <w:rPr>
+                <w:rFonts w:ascii="Cambria" w:eastAsia="Cambria" w:hAnsi="Cambria" w:cs="Cambria"/>
+              </w:rPr>
+            </w:pPr>
+          </w:p>
+        </w:tc>
+        <w:tc>
+          <w:tcPr>
+            <w:tcW w:w="1530" w:type="dxa"/>
+          </w:tcPr>
+          <w:p>
+            <w:pPr>
+              <w:ind w:left="5"/>
+              <w:rPr>
+                <w:rFonts w:ascii="Cambria" w:eastAsia="Cambria" w:hAnsi="Cambria" w:cs="Cambria"/>
+              </w:rPr>
+            </w:pPr>
+          </w:p>
+        </w:tc>
+        <w:tc>
+          <w:tcPr>
+            <w:tcW w:w="1350" w:type="dxa"/>
+          </w:tcPr>
+          <w:p>
+            <w:pPr>
+              <w:rPr>
+                <w:rFonts w:ascii="Cambria" w:eastAsia="Cambria" w:hAnsi="Cambria" w:cs="Cambria"/>
+              </w:rPr>
+            </w:pPr>
+          </w:p>
+        </w:tc>
+        <w:tc>
+          <w:tcPr>
+            <w:tcW w:w="3510" w:type="dxa"/>
+          </w:tcPr>
+          <w:p>
+            <w:pPr>
+              <w:ind w:left="5"/>
+              <w:rPr>
+                <w:rFonts w:ascii="Cambria" w:eastAsia="Cambria" w:hAnsi="Cambria" w:cs="Cambria"/>
+              </w:rPr>
+            </w:pPr>
+          </w:p>
+        </w:tc>
+      </w:tr>
+    </w:tbl>
+    <w:p>
+      <w:pPr>
+        <w:spacing w:after="501"/>
+        <w:rPr>
+          <w:b/>
+          <w:color w:val="365F91"/>
+          <w:sz w:val="28"/>
+        </w:rPr>
+      </w:pPr>
     </w:p>
     <w:p>
       <w:pPr>
@@ -6200,7 +6415,6 @@
               <w:spacing w:after="219"/>
             </w:pPr>
             <w:r>
-              <w:lastRenderedPageBreak/>
               <w:t>Añadir ejercicio</w:t>
             </w:r>
           </w:p>
@@ -6237,13 +6451,8 @@
               <w:spacing w:after="219"/>
             </w:pPr>
             <w:r>
-              <w:t xml:space="preserve">Nombre de ejercicio: </w:t>
-            </w:r>
-            <w:proofErr w:type="spellStart"/>
-            <w:r>
-              <w:t>String</w:t>
-            </w:r>
-            <w:proofErr w:type="spellEnd"/>
+              <w:t>Nombre de ejercicio: String</w:t>
+            </w:r>
           </w:p>
           <w:p>
             <w:pPr>
@@ -6274,11 +6483,9 @@
               <w:spacing w:after="219"/>
               <w:ind w:left="5"/>
             </w:pPr>
-            <w:proofErr w:type="spellStart"/>
             <w:r>
               <w:t>void</w:t>
             </w:r>
-            <w:proofErr w:type="spellEnd"/>
           </w:p>
           <w:p>
             <w:pPr>
@@ -6412,16 +6619,8 @@
               <w:rPr>
                 <w:rFonts w:ascii="Cambria" w:eastAsia="Cambria" w:hAnsi="Cambria" w:cs="Cambria"/>
               </w:rPr>
-              <w:t xml:space="preserve">Nombre de ejercicio: </w:t>
-            </w:r>
-            <w:proofErr w:type="spellStart"/>
-            <w:r>
-              <w:rPr>
-                <w:rFonts w:ascii="Cambria" w:eastAsia="Cambria" w:hAnsi="Cambria" w:cs="Cambria"/>
-              </w:rPr>
-              <w:t>String</w:t>
-            </w:r>
-            <w:proofErr w:type="spellEnd"/>
+              <w:t>Nombre de ejercicio: String</w:t>
+            </w:r>
           </w:p>
         </w:tc>
         <w:tc>
@@ -6436,14 +6635,12 @@
                 <w:rFonts w:ascii="Cambria" w:eastAsia="Cambria" w:hAnsi="Cambria" w:cs="Cambria"/>
               </w:rPr>
             </w:pPr>
-            <w:proofErr w:type="spellStart"/>
             <w:r>
               <w:rPr>
                 <w:rFonts w:ascii="Cambria" w:eastAsia="Cambria" w:hAnsi="Cambria" w:cs="Cambria"/>
               </w:rPr>
               <w:t>boolean</w:t>
             </w:r>
-            <w:proofErr w:type="spellEnd"/>
           </w:p>
         </w:tc>
         <w:tc>
@@ -6505,6 +6702,7 @@
               <w:spacing w:after="219"/>
             </w:pPr>
             <w:r>
+              <w:lastRenderedPageBreak/>
               <w:t>Consultar ejercicios</w:t>
             </w:r>
           </w:p>
@@ -6540,14 +6738,12 @@
                 <w:rFonts w:ascii="Cambria" w:eastAsia="Cambria" w:hAnsi="Cambria" w:cs="Cambria"/>
               </w:rPr>
             </w:pPr>
-            <w:proofErr w:type="spellStart"/>
             <w:r>
               <w:rPr>
                 <w:rFonts w:ascii="Cambria" w:eastAsia="Cambria" w:hAnsi="Cambria" w:cs="Cambria"/>
               </w:rPr>
               <w:t>String</w:t>
             </w:r>
-            <w:proofErr w:type="spellEnd"/>
           </w:p>
         </w:tc>
         <w:tc>
@@ -6591,35 +6787,7 @@
               <w:rPr>
                 <w:rFonts w:ascii="Cambria" w:eastAsia="Cambria" w:hAnsi="Cambria" w:cs="Cambria"/>
               </w:rPr>
-              <w:t xml:space="preserve">icios que la rutina tiene, y añade el nombre de cada ejercicio a una lista nueva. Si la lista ya contiene uno de los ejercicios, el nuevo no se añade. Al final, se convierte la lista a un </w:t>
-            </w:r>
-            <w:proofErr w:type="spellStart"/>
-            <w:r>
-              <w:rPr>
-                <w:rFonts w:ascii="Cambria" w:eastAsia="Cambria" w:hAnsi="Cambria" w:cs="Cambria"/>
-              </w:rPr>
-              <w:t>String</w:t>
-            </w:r>
-            <w:proofErr w:type="spellEnd"/>
-            <w:r>
-              <w:rPr>
-                <w:rFonts w:ascii="Cambria" w:eastAsia="Cambria" w:hAnsi="Cambria" w:cs="Cambria"/>
-              </w:rPr>
-              <w:t xml:space="preserve">, y se devuelve dicho </w:t>
-            </w:r>
-            <w:proofErr w:type="spellStart"/>
-            <w:r>
-              <w:rPr>
-                <w:rFonts w:ascii="Cambria" w:eastAsia="Cambria" w:hAnsi="Cambria" w:cs="Cambria"/>
-              </w:rPr>
-              <w:t>String</w:t>
-            </w:r>
-            <w:proofErr w:type="spellEnd"/>
-            <w:r>
-              <w:rPr>
-                <w:rFonts w:ascii="Cambria" w:eastAsia="Cambria" w:hAnsi="Cambria" w:cs="Cambria"/>
-              </w:rPr>
-              <w:t>.</w:t>
+              <w:t>icios que la rutina tiene, y añade el nombre de cada ejercicio a una lista nueva. Si la lista ya contiene uno de los ejercicios, el nuevo no se añade. Al final, se convierte la lista a un String, y se devuelve dicho String.</w:t>
             </w:r>
           </w:p>
         </w:tc>
@@ -6801,66 +6969,40 @@
               <w:t>Nombre</w:t>
             </w:r>
             <w:r>
-              <w:t xml:space="preserve">: </w:t>
-            </w:r>
-            <w:proofErr w:type="spellStart"/>
-            <w:r>
-              <w:t>String</w:t>
-            </w:r>
-            <w:proofErr w:type="spellEnd"/>
-          </w:p>
-          <w:p>
-            <w:pPr>
-              <w:spacing w:after="219"/>
-            </w:pPr>
-            <w:r>
-              <w:t xml:space="preserve">Edad: </w:t>
-            </w:r>
-            <w:proofErr w:type="spellStart"/>
-            <w:r>
-              <w:t>int</w:t>
-            </w:r>
-            <w:proofErr w:type="spellEnd"/>
-          </w:p>
-          <w:p>
-            <w:pPr>
-              <w:spacing w:after="219"/>
-            </w:pPr>
-            <w:r>
-              <w:t xml:space="preserve">Peso actual: </w:t>
-            </w:r>
-            <w:proofErr w:type="spellStart"/>
-            <w:r>
-              <w:t>double</w:t>
-            </w:r>
-            <w:proofErr w:type="spellEnd"/>
-          </w:p>
-          <w:p>
-            <w:pPr>
-              <w:spacing w:after="219"/>
-            </w:pPr>
-            <w:r>
-              <w:lastRenderedPageBreak/>
-              <w:t xml:space="preserve">Peso ideal: </w:t>
-            </w:r>
-            <w:proofErr w:type="spellStart"/>
-            <w:r>
-              <w:t>double</w:t>
-            </w:r>
-            <w:proofErr w:type="spellEnd"/>
-          </w:p>
-          <w:p>
-            <w:pPr>
-              <w:spacing w:after="219"/>
-            </w:pPr>
-            <w:r>
-              <w:t xml:space="preserve">Tipo de membresía: </w:t>
-            </w:r>
-            <w:proofErr w:type="spellStart"/>
-            <w:r>
-              <w:t>String</w:t>
-            </w:r>
-            <w:proofErr w:type="spellEnd"/>
+              <w:t>: String</w:t>
+            </w:r>
+          </w:p>
+          <w:p>
+            <w:pPr>
+              <w:spacing w:after="219"/>
+            </w:pPr>
+            <w:r>
+              <w:t>Edad: int</w:t>
+            </w:r>
+          </w:p>
+          <w:p>
+            <w:pPr>
+              <w:spacing w:after="219"/>
+            </w:pPr>
+            <w:r>
+              <w:t>Peso actual: double</w:t>
+            </w:r>
+          </w:p>
+          <w:p>
+            <w:pPr>
+              <w:spacing w:after="219"/>
+            </w:pPr>
+            <w:r>
+              <w:t>Peso ideal: double</w:t>
+            </w:r>
+          </w:p>
+          <w:p>
+            <w:pPr>
+              <w:spacing w:after="219"/>
+            </w:pPr>
+            <w:r>
+              <w:t>Tipo de membresía: String</w:t>
+            </w:r>
           </w:p>
           <w:p>
             <w:r>
@@ -6880,12 +7022,9 @@
               <w:spacing w:after="219"/>
               <w:ind w:left="5"/>
             </w:pPr>
-            <w:proofErr w:type="spellStart"/>
-            <w:r>
-              <w:lastRenderedPageBreak/>
+            <w:r>
               <w:t>void</w:t>
             </w:r>
-            <w:proofErr w:type="spellEnd"/>
           </w:p>
           <w:p>
             <w:pPr>
@@ -7019,60 +7158,36 @@
               <w:rPr>
                 <w:rFonts w:ascii="Cambria" w:eastAsia="Cambria" w:hAnsi="Cambria" w:cs="Cambria"/>
               </w:rPr>
-              <w:t xml:space="preserve">Nombre: </w:t>
-            </w:r>
-            <w:proofErr w:type="spellStart"/>
-            <w:r>
-              <w:rPr>
-                <w:rFonts w:ascii="Cambria" w:eastAsia="Cambria" w:hAnsi="Cambria" w:cs="Cambria"/>
-              </w:rPr>
-              <w:t>String</w:t>
-            </w:r>
-            <w:proofErr w:type="spellEnd"/>
-          </w:p>
-          <w:p>
-            <w:pPr>
-              <w:spacing w:after="219"/>
-              <w:rPr>
-                <w:rFonts w:ascii="Cambria" w:eastAsia="Cambria" w:hAnsi="Cambria" w:cs="Cambria"/>
-              </w:rPr>
-            </w:pPr>
-            <w:r>
-              <w:rPr>
-                <w:rFonts w:ascii="Cambria" w:eastAsia="Cambria" w:hAnsi="Cambria" w:cs="Cambria"/>
-              </w:rPr>
-              <w:t xml:space="preserve">Edad: </w:t>
-            </w:r>
-            <w:proofErr w:type="spellStart"/>
-            <w:r>
-              <w:rPr>
-                <w:rFonts w:ascii="Cambria" w:eastAsia="Cambria" w:hAnsi="Cambria" w:cs="Cambria"/>
-              </w:rPr>
-              <w:t>int</w:t>
-            </w:r>
-            <w:proofErr w:type="spellEnd"/>
-          </w:p>
-          <w:p>
-            <w:pPr>
-              <w:spacing w:after="219"/>
-              <w:rPr>
-                <w:rFonts w:ascii="Cambria" w:eastAsia="Cambria" w:hAnsi="Cambria" w:cs="Cambria"/>
-              </w:rPr>
-            </w:pPr>
-            <w:r>
-              <w:rPr>
-                <w:rFonts w:ascii="Cambria" w:eastAsia="Cambria" w:hAnsi="Cambria" w:cs="Cambria"/>
-              </w:rPr>
-              <w:t xml:space="preserve">Cantidad máxima de alumnos: </w:t>
-            </w:r>
-            <w:proofErr w:type="spellStart"/>
-            <w:r>
-              <w:rPr>
-                <w:rFonts w:ascii="Cambria" w:eastAsia="Cambria" w:hAnsi="Cambria" w:cs="Cambria"/>
-              </w:rPr>
-              <w:t>int</w:t>
-            </w:r>
-            <w:proofErr w:type="spellEnd"/>
+              <w:t>Nombre: String</w:t>
+            </w:r>
+          </w:p>
+          <w:p>
+            <w:pPr>
+              <w:spacing w:after="219"/>
+              <w:rPr>
+                <w:rFonts w:ascii="Cambria" w:eastAsia="Cambria" w:hAnsi="Cambria" w:cs="Cambria"/>
+              </w:rPr>
+            </w:pPr>
+            <w:r>
+              <w:rPr>
+                <w:rFonts w:ascii="Cambria" w:eastAsia="Cambria" w:hAnsi="Cambria" w:cs="Cambria"/>
+              </w:rPr>
+              <w:t>Edad: int</w:t>
+            </w:r>
+          </w:p>
+          <w:p>
+            <w:pPr>
+              <w:spacing w:after="219"/>
+              <w:rPr>
+                <w:rFonts w:ascii="Cambria" w:eastAsia="Cambria" w:hAnsi="Cambria" w:cs="Cambria"/>
+              </w:rPr>
+            </w:pPr>
+            <w:r>
+              <w:rPr>
+                <w:rFonts w:ascii="Cambria" w:eastAsia="Cambria" w:hAnsi="Cambria" w:cs="Cambria"/>
+              </w:rPr>
+              <w:t>Cantidad máxima de alumnos: int</w:t>
+            </w:r>
           </w:p>
         </w:tc>
         <w:tc>
@@ -7087,14 +7202,12 @@
                 <w:rFonts w:ascii="Cambria" w:eastAsia="Cambria" w:hAnsi="Cambria" w:cs="Cambria"/>
               </w:rPr>
             </w:pPr>
-            <w:proofErr w:type="spellStart"/>
             <w:r>
               <w:rPr>
                 <w:rFonts w:ascii="Cambria" w:eastAsia="Cambria" w:hAnsi="Cambria" w:cs="Cambria"/>
               </w:rPr>
               <w:t>void</w:t>
             </w:r>
-            <w:proofErr w:type="spellEnd"/>
           </w:p>
         </w:tc>
         <w:tc>
@@ -7150,6 +7263,7 @@
               <w:spacing w:after="219"/>
             </w:pPr>
             <w:r>
+              <w:lastRenderedPageBreak/>
               <w:t xml:space="preserve">Crear </w:t>
             </w:r>
             <w:r>
@@ -7172,104 +7286,64 @@
               <w:rPr>
                 <w:rFonts w:ascii="Cambria" w:eastAsia="Cambria" w:hAnsi="Cambria" w:cs="Cambria"/>
               </w:rPr>
-              <w:t xml:space="preserve">Nombre: </w:t>
-            </w:r>
-            <w:proofErr w:type="spellStart"/>
-            <w:r>
-              <w:rPr>
-                <w:rFonts w:ascii="Cambria" w:eastAsia="Cambria" w:hAnsi="Cambria" w:cs="Cambria"/>
-              </w:rPr>
-              <w:t>String</w:t>
-            </w:r>
-            <w:proofErr w:type="spellEnd"/>
-          </w:p>
-          <w:p>
-            <w:pPr>
-              <w:spacing w:after="219"/>
-              <w:rPr>
-                <w:rFonts w:ascii="Cambria" w:eastAsia="Cambria" w:hAnsi="Cambria" w:cs="Cambria"/>
-              </w:rPr>
-            </w:pPr>
-            <w:r>
-              <w:rPr>
-                <w:rFonts w:ascii="Cambria" w:eastAsia="Cambria" w:hAnsi="Cambria" w:cs="Cambria"/>
-              </w:rPr>
-              <w:t xml:space="preserve">Tipo de ejercicio: </w:t>
-            </w:r>
-            <w:proofErr w:type="spellStart"/>
-            <w:r>
-              <w:rPr>
-                <w:rFonts w:ascii="Cambria" w:eastAsia="Cambria" w:hAnsi="Cambria" w:cs="Cambria"/>
-              </w:rPr>
-              <w:t>String</w:t>
-            </w:r>
-            <w:proofErr w:type="spellEnd"/>
-          </w:p>
-          <w:p>
-            <w:pPr>
-              <w:spacing w:after="219"/>
-              <w:rPr>
-                <w:rFonts w:ascii="Cambria" w:eastAsia="Cambria" w:hAnsi="Cambria" w:cs="Cambria"/>
-              </w:rPr>
-            </w:pPr>
-            <w:r>
-              <w:rPr>
-                <w:rFonts w:ascii="Cambria" w:eastAsia="Cambria" w:hAnsi="Cambria" w:cs="Cambria"/>
-              </w:rPr>
-              <w:t xml:space="preserve">Nivel de cansancio: </w:t>
-            </w:r>
-            <w:proofErr w:type="spellStart"/>
-            <w:r>
-              <w:rPr>
-                <w:rFonts w:ascii="Cambria" w:eastAsia="Cambria" w:hAnsi="Cambria" w:cs="Cambria"/>
-              </w:rPr>
-              <w:t>String</w:t>
-            </w:r>
-            <w:proofErr w:type="spellEnd"/>
-          </w:p>
-          <w:p>
-            <w:pPr>
-              <w:spacing w:after="219"/>
-              <w:rPr>
-                <w:rFonts w:ascii="Cambria" w:eastAsia="Cambria" w:hAnsi="Cambria" w:cs="Cambria"/>
-              </w:rPr>
-            </w:pPr>
-            <w:r>
-              <w:rPr>
-                <w:rFonts w:ascii="Cambria" w:eastAsia="Cambria" w:hAnsi="Cambria" w:cs="Cambria"/>
-              </w:rPr>
-              <w:t xml:space="preserve">Número de repeticiones: </w:t>
-            </w:r>
-            <w:proofErr w:type="spellStart"/>
-            <w:r>
-              <w:rPr>
-                <w:rFonts w:ascii="Cambria" w:eastAsia="Cambria" w:hAnsi="Cambria" w:cs="Cambria"/>
-              </w:rPr>
-              <w:t>int</w:t>
-            </w:r>
-            <w:proofErr w:type="spellEnd"/>
-          </w:p>
-          <w:p>
-            <w:pPr>
-              <w:spacing w:after="219"/>
-              <w:rPr>
-                <w:rFonts w:ascii="Cambria" w:eastAsia="Cambria" w:hAnsi="Cambria" w:cs="Cambria"/>
-              </w:rPr>
-            </w:pPr>
-            <w:r>
-              <w:rPr>
-                <w:rFonts w:ascii="Cambria" w:eastAsia="Cambria" w:hAnsi="Cambria" w:cs="Cambria"/>
-              </w:rPr>
-              <w:t xml:space="preserve">Calorías quemadas: </w:t>
-            </w:r>
-            <w:proofErr w:type="spellStart"/>
-            <w:r>
-              <w:rPr>
-                <w:rFonts w:ascii="Cambria" w:eastAsia="Cambria" w:hAnsi="Cambria" w:cs="Cambria"/>
-              </w:rPr>
-              <w:t>double</w:t>
-            </w:r>
-            <w:proofErr w:type="spellEnd"/>
+              <w:t>Nombre: String</w:t>
+            </w:r>
+          </w:p>
+          <w:p>
+            <w:pPr>
+              <w:spacing w:after="219"/>
+              <w:rPr>
+                <w:rFonts w:ascii="Cambria" w:eastAsia="Cambria" w:hAnsi="Cambria" w:cs="Cambria"/>
+              </w:rPr>
+            </w:pPr>
+            <w:r>
+              <w:rPr>
+                <w:rFonts w:ascii="Cambria" w:eastAsia="Cambria" w:hAnsi="Cambria" w:cs="Cambria"/>
+              </w:rPr>
+              <w:t>Tipo de ejercicio: String</w:t>
+            </w:r>
+          </w:p>
+          <w:p>
+            <w:pPr>
+              <w:spacing w:after="219"/>
+              <w:rPr>
+                <w:rFonts w:ascii="Cambria" w:eastAsia="Cambria" w:hAnsi="Cambria" w:cs="Cambria"/>
+              </w:rPr>
+            </w:pPr>
+            <w:r>
+              <w:rPr>
+                <w:rFonts w:ascii="Cambria" w:eastAsia="Cambria" w:hAnsi="Cambria" w:cs="Cambria"/>
+              </w:rPr>
+              <w:t>Nivel de cansancio: String</w:t>
+            </w:r>
+          </w:p>
+          <w:p>
+            <w:pPr>
+              <w:spacing w:after="219"/>
+              <w:rPr>
+                <w:rFonts w:ascii="Cambria" w:eastAsia="Cambria" w:hAnsi="Cambria" w:cs="Cambria"/>
+              </w:rPr>
+            </w:pPr>
+            <w:r>
+              <w:rPr>
+                <w:rFonts w:ascii="Cambria" w:eastAsia="Cambria" w:hAnsi="Cambria" w:cs="Cambria"/>
+              </w:rPr>
+              <w:t>Número de repeticiones: int</w:t>
+            </w:r>
+          </w:p>
+          <w:p>
+            <w:pPr>
+              <w:spacing w:after="219"/>
+              <w:rPr>
+                <w:rFonts w:ascii="Cambria" w:eastAsia="Cambria" w:hAnsi="Cambria" w:cs="Cambria"/>
+              </w:rPr>
+            </w:pPr>
+            <w:r>
+              <w:rPr>
+                <w:rFonts w:ascii="Cambria" w:eastAsia="Cambria" w:hAnsi="Cambria" w:cs="Cambria"/>
+              </w:rPr>
+              <w:t>Calorías quemadas: double</w:t>
+            </w:r>
           </w:p>
         </w:tc>
         <w:tc>
@@ -7284,14 +7358,12 @@
                 <w:rFonts w:ascii="Cambria" w:eastAsia="Cambria" w:hAnsi="Cambria" w:cs="Cambria"/>
               </w:rPr>
             </w:pPr>
-            <w:proofErr w:type="spellStart"/>
             <w:r>
               <w:rPr>
                 <w:rFonts w:ascii="Cambria" w:eastAsia="Cambria" w:hAnsi="Cambria" w:cs="Cambria"/>
               </w:rPr>
               <w:t>Void</w:t>
             </w:r>
-            <w:proofErr w:type="spellEnd"/>
           </w:p>
         </w:tc>
         <w:tc>
@@ -7372,16 +7444,8 @@
               <w:rPr>
                 <w:rFonts w:ascii="Cambria" w:eastAsia="Cambria" w:hAnsi="Cambria" w:cs="Cambria"/>
               </w:rPr>
-              <w:t xml:space="preserve">Nombre de rutina: </w:t>
-            </w:r>
-            <w:proofErr w:type="spellStart"/>
-            <w:r>
-              <w:rPr>
-                <w:rFonts w:ascii="Cambria" w:eastAsia="Cambria" w:hAnsi="Cambria" w:cs="Cambria"/>
-              </w:rPr>
-              <w:t>String</w:t>
-            </w:r>
-            <w:proofErr w:type="spellEnd"/>
+              <w:t>Nombre de rutina: String</w:t>
+            </w:r>
           </w:p>
           <w:p>
             <w:pPr>
@@ -7400,21 +7464,7 @@
               <w:rPr>
                 <w:rFonts w:ascii="Cambria" w:eastAsia="Cambria" w:hAnsi="Cambria" w:cs="Cambria"/>
               </w:rPr>
-              <w:t xml:space="preserve"> </w:t>
-            </w:r>
-            <w:proofErr w:type="spellStart"/>
-            <w:r>
-              <w:rPr>
-                <w:rFonts w:ascii="Cambria" w:eastAsia="Cambria" w:hAnsi="Cambria" w:cs="Cambria"/>
-              </w:rPr>
-              <w:t>String</w:t>
-            </w:r>
-            <w:proofErr w:type="spellEnd"/>
-            <w:r>
-              <w:rPr>
-                <w:rFonts w:ascii="Cambria" w:eastAsia="Cambria" w:hAnsi="Cambria" w:cs="Cambria"/>
-              </w:rPr>
-              <w:t>…</w:t>
+              <w:t xml:space="preserve"> String…</w:t>
             </w:r>
           </w:p>
         </w:tc>
@@ -7430,14 +7480,12 @@
                 <w:rFonts w:ascii="Cambria" w:eastAsia="Cambria" w:hAnsi="Cambria" w:cs="Cambria"/>
               </w:rPr>
             </w:pPr>
-            <w:proofErr w:type="spellStart"/>
             <w:r>
               <w:rPr>
                 <w:rFonts w:ascii="Cambria" w:eastAsia="Cambria" w:hAnsi="Cambria" w:cs="Cambria"/>
               </w:rPr>
               <w:t>void</w:t>
             </w:r>
-            <w:proofErr w:type="spellEnd"/>
           </w:p>
         </w:tc>
         <w:tc>
@@ -7505,7 +7553,6 @@
               <w:spacing w:after="219"/>
             </w:pPr>
             <w:r>
-              <w:lastRenderedPageBreak/>
               <w:t xml:space="preserve">Mostrar </w:t>
             </w:r>
             <w:r>
@@ -7528,38 +7575,28 @@
               <w:rPr>
                 <w:rFonts w:ascii="Cambria" w:eastAsia="Cambria" w:hAnsi="Cambria" w:cs="Cambria"/>
               </w:rPr>
-              <w:t xml:space="preserve">Nombre de lista: </w:t>
-            </w:r>
-            <w:proofErr w:type="spellStart"/>
+              <w:t>Nombre de lista: String</w:t>
+            </w:r>
+          </w:p>
+        </w:tc>
+        <w:tc>
+          <w:tcPr>
+            <w:tcW w:w="1526" w:type="dxa"/>
+          </w:tcPr>
+          <w:p>
+            <w:pPr>
+              <w:spacing w:after="219"/>
+              <w:ind w:left="5"/>
+              <w:rPr>
+                <w:rFonts w:ascii="Cambria" w:eastAsia="Cambria" w:hAnsi="Cambria" w:cs="Cambria"/>
+              </w:rPr>
+            </w:pPr>
             <w:r>
               <w:rPr>
                 <w:rFonts w:ascii="Cambria" w:eastAsia="Cambria" w:hAnsi="Cambria" w:cs="Cambria"/>
               </w:rPr>
               <w:t>String</w:t>
             </w:r>
-            <w:proofErr w:type="spellEnd"/>
-          </w:p>
-        </w:tc>
-        <w:tc>
-          <w:tcPr>
-            <w:tcW w:w="1526" w:type="dxa"/>
-          </w:tcPr>
-          <w:p>
-            <w:pPr>
-              <w:spacing w:after="219"/>
-              <w:ind w:left="5"/>
-              <w:rPr>
-                <w:rFonts w:ascii="Cambria" w:eastAsia="Cambria" w:hAnsi="Cambria" w:cs="Cambria"/>
-              </w:rPr>
-            </w:pPr>
-            <w:proofErr w:type="spellStart"/>
-            <w:r>
-              <w:rPr>
-                <w:rFonts w:ascii="Cambria" w:eastAsia="Cambria" w:hAnsi="Cambria" w:cs="Cambria"/>
-              </w:rPr>
-              <w:t>String</w:t>
-            </w:r>
-            <w:proofErr w:type="spellEnd"/>
           </w:p>
         </w:tc>
         <w:tc>
@@ -7603,21 +7640,7 @@
               <w:rPr>
                 <w:rFonts w:ascii="Cambria" w:eastAsia="Cambria" w:hAnsi="Cambria" w:cs="Cambria"/>
               </w:rPr>
-              <w:t xml:space="preserve">un </w:t>
-            </w:r>
-            <w:proofErr w:type="spellStart"/>
-            <w:r>
-              <w:rPr>
-                <w:rFonts w:ascii="Cambria" w:eastAsia="Cambria" w:hAnsi="Cambria" w:cs="Cambria"/>
-              </w:rPr>
-              <w:t>String</w:t>
-            </w:r>
-            <w:proofErr w:type="spellEnd"/>
-            <w:r>
-              <w:rPr>
-                <w:rFonts w:ascii="Cambria" w:eastAsia="Cambria" w:hAnsi="Cambria" w:cs="Cambria"/>
-              </w:rPr>
-              <w:t xml:space="preserve"> con </w:t>
+              <w:t xml:space="preserve">un String con </w:t>
             </w:r>
             <w:r>
               <w:rPr>
@@ -7688,14 +7711,12 @@
                 <w:rFonts w:ascii="Cambria" w:eastAsia="Cambria" w:hAnsi="Cambria" w:cs="Cambria"/>
               </w:rPr>
             </w:pPr>
-            <w:proofErr w:type="spellStart"/>
             <w:r>
               <w:rPr>
                 <w:rFonts w:ascii="Cambria" w:eastAsia="Cambria" w:hAnsi="Cambria" w:cs="Cambria"/>
               </w:rPr>
               <w:t>String</w:t>
             </w:r>
-            <w:proofErr w:type="spellEnd"/>
           </w:p>
         </w:tc>
         <w:tc>
@@ -7769,6 +7790,7 @@
               <w:spacing w:after="219"/>
             </w:pPr>
             <w:r>
+              <w:lastRenderedPageBreak/>
               <w:t>Anadir ejercicio a rutina</w:t>
             </w:r>
           </w:p>
@@ -7788,38 +7810,22 @@
               <w:rPr>
                 <w:rFonts w:ascii="Cambria" w:eastAsia="Cambria" w:hAnsi="Cambria" w:cs="Cambria"/>
               </w:rPr>
-              <w:t xml:space="preserve">Nombre de ejercicio: </w:t>
-            </w:r>
-            <w:proofErr w:type="spellStart"/>
-            <w:r>
-              <w:rPr>
-                <w:rFonts w:ascii="Cambria" w:eastAsia="Cambria" w:hAnsi="Cambria" w:cs="Cambria"/>
-              </w:rPr>
-              <w:t>String</w:t>
-            </w:r>
-            <w:proofErr w:type="spellEnd"/>
-          </w:p>
-          <w:p>
-            <w:pPr>
-              <w:spacing w:after="219"/>
-              <w:rPr>
-                <w:rFonts w:ascii="Cambria" w:eastAsia="Cambria" w:hAnsi="Cambria" w:cs="Cambria"/>
-              </w:rPr>
-            </w:pPr>
-            <w:r>
-              <w:rPr>
-                <w:rFonts w:ascii="Cambria" w:eastAsia="Cambria" w:hAnsi="Cambria" w:cs="Cambria"/>
-              </w:rPr>
-              <w:t xml:space="preserve">Nombre de rutina: </w:t>
-            </w:r>
-            <w:proofErr w:type="spellStart"/>
-            <w:r>
-              <w:rPr>
-                <w:rFonts w:ascii="Cambria" w:eastAsia="Cambria" w:hAnsi="Cambria" w:cs="Cambria"/>
-              </w:rPr>
-              <w:t>String</w:t>
-            </w:r>
-            <w:proofErr w:type="spellEnd"/>
+              <w:t>Nombre de ejercicio: String</w:t>
+            </w:r>
+          </w:p>
+          <w:p>
+            <w:pPr>
+              <w:spacing w:after="219"/>
+              <w:rPr>
+                <w:rFonts w:ascii="Cambria" w:eastAsia="Cambria" w:hAnsi="Cambria" w:cs="Cambria"/>
+              </w:rPr>
+            </w:pPr>
+            <w:r>
+              <w:rPr>
+                <w:rFonts w:ascii="Cambria" w:eastAsia="Cambria" w:hAnsi="Cambria" w:cs="Cambria"/>
+              </w:rPr>
+              <w:t>Nombre de rutina: String</w:t>
+            </w:r>
           </w:p>
         </w:tc>
         <w:tc>
@@ -7834,14 +7840,12 @@
                 <w:rFonts w:ascii="Cambria" w:eastAsia="Cambria" w:hAnsi="Cambria" w:cs="Cambria"/>
               </w:rPr>
             </w:pPr>
-            <w:proofErr w:type="spellStart"/>
             <w:r>
               <w:rPr>
                 <w:rFonts w:ascii="Cambria" w:eastAsia="Cambria" w:hAnsi="Cambria" w:cs="Cambria"/>
               </w:rPr>
               <w:t>void</w:t>
             </w:r>
-            <w:proofErr w:type="spellEnd"/>
           </w:p>
         </w:tc>
         <w:tc>
@@ -7928,46 +7932,30 @@
               <w:rPr>
                 <w:rFonts w:ascii="Cambria" w:eastAsia="Cambria" w:hAnsi="Cambria" w:cs="Cambria"/>
               </w:rPr>
-              <w:t xml:space="preserve">Nombre de ejercicio: </w:t>
-            </w:r>
-            <w:proofErr w:type="spellStart"/>
-            <w:r>
-              <w:rPr>
-                <w:rFonts w:ascii="Cambria" w:eastAsia="Cambria" w:hAnsi="Cambria" w:cs="Cambria"/>
-              </w:rPr>
-              <w:t>String</w:t>
-            </w:r>
-            <w:proofErr w:type="spellEnd"/>
-          </w:p>
-          <w:p>
-            <w:pPr>
-              <w:spacing w:after="219"/>
-              <w:rPr>
-                <w:rFonts w:ascii="Cambria" w:eastAsia="Cambria" w:hAnsi="Cambria" w:cs="Cambria"/>
-              </w:rPr>
-            </w:pPr>
-          </w:p>
-          <w:p>
-            <w:pPr>
-              <w:spacing w:after="219"/>
-              <w:rPr>
-                <w:rFonts w:ascii="Cambria" w:eastAsia="Cambria" w:hAnsi="Cambria" w:cs="Cambria"/>
-              </w:rPr>
-            </w:pPr>
-            <w:r>
-              <w:rPr>
-                <w:rFonts w:ascii="Cambria" w:eastAsia="Cambria" w:hAnsi="Cambria" w:cs="Cambria"/>
-              </w:rPr>
-              <w:t xml:space="preserve">Nombre de rutina: </w:t>
-            </w:r>
-            <w:proofErr w:type="spellStart"/>
-            <w:r>
-              <w:rPr>
-                <w:rFonts w:ascii="Cambria" w:eastAsia="Cambria" w:hAnsi="Cambria" w:cs="Cambria"/>
-              </w:rPr>
-              <w:t>String</w:t>
-            </w:r>
-            <w:proofErr w:type="spellEnd"/>
+              <w:t>Nombre de ejercicio: String</w:t>
+            </w:r>
+          </w:p>
+          <w:p>
+            <w:pPr>
+              <w:spacing w:after="219"/>
+              <w:rPr>
+                <w:rFonts w:ascii="Cambria" w:eastAsia="Cambria" w:hAnsi="Cambria" w:cs="Cambria"/>
+              </w:rPr>
+            </w:pPr>
+          </w:p>
+          <w:p>
+            <w:pPr>
+              <w:spacing w:after="219"/>
+              <w:rPr>
+                <w:rFonts w:ascii="Cambria" w:eastAsia="Cambria" w:hAnsi="Cambria" w:cs="Cambria"/>
+              </w:rPr>
+            </w:pPr>
+            <w:r>
+              <w:rPr>
+                <w:rFonts w:ascii="Cambria" w:eastAsia="Cambria" w:hAnsi="Cambria" w:cs="Cambria"/>
+              </w:rPr>
+              <w:t>Nombre de rutina: String</w:t>
+            </w:r>
           </w:p>
         </w:tc>
         <w:tc>
@@ -7982,14 +7970,12 @@
                 <w:rFonts w:ascii="Cambria" w:eastAsia="Cambria" w:hAnsi="Cambria" w:cs="Cambria"/>
               </w:rPr>
             </w:pPr>
-            <w:proofErr w:type="spellStart"/>
             <w:r>
               <w:rPr>
                 <w:rFonts w:ascii="Cambria" w:eastAsia="Cambria" w:hAnsi="Cambria" w:cs="Cambria"/>
               </w:rPr>
               <w:t>boolean</w:t>
             </w:r>
-            <w:proofErr w:type="spellEnd"/>
           </w:p>
         </w:tc>
         <w:tc>
@@ -8057,7 +8043,6 @@
               <w:spacing w:after="219"/>
             </w:pPr>
             <w:r>
-              <w:lastRenderedPageBreak/>
               <w:t xml:space="preserve">Asignar </w:t>
             </w:r>
             <w:r>
@@ -8089,38 +8074,36 @@
               <w:rPr>
                 <w:rFonts w:ascii="Cambria" w:eastAsia="Cambria" w:hAnsi="Cambria" w:cs="Cambria"/>
               </w:rPr>
-              <w:t xml:space="preserve">: </w:t>
-            </w:r>
-            <w:proofErr w:type="spellStart"/>
-            <w:r>
-              <w:rPr>
-                <w:rFonts w:ascii="Cambria" w:eastAsia="Cambria" w:hAnsi="Cambria" w:cs="Cambria"/>
-              </w:rPr>
-              <w:t>String</w:t>
-            </w:r>
-            <w:proofErr w:type="spellEnd"/>
-          </w:p>
-          <w:p>
-            <w:pPr>
-              <w:spacing w:after="219"/>
-              <w:rPr>
-                <w:rFonts w:ascii="Cambria" w:eastAsia="Cambria" w:hAnsi="Cambria" w:cs="Cambria"/>
-              </w:rPr>
-            </w:pPr>
-            <w:r>
-              <w:rPr>
-                <w:rFonts w:ascii="Cambria" w:eastAsia="Cambria" w:hAnsi="Cambria" w:cs="Cambria"/>
-              </w:rPr>
-              <w:t xml:space="preserve">Nombre de entrenador: </w:t>
-            </w:r>
-            <w:proofErr w:type="spellStart"/>
-            <w:r>
-              <w:rPr>
-                <w:rFonts w:ascii="Cambria" w:eastAsia="Cambria" w:hAnsi="Cambria" w:cs="Cambria"/>
-              </w:rPr>
-              <w:t>String</w:t>
-            </w:r>
-            <w:proofErr w:type="spellEnd"/>
+              <w:t>: String</w:t>
+            </w:r>
+          </w:p>
+          <w:p>
+            <w:pPr>
+              <w:spacing w:after="219"/>
+              <w:rPr>
+                <w:rFonts w:ascii="Cambria" w:eastAsia="Cambria" w:hAnsi="Cambria" w:cs="Cambria"/>
+              </w:rPr>
+            </w:pPr>
+            <w:r>
+              <w:rPr>
+                <w:rFonts w:ascii="Cambria" w:eastAsia="Cambria" w:hAnsi="Cambria" w:cs="Cambria"/>
+              </w:rPr>
+              <w:t>Nombre de entrenador: String</w:t>
+            </w:r>
+          </w:p>
+          <w:p>
+            <w:pPr>
+              <w:spacing w:after="219"/>
+              <w:rPr>
+                <w:rFonts w:ascii="Cambria" w:eastAsia="Cambria" w:hAnsi="Cambria" w:cs="Cambria"/>
+              </w:rPr>
+            </w:pPr>
+            <w:r>
+              <w:rPr>
+                <w:rFonts w:ascii="Cambria" w:eastAsia="Cambria" w:hAnsi="Cambria" w:cs="Cambria"/>
+              </w:rPr>
+              <w:t>Nombre de rutina: String</w:t>
+            </w:r>
           </w:p>
         </w:tc>
         <w:tc>
@@ -8135,14 +8118,12 @@
                 <w:rFonts w:ascii="Cambria" w:eastAsia="Cambria" w:hAnsi="Cambria" w:cs="Cambria"/>
               </w:rPr>
             </w:pPr>
-            <w:proofErr w:type="spellStart"/>
             <w:r>
               <w:rPr>
                 <w:rFonts w:ascii="Cambria" w:eastAsia="Cambria" w:hAnsi="Cambria" w:cs="Cambria"/>
               </w:rPr>
               <w:t>void</w:t>
             </w:r>
-            <w:proofErr w:type="spellEnd"/>
           </w:p>
         </w:tc>
         <w:tc>
@@ -8186,7 +8167,37 @@
               <w:rPr>
                 <w:rFonts w:ascii="Cambria" w:eastAsia="Cambria" w:hAnsi="Cambria" w:cs="Cambria"/>
               </w:rPr>
-              <w:t>el nombre ingresado, se le asigna el nombre del usuario al entrenador y se le asigna el nombre del entrenador al usuario del sistema correspondiente.</w:t>
+              <w:t xml:space="preserve">el nombre ingresado, se le asigna el nombre del </w:t>
+            </w:r>
+            <w:r>
+              <w:rPr>
+                <w:rFonts w:ascii="Cambria" w:eastAsia="Cambria" w:hAnsi="Cambria" w:cs="Cambria"/>
+              </w:rPr>
+              <w:t>miembro</w:t>
+            </w:r>
+            <w:r>
+              <w:rPr>
+                <w:rFonts w:ascii="Cambria" w:eastAsia="Cambria" w:hAnsi="Cambria" w:cs="Cambria"/>
+              </w:rPr>
+              <w:t xml:space="preserve"> al entrenador y se le asigna el nombre del entrenador al usuario del sistema correspondiente.</w:t>
+            </w:r>
+            <w:r>
+              <w:rPr>
+                <w:rFonts w:ascii="Cambria" w:eastAsia="Cambria" w:hAnsi="Cambria" w:cs="Cambria"/>
+              </w:rPr>
+              <w:t xml:space="preserve"> Además de esto, se le asigna </w:t>
+            </w:r>
+            <w:r>
+              <w:rPr>
+                <w:rFonts w:ascii="Cambria" w:eastAsia="Cambria" w:hAnsi="Cambria" w:cs="Cambria"/>
+              </w:rPr>
+              <w:t xml:space="preserve">al miembro la rutina que usará para entrenar, y se llama la función de </w:t>
+            </w:r>
+            <w:r>
+              <w:rPr>
+                <w:rFonts w:ascii="Cambria" w:eastAsia="Cambria" w:hAnsi="Cambria" w:cs="Cambria"/>
+              </w:rPr>
+              <w:t>AnadirRutina del entrenador.</w:t>
             </w:r>
           </w:p>
         </w:tc>
@@ -8232,38 +8243,22 @@
               <w:rPr>
                 <w:rFonts w:ascii="Cambria" w:eastAsia="Cambria" w:hAnsi="Cambria" w:cs="Cambria"/>
               </w:rPr>
-              <w:t xml:space="preserve">Nombre de miembro: </w:t>
-            </w:r>
-            <w:proofErr w:type="spellStart"/>
-            <w:r>
-              <w:rPr>
-                <w:rFonts w:ascii="Cambria" w:eastAsia="Cambria" w:hAnsi="Cambria" w:cs="Cambria"/>
-              </w:rPr>
-              <w:t>String</w:t>
-            </w:r>
-            <w:proofErr w:type="spellEnd"/>
-          </w:p>
-          <w:p>
-            <w:pPr>
-              <w:spacing w:after="219"/>
-              <w:rPr>
-                <w:rFonts w:ascii="Cambria" w:eastAsia="Cambria" w:hAnsi="Cambria" w:cs="Cambria"/>
-              </w:rPr>
-            </w:pPr>
-            <w:r>
-              <w:rPr>
-                <w:rFonts w:ascii="Cambria" w:eastAsia="Cambria" w:hAnsi="Cambria" w:cs="Cambria"/>
-              </w:rPr>
-              <w:t xml:space="preserve">Nombre de entrenador: </w:t>
-            </w:r>
-            <w:proofErr w:type="spellStart"/>
-            <w:r>
-              <w:rPr>
-                <w:rFonts w:ascii="Cambria" w:eastAsia="Cambria" w:hAnsi="Cambria" w:cs="Cambria"/>
-              </w:rPr>
-              <w:t>String</w:t>
-            </w:r>
-            <w:proofErr w:type="spellEnd"/>
+              <w:t>Nombre de miembro: String</w:t>
+            </w:r>
+          </w:p>
+          <w:p>
+            <w:pPr>
+              <w:spacing w:after="219"/>
+              <w:rPr>
+                <w:rFonts w:ascii="Cambria" w:eastAsia="Cambria" w:hAnsi="Cambria" w:cs="Cambria"/>
+              </w:rPr>
+            </w:pPr>
+            <w:r>
+              <w:rPr>
+                <w:rFonts w:ascii="Cambria" w:eastAsia="Cambria" w:hAnsi="Cambria" w:cs="Cambria"/>
+              </w:rPr>
+              <w:t>Nombre de entrenador: String</w:t>
+            </w:r>
           </w:p>
         </w:tc>
         <w:tc>
@@ -8278,14 +8273,12 @@
                 <w:rFonts w:ascii="Cambria" w:eastAsia="Cambria" w:hAnsi="Cambria" w:cs="Cambria"/>
               </w:rPr>
             </w:pPr>
-            <w:proofErr w:type="spellStart"/>
             <w:r>
               <w:rPr>
                 <w:rFonts w:ascii="Cambria" w:eastAsia="Cambria" w:hAnsi="Cambria" w:cs="Cambria"/>
               </w:rPr>
               <w:t>boolean</w:t>
             </w:r>
-            <w:proofErr w:type="spellEnd"/>
           </w:p>
         </w:tc>
         <w:tc>
@@ -8329,7 +8322,14 @@
               <w:rPr>
                 <w:rFonts w:ascii="Cambria" w:eastAsia="Cambria" w:hAnsi="Cambria" w:cs="Cambria"/>
               </w:rPr>
-              <w:t>la lista de entrenadores del sistema, si alguno de ellos coincide con el nombre de entrenador ingresado. En caso de serlo, se busca en la lista de alumnos del entrenador si alguno coincide con el nombre de miembro ingresado. En caso de coincidir</w:t>
+              <w:t xml:space="preserve">la lista de entrenadores del sistema, si alguno de ellos coincide con el nombre de entrenador ingresado. En caso de serlo, se busca en la lista de alumnos del entrenador si alguno coincide con el nombre de miembro ingresado. En caso de </w:t>
+            </w:r>
+            <w:r>
+              <w:rPr>
+                <w:rFonts w:ascii="Cambria" w:eastAsia="Cambria" w:hAnsi="Cambria" w:cs="Cambria"/>
+              </w:rPr>
+              <w:lastRenderedPageBreak/>
+              <w:t>coincidir</w:t>
             </w:r>
             <w:r>
               <w:rPr>
@@ -8359,6 +8359,7 @@
               <w:spacing w:after="219"/>
             </w:pPr>
             <w:r>
+              <w:lastRenderedPageBreak/>
               <w:t>Validar nombre existe</w:t>
             </w:r>
           </w:p>
@@ -8374,50 +8375,26 @@
                 <w:rFonts w:ascii="Cambria" w:eastAsia="Cambria" w:hAnsi="Cambria" w:cs="Cambria"/>
               </w:rPr>
             </w:pPr>
-            <w:proofErr w:type="gramStart"/>
-            <w:r>
-              <w:rPr>
-                <w:rFonts w:ascii="Cambria" w:eastAsia="Cambria" w:hAnsi="Cambria" w:cs="Cambria"/>
-              </w:rPr>
-              <w:t>Nombre a validar</w:t>
-            </w:r>
-            <w:proofErr w:type="gramEnd"/>
-            <w:r>
-              <w:rPr>
-                <w:rFonts w:ascii="Cambria" w:eastAsia="Cambria" w:hAnsi="Cambria" w:cs="Cambria"/>
-              </w:rPr>
-              <w:t xml:space="preserve">: </w:t>
-            </w:r>
-            <w:proofErr w:type="spellStart"/>
-            <w:r>
-              <w:rPr>
-                <w:rFonts w:ascii="Cambria" w:eastAsia="Cambria" w:hAnsi="Cambria" w:cs="Cambria"/>
-              </w:rPr>
-              <w:t>String</w:t>
-            </w:r>
-            <w:proofErr w:type="spellEnd"/>
-          </w:p>
-          <w:p>
-            <w:pPr>
-              <w:spacing w:after="219"/>
-              <w:rPr>
-                <w:rFonts w:ascii="Cambria" w:eastAsia="Cambria" w:hAnsi="Cambria" w:cs="Cambria"/>
-              </w:rPr>
-            </w:pPr>
-            <w:r>
-              <w:rPr>
-                <w:rFonts w:ascii="Cambria" w:eastAsia="Cambria" w:hAnsi="Cambria" w:cs="Cambria"/>
-              </w:rPr>
-              <w:t xml:space="preserve">Lista en donde buscar: </w:t>
-            </w:r>
-            <w:proofErr w:type="spellStart"/>
-            <w:r>
-              <w:rPr>
-                <w:rFonts w:ascii="Cambria" w:eastAsia="Cambria" w:hAnsi="Cambria" w:cs="Cambria"/>
-              </w:rPr>
-              <w:t>String</w:t>
-            </w:r>
-            <w:proofErr w:type="spellEnd"/>
+            <w:r>
+              <w:rPr>
+                <w:rFonts w:ascii="Cambria" w:eastAsia="Cambria" w:hAnsi="Cambria" w:cs="Cambria"/>
+              </w:rPr>
+              <w:t>Nombre a validar: String</w:t>
+            </w:r>
+          </w:p>
+          <w:p>
+            <w:pPr>
+              <w:spacing w:after="219"/>
+              <w:rPr>
+                <w:rFonts w:ascii="Cambria" w:eastAsia="Cambria" w:hAnsi="Cambria" w:cs="Cambria"/>
+              </w:rPr>
+            </w:pPr>
+            <w:r>
+              <w:rPr>
+                <w:rFonts w:ascii="Cambria" w:eastAsia="Cambria" w:hAnsi="Cambria" w:cs="Cambria"/>
+              </w:rPr>
+              <w:t>Lista en donde buscar: String</w:t>
+            </w:r>
           </w:p>
         </w:tc>
         <w:tc>
@@ -8432,14 +8409,12 @@
                 <w:rFonts w:ascii="Cambria" w:eastAsia="Cambria" w:hAnsi="Cambria" w:cs="Cambria"/>
               </w:rPr>
             </w:pPr>
-            <w:proofErr w:type="spellStart"/>
             <w:r>
               <w:rPr>
                 <w:rFonts w:ascii="Cambria" w:eastAsia="Cambria" w:hAnsi="Cambria" w:cs="Cambria"/>
               </w:rPr>
               <w:t>boolean</w:t>
             </w:r>
-            <w:proofErr w:type="spellEnd"/>
           </w:p>
         </w:tc>
         <w:tc>
@@ -8477,21 +8452,7 @@
               <w:rPr>
                 <w:rFonts w:ascii="Cambria" w:eastAsia="Cambria" w:hAnsi="Cambria" w:cs="Cambria"/>
               </w:rPr>
-              <w:t xml:space="preserve">Se busca en una lista si el </w:t>
-            </w:r>
-            <w:proofErr w:type="spellStart"/>
-            <w:r>
-              <w:rPr>
-                <w:rFonts w:ascii="Cambria" w:eastAsia="Cambria" w:hAnsi="Cambria" w:cs="Cambria"/>
-              </w:rPr>
-              <w:t>nobre</w:t>
-            </w:r>
-            <w:proofErr w:type="spellEnd"/>
-            <w:r>
-              <w:rPr>
-                <w:rFonts w:ascii="Cambria" w:eastAsia="Cambria" w:hAnsi="Cambria" w:cs="Cambria"/>
-              </w:rPr>
-              <w:t xml:space="preserve"> ingresado existe o no. Las listas en donde se puede buscar si existe o no un elemento son </w:t>
+              <w:t xml:space="preserve">Se busca en una lista si el nobre ingresado existe o no. Las listas en donde se puede buscar si existe o no un elemento son </w:t>
             </w:r>
             <w:r>
               <w:rPr>
@@ -8639,14 +8600,12 @@
                 <w:rFonts w:ascii="Cambria" w:eastAsia="Cambria" w:hAnsi="Cambria" w:cs="Cambria"/>
               </w:rPr>
             </w:pPr>
-            <w:proofErr w:type="spellStart"/>
             <w:r>
               <w:rPr>
                 <w:rFonts w:ascii="Cambria" w:eastAsia="Cambria" w:hAnsi="Cambria" w:cs="Cambria"/>
               </w:rPr>
               <w:t>Main</w:t>
             </w:r>
-            <w:proofErr w:type="spellEnd"/>
           </w:p>
         </w:tc>
         <w:tc>
@@ -8678,14 +8637,12 @@
                 <w:rFonts w:ascii="Cambria" w:eastAsia="Cambria" w:hAnsi="Cambria" w:cs="Cambria"/>
               </w:rPr>
             </w:pPr>
-            <w:proofErr w:type="spellStart"/>
             <w:r>
               <w:rPr>
                 <w:rFonts w:ascii="Cambria" w:eastAsia="Cambria" w:hAnsi="Cambria" w:cs="Cambria"/>
               </w:rPr>
               <w:t>void</w:t>
             </w:r>
-            <w:proofErr w:type="spellEnd"/>
           </w:p>
         </w:tc>
         <w:tc>
@@ -8721,14 +8678,7 @@
               <w:rPr>
                 <w:rFonts w:ascii="Cambria" w:eastAsia="Cambria" w:hAnsi="Cambria" w:cs="Cambria"/>
               </w:rPr>
-              <w:t xml:space="preserve">Es el método principal del programa. En el se recorre el flujo </w:t>
-            </w:r>
-            <w:r>
-              <w:rPr>
-                <w:rFonts w:ascii="Cambria" w:eastAsia="Cambria" w:hAnsi="Cambria" w:cs="Cambria"/>
-              </w:rPr>
-              <w:lastRenderedPageBreak/>
-              <w:t>del programa, y al terminarse se termina el programa.</w:t>
+              <w:t>Es el método principal del programa. En el se recorre el flujo del programa, y al terminarse se termina el programa.</w:t>
             </w:r>
           </w:p>
           <w:p>
@@ -8754,7 +8704,6 @@
               <w:spacing w:after="219"/>
             </w:pPr>
             <w:r>
-              <w:lastRenderedPageBreak/>
               <w:t xml:space="preserve">Crear </w:t>
             </w:r>
             <w:r>
@@ -8794,13 +8743,8 @@
               <w:spacing w:after="219"/>
             </w:pPr>
             <w:r>
-              <w:t xml:space="preserve">Tipo de elemento: </w:t>
-            </w:r>
-            <w:proofErr w:type="spellStart"/>
-            <w:r>
-              <w:t>String</w:t>
-            </w:r>
-            <w:proofErr w:type="spellEnd"/>
+              <w:t>Tipo de elemento: String</w:t>
+            </w:r>
           </w:p>
           <w:p>
             <w:pPr>
@@ -8831,11 +8775,9 @@
               <w:spacing w:after="219"/>
               <w:ind w:left="5"/>
             </w:pPr>
-            <w:proofErr w:type="spellStart"/>
             <w:r>
               <w:t>void</w:t>
             </w:r>
-            <w:proofErr w:type="spellEnd"/>
           </w:p>
           <w:p>
             <w:pPr>
@@ -8962,6 +8904,7 @@
               <w:spacing w:after="219"/>
             </w:pPr>
             <w:r>
+              <w:lastRenderedPageBreak/>
               <w:t>Asignar miembro a entrenador</w:t>
             </w:r>
           </w:p>
@@ -8997,14 +8940,12 @@
                 <w:rFonts w:ascii="Cambria" w:eastAsia="Cambria" w:hAnsi="Cambria" w:cs="Cambria"/>
               </w:rPr>
             </w:pPr>
-            <w:proofErr w:type="spellStart"/>
             <w:r>
               <w:rPr>
                 <w:rFonts w:ascii="Cambria" w:eastAsia="Cambria" w:hAnsi="Cambria" w:cs="Cambria"/>
               </w:rPr>
               <w:t>void</w:t>
             </w:r>
-            <w:proofErr w:type="spellEnd"/>
           </w:p>
         </w:tc>
         <w:tc>
@@ -9101,14 +9042,12 @@
                 <w:rFonts w:ascii="Cambria" w:eastAsia="Cambria" w:hAnsi="Cambria" w:cs="Cambria"/>
               </w:rPr>
             </w:pPr>
-            <w:proofErr w:type="spellStart"/>
             <w:r>
               <w:rPr>
                 <w:rFonts w:ascii="Cambria" w:eastAsia="Cambria" w:hAnsi="Cambria" w:cs="Cambria"/>
               </w:rPr>
               <w:t>void</w:t>
             </w:r>
-            <w:proofErr w:type="spellEnd"/>
           </w:p>
         </w:tc>
         <w:tc>
@@ -9170,7 +9109,7 @@
               <w:spacing w:after="219"/>
             </w:pPr>
             <w:r>
-              <w:t>Consultar elemento</w:t>
+              <w:t>Añadir ejercicio a rutina</w:t>
             </w:r>
           </w:p>
         </w:tc>
@@ -9205,14 +9144,12 @@
                 <w:rFonts w:ascii="Cambria" w:eastAsia="Cambria" w:hAnsi="Cambria" w:cs="Cambria"/>
               </w:rPr>
             </w:pPr>
-            <w:proofErr w:type="spellStart"/>
-            <w:r>
-              <w:rPr>
-                <w:rFonts w:ascii="Cambria" w:eastAsia="Cambria" w:hAnsi="Cambria" w:cs="Cambria"/>
-              </w:rPr>
-              <w:t>void</w:t>
-            </w:r>
-            <w:proofErr w:type="spellEnd"/>
+            <w:r>
+              <w:rPr>
+                <w:rFonts w:ascii="Cambria" w:eastAsia="Cambria" w:hAnsi="Cambria" w:cs="Cambria"/>
+              </w:rPr>
+              <w:t>Void</w:t>
+            </w:r>
           </w:p>
         </w:tc>
         <w:tc>
@@ -9250,13 +9187,19 @@
               <w:rPr>
                 <w:rFonts w:ascii="Cambria" w:eastAsia="Cambria" w:hAnsi="Cambria" w:cs="Cambria"/>
               </w:rPr>
-              <w:t xml:space="preserve">Se le pide un tipo de dato al usuario, y muestra todos los elementos de ese tipo que se encuentren en el sistema. Los tipos de dato a ingresar son </w:t>
-            </w:r>
-            <w:r>
-              <w:rPr>
-                <w:rFonts w:ascii="Cambria" w:eastAsia="Cambria" w:hAnsi="Cambria" w:cs="Cambria"/>
-              </w:rPr>
-              <w:t>Miembros, Entrenadores, Ejercicios y Rutinas.</w:t>
+              <w:t xml:space="preserve">Pide al usuario que ingrese el nombre de una de las rutinas que se encuentran en el sistema. </w:t>
+            </w:r>
+            <w:r>
+              <w:rPr>
+                <w:rFonts w:ascii="Cambria" w:eastAsia="Cambria" w:hAnsi="Cambria" w:cs="Cambria"/>
+              </w:rPr>
+              <w:t xml:space="preserve">Seguido de ello, le pide que ingrese el nombre de uno de los ejercicios que quisiera añadir a la rutina. </w:t>
+            </w:r>
+            <w:r>
+              <w:rPr>
+                <w:rFonts w:ascii="Cambria" w:eastAsia="Cambria" w:hAnsi="Cambria" w:cs="Cambria"/>
+              </w:rPr>
+              <w:t>Se envían estos datos al controlador, y se hace la operación correspondiente.</w:t>
             </w:r>
           </w:p>
         </w:tc>
@@ -9274,14 +9217,232 @@
               <w:spacing w:after="219"/>
             </w:pPr>
             <w:r>
+              <w:t>Quitar ejercicio de rutina</w:t>
+            </w:r>
+          </w:p>
+        </w:tc>
+        <w:tc>
+          <w:tcPr>
+            <w:tcW w:w="1678" w:type="dxa"/>
+          </w:tcPr>
+          <w:p>
+            <w:pPr>
+              <w:spacing w:after="219"/>
+              <w:rPr>
+                <w:rFonts w:ascii="Cambria" w:eastAsia="Cambria" w:hAnsi="Cambria" w:cs="Cambria"/>
+              </w:rPr>
+            </w:pPr>
+            <w:r>
+              <w:rPr>
+                <w:rFonts w:ascii="Cambria" w:eastAsia="Cambria" w:hAnsi="Cambria" w:cs="Cambria"/>
+              </w:rPr>
+              <w:t>Ninguno</w:t>
+            </w:r>
+          </w:p>
+        </w:tc>
+        <w:tc>
+          <w:tcPr>
+            <w:tcW w:w="1530" w:type="dxa"/>
+          </w:tcPr>
+          <w:p>
+            <w:pPr>
+              <w:spacing w:after="219"/>
+              <w:ind w:left="5"/>
+              <w:rPr>
+                <w:rFonts w:ascii="Cambria" w:eastAsia="Cambria" w:hAnsi="Cambria" w:cs="Cambria"/>
+              </w:rPr>
+            </w:pPr>
+            <w:r>
+              <w:rPr>
+                <w:rFonts w:ascii="Cambria" w:eastAsia="Cambria" w:hAnsi="Cambria" w:cs="Cambria"/>
+              </w:rPr>
+              <w:t>void</w:t>
+            </w:r>
+          </w:p>
+        </w:tc>
+        <w:tc>
+          <w:tcPr>
+            <w:tcW w:w="1350" w:type="dxa"/>
+          </w:tcPr>
+          <w:p>
+            <w:pPr>
+              <w:spacing w:after="219"/>
+              <w:rPr>
+                <w:rFonts w:ascii="Cambria" w:eastAsia="Cambria" w:hAnsi="Cambria" w:cs="Cambria"/>
+              </w:rPr>
+            </w:pPr>
+            <w:r>
+              <w:rPr>
+                <w:rFonts w:ascii="Cambria" w:eastAsia="Cambria" w:hAnsi="Cambria" w:cs="Cambria"/>
+              </w:rPr>
+              <w:t>publica</w:t>
+            </w:r>
+          </w:p>
+        </w:tc>
+        <w:tc>
+          <w:tcPr>
+            <w:tcW w:w="3510" w:type="dxa"/>
+          </w:tcPr>
+          <w:p>
+            <w:pPr>
+              <w:spacing w:after="219"/>
+              <w:ind w:left="5"/>
+              <w:rPr>
+                <w:rFonts w:ascii="Cambria" w:eastAsia="Cambria" w:hAnsi="Cambria" w:cs="Cambria"/>
+              </w:rPr>
+            </w:pPr>
+            <w:r>
+              <w:rPr>
+                <w:rFonts w:ascii="Cambria" w:eastAsia="Cambria" w:hAnsi="Cambria" w:cs="Cambria"/>
+              </w:rPr>
+              <w:t xml:space="preserve">Pide al usuario que ingrese el nombre de una de las rutinas que se encuentran en el sistema. Seguido de ello, le pide que ingrese el nombre de uno de los ejercicios que quisiera </w:t>
+            </w:r>
+            <w:r>
+              <w:rPr>
+                <w:rFonts w:ascii="Cambria" w:eastAsia="Cambria" w:hAnsi="Cambria" w:cs="Cambria"/>
+              </w:rPr>
+              <w:t>quitar</w:t>
+            </w:r>
+            <w:r>
+              <w:rPr>
+                <w:rFonts w:ascii="Cambria" w:eastAsia="Cambria" w:hAnsi="Cambria" w:cs="Cambria"/>
+              </w:rPr>
+              <w:t xml:space="preserve"> </w:t>
+            </w:r>
+            <w:r>
+              <w:rPr>
+                <w:rFonts w:ascii="Cambria" w:eastAsia="Cambria" w:hAnsi="Cambria" w:cs="Cambria"/>
+              </w:rPr>
+              <w:t>de</w:t>
+            </w:r>
+            <w:r>
+              <w:rPr>
+                <w:rFonts w:ascii="Cambria" w:eastAsia="Cambria" w:hAnsi="Cambria" w:cs="Cambria"/>
+              </w:rPr>
+              <w:t xml:space="preserve"> la rutina. Se envían estos datos al controlador, y se hace la operación correspondiente.</w:t>
+            </w:r>
+          </w:p>
+        </w:tc>
+      </w:tr>
+      <w:tr>
+        <w:trPr>
+          <w:trHeight w:val="1501"/>
+        </w:trPr>
+        <w:tc>
+          <w:tcPr>
+            <w:tcW w:w="1382" w:type="dxa"/>
+          </w:tcPr>
+          <w:p>
+            <w:pPr>
+              <w:spacing w:after="219"/>
+            </w:pPr>
+            <w:r>
+              <w:t>Consultar elemento</w:t>
+            </w:r>
+          </w:p>
+        </w:tc>
+        <w:tc>
+          <w:tcPr>
+            <w:tcW w:w="1678" w:type="dxa"/>
+          </w:tcPr>
+          <w:p>
+            <w:pPr>
+              <w:spacing w:after="219"/>
+              <w:rPr>
+                <w:rFonts w:ascii="Cambria" w:eastAsia="Cambria" w:hAnsi="Cambria" w:cs="Cambria"/>
+              </w:rPr>
+            </w:pPr>
+            <w:r>
+              <w:rPr>
+                <w:rFonts w:ascii="Cambria" w:eastAsia="Cambria" w:hAnsi="Cambria" w:cs="Cambria"/>
+              </w:rPr>
+              <w:t>Ninguno</w:t>
+            </w:r>
+          </w:p>
+        </w:tc>
+        <w:tc>
+          <w:tcPr>
+            <w:tcW w:w="1530" w:type="dxa"/>
+          </w:tcPr>
+          <w:p>
+            <w:pPr>
+              <w:spacing w:after="219"/>
+              <w:ind w:left="5"/>
+              <w:rPr>
+                <w:rFonts w:ascii="Cambria" w:eastAsia="Cambria" w:hAnsi="Cambria" w:cs="Cambria"/>
+              </w:rPr>
+            </w:pPr>
+            <w:r>
+              <w:rPr>
+                <w:rFonts w:ascii="Cambria" w:eastAsia="Cambria" w:hAnsi="Cambria" w:cs="Cambria"/>
+              </w:rPr>
+              <w:t>void</w:t>
+            </w:r>
+          </w:p>
+        </w:tc>
+        <w:tc>
+          <w:tcPr>
+            <w:tcW w:w="1350" w:type="dxa"/>
+          </w:tcPr>
+          <w:p>
+            <w:pPr>
+              <w:spacing w:after="219"/>
+              <w:rPr>
+                <w:rFonts w:ascii="Cambria" w:eastAsia="Cambria" w:hAnsi="Cambria" w:cs="Cambria"/>
+              </w:rPr>
+            </w:pPr>
+            <w:r>
+              <w:rPr>
+                <w:rFonts w:ascii="Cambria" w:eastAsia="Cambria" w:hAnsi="Cambria" w:cs="Cambria"/>
+              </w:rPr>
+              <w:t>Publica</w:t>
+            </w:r>
+          </w:p>
+        </w:tc>
+        <w:tc>
+          <w:tcPr>
+            <w:tcW w:w="3510" w:type="dxa"/>
+          </w:tcPr>
+          <w:p>
+            <w:pPr>
+              <w:spacing w:after="219"/>
+              <w:ind w:left="5"/>
+              <w:rPr>
+                <w:rFonts w:ascii="Cambria" w:eastAsia="Cambria" w:hAnsi="Cambria" w:cs="Cambria"/>
+              </w:rPr>
+            </w:pPr>
+            <w:r>
+              <w:rPr>
+                <w:rFonts w:ascii="Cambria" w:eastAsia="Cambria" w:hAnsi="Cambria" w:cs="Cambria"/>
+              </w:rPr>
+              <w:t xml:space="preserve">Se le pide un tipo de dato al usuario, y muestra todos los elementos de ese tipo que se encuentren en el sistema. Los tipos </w:t>
+            </w:r>
+            <w:r>
+              <w:rPr>
+                <w:rFonts w:ascii="Cambria" w:eastAsia="Cambria" w:hAnsi="Cambria" w:cs="Cambria"/>
+              </w:rPr>
               <w:lastRenderedPageBreak/>
-              <w:t xml:space="preserve">Calcular </w:t>
-            </w:r>
-            <w:proofErr w:type="spellStart"/>
-            <w:r>
-              <w:t>estadisticas</w:t>
-            </w:r>
-            <w:proofErr w:type="spellEnd"/>
+              <w:t>de dato a ingresar son Miembros, Entrenadores, Ejercicios y Rutinas.</w:t>
+            </w:r>
+          </w:p>
+        </w:tc>
+      </w:tr>
+      <w:tr>
+        <w:trPr>
+          <w:trHeight w:val="1501"/>
+        </w:trPr>
+        <w:tc>
+          <w:tcPr>
+            <w:tcW w:w="1382" w:type="dxa"/>
+          </w:tcPr>
+          <w:p>
+            <w:pPr>
+              <w:spacing w:after="219"/>
+            </w:pPr>
+            <w:r>
+              <w:lastRenderedPageBreak/>
+              <w:t>Calcular estadisticas</w:t>
+            </w:r>
           </w:p>
         </w:tc>
         <w:tc>
@@ -9315,14 +9476,12 @@
                 <w:rFonts w:ascii="Cambria" w:eastAsia="Cambria" w:hAnsi="Cambria" w:cs="Cambria"/>
               </w:rPr>
             </w:pPr>
-            <w:proofErr w:type="spellStart"/>
             <w:r>
               <w:rPr>
                 <w:rFonts w:ascii="Cambria" w:eastAsia="Cambria" w:hAnsi="Cambria" w:cs="Cambria"/>
               </w:rPr>
               <w:t>void</w:t>
             </w:r>
-            <w:proofErr w:type="spellEnd"/>
           </w:p>
         </w:tc>
         <w:tc>
@@ -9360,13 +9519,7 @@
               <w:rPr>
                 <w:rFonts w:ascii="Cambria" w:eastAsia="Cambria" w:hAnsi="Cambria" w:cs="Cambria"/>
               </w:rPr>
-              <w:t>Se le muestra al usuario ciertas estadísticas con las que cuenta el programa</w:t>
-            </w:r>
-            <w:r>
-              <w:rPr>
-                <w:rFonts w:ascii="Cambria" w:eastAsia="Cambria" w:hAnsi="Cambria" w:cs="Cambria"/>
-              </w:rPr>
-              <w:t>. Estas estadísticas son el entrenador y la rutina más y menos populares, y un porcentaje de cuantos entrenadores se encuentran sobrecargados.</w:t>
+              <w:t>Se le muestra al usuario ciertas estadísticas con las que cuenta el programa. Estas estadísticas son el entrenador y la rutina más y menos populares, y un porcentaje de cuantos entrenadores se encuentran sobrecargados.</w:t>
             </w:r>
           </w:p>
         </w:tc>
@@ -9458,37 +9611,12 @@
           <w:lang w:val="en-US"/>
         </w:rPr>
       </w:pPr>
-      <w:proofErr w:type="spellStart"/>
       <w:r>
         <w:rPr>
           <w:rFonts w:ascii="Cambria" w:eastAsia="Cambria" w:hAnsi="Cambria" w:cs="Cambria"/>
           <w:lang w:val="en-US"/>
         </w:rPr>
-        <w:t>Incluye</w:t>
-      </w:r>
-      <w:proofErr w:type="spellEnd"/>
-      <w:r>
-        <w:rPr>
-          <w:rFonts w:ascii="Cambria" w:eastAsia="Cambria" w:hAnsi="Cambria" w:cs="Cambria"/>
-          <w:lang w:val="en-US"/>
-        </w:rPr>
-        <w:t xml:space="preserve"> </w:t>
-      </w:r>
-      <w:proofErr w:type="spellStart"/>
-      <w:r>
-        <w:rPr>
-          <w:rFonts w:ascii="Cambria" w:eastAsia="Cambria" w:hAnsi="Cambria" w:cs="Cambria"/>
-          <w:lang w:val="en-US"/>
-        </w:rPr>
-        <w:t>el</w:t>
-      </w:r>
-      <w:proofErr w:type="spellEnd"/>
-      <w:r>
-        <w:rPr>
-          <w:rFonts w:ascii="Cambria" w:eastAsia="Cambria" w:hAnsi="Cambria" w:cs="Cambria"/>
-          <w:lang w:val="en-US"/>
-        </w:rPr>
-        <w:t xml:space="preserve"> driver program (Main). </w:t>
+        <w:t xml:space="preserve">Incluye el driver program (Main). </w:t>
       </w:r>
     </w:p>
     <w:p>
@@ -9640,6 +9768,7 @@
           <w:rFonts w:ascii="Cambria" w:eastAsia="Cambria" w:hAnsi="Cambria" w:cs="Cambria"/>
           <w:lang w:val="en-US"/>
         </w:rPr>
+        <w:lastRenderedPageBreak/>
         <w:t xml:space="preserve"> </w:t>
       </w:r>
     </w:p>
@@ -9693,7 +9822,6 @@
         <w:rPr>
           <w:rFonts w:ascii="Cambria" w:eastAsia="Cambria" w:hAnsi="Cambria" w:cs="Cambria"/>
         </w:rPr>
-        <w:lastRenderedPageBreak/>
         <w:t xml:space="preserve">Uso adecuado de objetos. </w:t>
       </w:r>
     </w:p>
@@ -9706,35 +9834,7 @@
         <w:rPr>
           <w:rFonts w:ascii="Cambria" w:eastAsia="Cambria" w:hAnsi="Cambria" w:cs="Cambria"/>
         </w:rPr>
-        <w:t xml:space="preserve">Menú que debe implementar el </w:t>
-      </w:r>
-      <w:proofErr w:type="gramStart"/>
-      <w:r>
-        <w:rPr>
-          <w:rFonts w:ascii="Cambria" w:eastAsia="Cambria" w:hAnsi="Cambria" w:cs="Cambria"/>
-        </w:rPr>
-        <w:t>driver</w:t>
-      </w:r>
-      <w:proofErr w:type="gramEnd"/>
-      <w:r>
-        <w:rPr>
-          <w:rFonts w:ascii="Cambria" w:eastAsia="Cambria" w:hAnsi="Cambria" w:cs="Cambria"/>
-        </w:rPr>
-        <w:t xml:space="preserve"> </w:t>
-      </w:r>
-      <w:proofErr w:type="spellStart"/>
-      <w:r>
-        <w:rPr>
-          <w:rFonts w:ascii="Cambria" w:eastAsia="Cambria" w:hAnsi="Cambria" w:cs="Cambria"/>
-        </w:rPr>
-        <w:t>program</w:t>
-      </w:r>
-      <w:proofErr w:type="spellEnd"/>
-      <w:r>
-        <w:rPr>
-          <w:rFonts w:ascii="Cambria" w:eastAsia="Cambria" w:hAnsi="Cambria" w:cs="Cambria"/>
-        </w:rPr>
-        <w:t xml:space="preserve">: </w:t>
+        <w:t xml:space="preserve">Menú que debe implementar el driver program: </w:t>
       </w:r>
     </w:p>
     <w:p>
@@ -9858,13 +9958,8 @@
         <w:spacing w:after="0"/>
         <w:ind w:right="2847"/>
       </w:pPr>
-      <w:proofErr w:type="spellStart"/>
       <w:r>
-        <w:t>Checklist</w:t>
-      </w:r>
-      <w:proofErr w:type="spellEnd"/>
-      <w:r>
-        <w:t xml:space="preserve"> antes de entregar </w:t>
+        <w:t xml:space="preserve">Checklist antes de entregar </w:t>
       </w:r>
     </w:p>
     <w:p>
@@ -9894,21 +9989,7 @@
         <w:rPr>
           <w:rFonts w:ascii="Cambria" w:eastAsia="Cambria" w:hAnsi="Cambria" w:cs="Cambria"/>
         </w:rPr>
-        <w:t xml:space="preserve"> </w:t>
-      </w:r>
-      <w:proofErr w:type="gramStart"/>
-      <w:r>
-        <w:rPr>
-          <w:rFonts w:ascii="Cambria" w:eastAsia="Cambria" w:hAnsi="Cambria" w:cs="Cambria"/>
-        </w:rPr>
-        <w:t>Está claro el análisis?</w:t>
-      </w:r>
-      <w:proofErr w:type="gramEnd"/>
-      <w:r>
-        <w:rPr>
-          <w:rFonts w:ascii="Cambria" w:eastAsia="Cambria" w:hAnsi="Cambria" w:cs="Cambria"/>
-        </w:rPr>
-        <w:t xml:space="preserve"> </w:t>
+        <w:t xml:space="preserve"> Está claro el análisis? </w:t>
       </w:r>
     </w:p>
     <w:p>
@@ -9927,21 +10008,7 @@
         <w:rPr>
           <w:rFonts w:ascii="Cambria" w:eastAsia="Cambria" w:hAnsi="Cambria" w:cs="Cambria"/>
         </w:rPr>
-        <w:t xml:space="preserve"> </w:t>
-      </w:r>
-      <w:proofErr w:type="gramStart"/>
-      <w:r>
-        <w:rPr>
-          <w:rFonts w:ascii="Cambria" w:eastAsia="Cambria" w:hAnsi="Cambria" w:cs="Cambria"/>
-        </w:rPr>
-        <w:t>El diagrama tiene los elementos UML correctamente?</w:t>
-      </w:r>
-      <w:proofErr w:type="gramEnd"/>
-      <w:r>
-        <w:rPr>
-          <w:rFonts w:ascii="Cambria" w:eastAsia="Cambria" w:hAnsi="Cambria" w:cs="Cambria"/>
-        </w:rPr>
-        <w:t xml:space="preserve"> </w:t>
+        <w:t xml:space="preserve"> El diagrama tiene los elementos UML correctamente? </w:t>
       </w:r>
     </w:p>
     <w:p>
@@ -9960,21 +10027,7 @@
         <w:rPr>
           <w:rFonts w:ascii="Cambria" w:eastAsia="Cambria" w:hAnsi="Cambria" w:cs="Cambria"/>
         </w:rPr>
-        <w:t xml:space="preserve"> </w:t>
-      </w:r>
-      <w:proofErr w:type="gramStart"/>
-      <w:r>
-        <w:rPr>
-          <w:rFonts w:ascii="Cambria" w:eastAsia="Cambria" w:hAnsi="Cambria" w:cs="Cambria"/>
-        </w:rPr>
-        <w:t>Subiste tu código a GitHub con todo lo necesario?</w:t>
-      </w:r>
-      <w:proofErr w:type="gramEnd"/>
-      <w:r>
-        <w:rPr>
-          <w:rFonts w:ascii="Cambria" w:eastAsia="Cambria" w:hAnsi="Cambria" w:cs="Cambria"/>
-        </w:rPr>
-        <w:t xml:space="preserve"> </w:t>
+        <w:t xml:space="preserve"> Subiste tu código a GitHub con todo lo necesario? </w:t>
       </w:r>
     </w:p>
     <w:sectPr>

</xml_diff>

<commit_message>
feat: created controller for program. Updated model Entrenador, adding methods to know the name and the number of reoccurances of a Rutina that Entrenador has. Still pending of vista. Controller should be refactored in the future using enums, but in the spirit of the excerse being about ArrayLists this was not done.
</commit_message>
<xml_diff>
--- a/Analisis de programa.docx
+++ b/Analisis de programa.docx
@@ -136,15 +136,7 @@
         <w:ind w:left="-5"/>
       </w:pPr>
       <w:r>
-        <w:t xml:space="preserve">1.1 Requisitos funcionales del sistema (5 </w:t>
-      </w:r>
-      <w:proofErr w:type="spellStart"/>
-      <w:r>
-        <w:t>pts</w:t>
-      </w:r>
-      <w:proofErr w:type="spellEnd"/>
-      <w:r>
-        <w:t xml:space="preserve">) </w:t>
+        <w:t xml:space="preserve">1.1 Requisitos funcionales del sistema (5 pts) </w:t>
       </w:r>
     </w:p>
     <w:p>
@@ -480,15 +472,7 @@
       </w:pPr>
       <w:r>
         <w:lastRenderedPageBreak/>
-        <w:t xml:space="preserve">1.2 Clases necesarias y su propósito (5 </w:t>
-      </w:r>
-      <w:proofErr w:type="spellStart"/>
-      <w:r>
-        <w:t>pts</w:t>
-      </w:r>
-      <w:proofErr w:type="spellEnd"/>
-      <w:r>
-        <w:t xml:space="preserve">) </w:t>
+        <w:t xml:space="preserve">1.2 Clases necesarias y su propósito (5 pts) </w:t>
       </w:r>
     </w:p>
     <w:p/>
@@ -977,35 +961,7 @@
               <w:rPr>
                 <w:rFonts w:ascii="Cambria" w:eastAsia="Cambria" w:hAnsi="Cambria" w:cs="Cambria"/>
               </w:rPr>
-              <w:t xml:space="preserve">Esta clase sirve como </w:t>
-            </w:r>
-            <w:proofErr w:type="spellStart"/>
-            <w:r>
-              <w:rPr>
-                <w:rFonts w:ascii="Cambria" w:eastAsia="Cambria" w:hAnsi="Cambria" w:cs="Cambria"/>
-              </w:rPr>
-              <w:t>auxilar</w:t>
-            </w:r>
-            <w:proofErr w:type="spellEnd"/>
-            <w:r>
-              <w:rPr>
-                <w:rFonts w:ascii="Cambria" w:eastAsia="Cambria" w:hAnsi="Cambria" w:cs="Cambria"/>
-              </w:rPr>
-              <w:t xml:space="preserve"> de Rutina, y su propósito es </w:t>
-            </w:r>
-            <w:proofErr w:type="spellStart"/>
-            <w:r>
-              <w:rPr>
-                <w:rFonts w:ascii="Cambria" w:eastAsia="Cambria" w:hAnsi="Cambria" w:cs="Cambria"/>
-              </w:rPr>
-              <w:t>regitsrar</w:t>
-            </w:r>
-            <w:proofErr w:type="spellEnd"/>
-            <w:r>
-              <w:rPr>
-                <w:rFonts w:ascii="Cambria" w:eastAsia="Cambria" w:hAnsi="Cambria" w:cs="Cambria"/>
-              </w:rPr>
-              <w:t xml:space="preserve"> cuantas veces tiene asignado una rutina un entrenador. Sus características son el nombre de la rutina de la que lleva un registro, y la cantidad de veces que se usa dicha rutina.</w:t>
+              <w:t>Esta clase sirve como auxilar de Rutina, y su propósito es regitsrar cuantas veces tiene asignado una rutina un entrenador. Sus características son el nombre de la rutina de la que lleva un registro, y la cantidad de veces que se usa dicha rutina.</w:t>
             </w:r>
           </w:p>
           <w:p>
@@ -1233,15 +1189,7 @@
       </w:pPr>
       <w:r>
         <w:lastRenderedPageBreak/>
-        <w:t xml:space="preserve">1.3 Atributos de cada clase (10 </w:t>
-      </w:r>
-      <w:proofErr w:type="spellStart"/>
-      <w:r>
-        <w:t>pts</w:t>
-      </w:r>
-      <w:proofErr w:type="spellEnd"/>
-      <w:r>
-        <w:t xml:space="preserve">) </w:t>
+        <w:t xml:space="preserve">1.3 Atributos de cada clase (10 pts) </w:t>
       </w:r>
     </w:p>
     <w:p/>
@@ -1435,14 +1383,12 @@
               </w:rPr>
               <w:t xml:space="preserve"> </w:t>
             </w:r>
-            <w:proofErr w:type="spellStart"/>
             <w:r>
               <w:rPr>
                 <w:rFonts w:ascii="Cambria" w:eastAsia="Cambria" w:hAnsi="Cambria" w:cs="Cambria"/>
               </w:rPr>
               <w:t>String</w:t>
             </w:r>
-            <w:proofErr w:type="spellEnd"/>
           </w:p>
           <w:p>
             <w:pPr>
@@ -1606,14 +1552,12 @@
                 <w:rFonts w:ascii="Cambria" w:eastAsia="Cambria" w:hAnsi="Cambria" w:cs="Cambria"/>
               </w:rPr>
             </w:pPr>
-            <w:proofErr w:type="spellStart"/>
             <w:r>
               <w:rPr>
                 <w:rFonts w:ascii="Cambria" w:eastAsia="Cambria" w:hAnsi="Cambria" w:cs="Cambria"/>
               </w:rPr>
               <w:t>int</w:t>
             </w:r>
-            <w:proofErr w:type="spellEnd"/>
           </w:p>
         </w:tc>
         <w:tc>
@@ -1692,14 +1636,12 @@
                 <w:rFonts w:ascii="Cambria" w:eastAsia="Cambria" w:hAnsi="Cambria" w:cs="Cambria"/>
               </w:rPr>
             </w:pPr>
-            <w:proofErr w:type="spellStart"/>
             <w:r>
               <w:rPr>
                 <w:rFonts w:ascii="Cambria" w:eastAsia="Cambria" w:hAnsi="Cambria" w:cs="Cambria"/>
               </w:rPr>
               <w:t>double</w:t>
             </w:r>
-            <w:proofErr w:type="spellEnd"/>
           </w:p>
         </w:tc>
         <w:tc>
@@ -1777,14 +1719,12 @@
                 <w:rFonts w:ascii="Cambria" w:eastAsia="Cambria" w:hAnsi="Cambria" w:cs="Cambria"/>
               </w:rPr>
             </w:pPr>
-            <w:proofErr w:type="spellStart"/>
             <w:r>
               <w:rPr>
                 <w:rFonts w:ascii="Cambria" w:eastAsia="Cambria" w:hAnsi="Cambria" w:cs="Cambria"/>
               </w:rPr>
               <w:t>double</w:t>
             </w:r>
-            <w:proofErr w:type="spellEnd"/>
           </w:p>
         </w:tc>
         <w:tc>
@@ -1862,14 +1802,12 @@
                 <w:rFonts w:ascii="Cambria" w:eastAsia="Cambria" w:hAnsi="Cambria" w:cs="Cambria"/>
               </w:rPr>
             </w:pPr>
-            <w:proofErr w:type="spellStart"/>
             <w:r>
               <w:rPr>
                 <w:rFonts w:ascii="Cambria" w:eastAsia="Cambria" w:hAnsi="Cambria" w:cs="Cambria"/>
               </w:rPr>
               <w:t>String</w:t>
             </w:r>
-            <w:proofErr w:type="spellEnd"/>
           </w:p>
         </w:tc>
         <w:tc>
@@ -1907,21 +1845,7 @@
               <w:rPr>
                 <w:rFonts w:ascii="Cambria" w:eastAsia="Cambria" w:hAnsi="Cambria" w:cs="Cambria"/>
               </w:rPr>
-              <w:t xml:space="preserve">Es el tipo de membresía con la que el usuario cuenta. Esta puede ser </w:t>
-            </w:r>
-            <w:proofErr w:type="spellStart"/>
-            <w:r>
-              <w:rPr>
-                <w:rFonts w:ascii="Cambria" w:eastAsia="Cambria" w:hAnsi="Cambria" w:cs="Cambria"/>
-              </w:rPr>
-              <w:t>Basica</w:t>
-            </w:r>
-            <w:proofErr w:type="spellEnd"/>
-            <w:r>
-              <w:rPr>
-                <w:rFonts w:ascii="Cambria" w:eastAsia="Cambria" w:hAnsi="Cambria" w:cs="Cambria"/>
-              </w:rPr>
-              <w:t>, Premium o Master</w:t>
+              <w:t>Es el tipo de membresía con la que el usuario cuenta. Esta puede ser Basica, Premium o Master</w:t>
             </w:r>
           </w:p>
         </w:tc>
@@ -1961,14 +1885,12 @@
                 <w:rFonts w:ascii="Cambria" w:eastAsia="Cambria" w:hAnsi="Cambria" w:cs="Cambria"/>
               </w:rPr>
             </w:pPr>
-            <w:proofErr w:type="spellStart"/>
             <w:r>
               <w:rPr>
                 <w:rFonts w:ascii="Cambria" w:eastAsia="Cambria" w:hAnsi="Cambria" w:cs="Cambria"/>
               </w:rPr>
               <w:t>String</w:t>
             </w:r>
-            <w:proofErr w:type="spellEnd"/>
           </w:p>
         </w:tc>
         <w:tc>
@@ -2046,14 +1968,12 @@
                 <w:rFonts w:ascii="Cambria" w:eastAsia="Cambria" w:hAnsi="Cambria" w:cs="Cambria"/>
               </w:rPr>
             </w:pPr>
-            <w:proofErr w:type="spellStart"/>
             <w:r>
               <w:rPr>
                 <w:rFonts w:ascii="Cambria" w:eastAsia="Cambria" w:hAnsi="Cambria" w:cs="Cambria"/>
               </w:rPr>
               <w:t>String</w:t>
             </w:r>
-            <w:proofErr w:type="spellEnd"/>
           </w:p>
         </w:tc>
         <w:tc>
@@ -2287,14 +2207,12 @@
               </w:rPr>
               <w:t xml:space="preserve"> </w:t>
             </w:r>
-            <w:proofErr w:type="spellStart"/>
             <w:r>
               <w:rPr>
                 <w:rFonts w:ascii="Cambria" w:eastAsia="Cambria" w:hAnsi="Cambria" w:cs="Cambria"/>
               </w:rPr>
               <w:t>String</w:t>
             </w:r>
-            <w:proofErr w:type="spellEnd"/>
           </w:p>
           <w:p>
             <w:pPr>
@@ -2470,14 +2388,12 @@
                 <w:rFonts w:ascii="Cambria" w:eastAsia="Cambria" w:hAnsi="Cambria" w:cs="Cambria"/>
               </w:rPr>
             </w:pPr>
-            <w:proofErr w:type="spellStart"/>
             <w:r>
               <w:rPr>
                 <w:rFonts w:ascii="Cambria" w:eastAsia="Cambria" w:hAnsi="Cambria" w:cs="Cambria"/>
               </w:rPr>
               <w:t>int</w:t>
             </w:r>
-            <w:proofErr w:type="spellEnd"/>
           </w:p>
         </w:tc>
         <w:tc>
@@ -2555,33 +2471,11 @@
                 <w:rFonts w:ascii="Cambria" w:eastAsia="Cambria" w:hAnsi="Cambria" w:cs="Cambria"/>
               </w:rPr>
             </w:pPr>
-            <w:proofErr w:type="spellStart"/>
-            <w:r>
-              <w:rPr>
-                <w:rFonts w:ascii="Cambria" w:eastAsia="Cambria" w:hAnsi="Cambria" w:cs="Cambria"/>
-              </w:rPr>
-              <w:t>ArrayList</w:t>
-            </w:r>
-            <w:proofErr w:type="spellEnd"/>
-            <w:r>
-              <w:rPr>
-                <w:rFonts w:ascii="Cambria" w:eastAsia="Cambria" w:hAnsi="Cambria" w:cs="Cambria"/>
-              </w:rPr>
-              <w:t>&lt;</w:t>
-            </w:r>
-            <w:proofErr w:type="spellStart"/>
-            <w:r>
-              <w:rPr>
-                <w:rFonts w:ascii="Cambria" w:eastAsia="Cambria" w:hAnsi="Cambria" w:cs="Cambria"/>
-              </w:rPr>
-              <w:t>String</w:t>
-            </w:r>
-            <w:proofErr w:type="spellEnd"/>
-            <w:r>
-              <w:rPr>
-                <w:rFonts w:ascii="Cambria" w:eastAsia="Cambria" w:hAnsi="Cambria" w:cs="Cambria"/>
-              </w:rPr>
-              <w:t>&gt;</w:t>
+            <w:r>
+              <w:rPr>
+                <w:rFonts w:ascii="Cambria" w:eastAsia="Cambria" w:hAnsi="Cambria" w:cs="Cambria"/>
+              </w:rPr>
+              <w:t>ArrayList&lt;String&gt;</w:t>
             </w:r>
           </w:p>
         </w:tc>
@@ -2661,14 +2555,12 @@
                 <w:rFonts w:ascii="Cambria" w:eastAsia="Cambria" w:hAnsi="Cambria" w:cs="Cambria"/>
               </w:rPr>
             </w:pPr>
-            <w:proofErr w:type="spellStart"/>
             <w:r>
               <w:rPr>
                 <w:rFonts w:ascii="Cambria" w:eastAsia="Cambria" w:hAnsi="Cambria" w:cs="Cambria"/>
               </w:rPr>
               <w:t>ArrayList</w:t>
             </w:r>
-            <w:proofErr w:type="spellEnd"/>
             <w:r>
               <w:rPr>
                 <w:rFonts w:ascii="Cambria" w:eastAsia="Cambria" w:hAnsi="Cambria" w:cs="Cambria"/>
@@ -2765,14 +2657,12 @@
                 <w:rFonts w:ascii="Cambria" w:eastAsia="Cambria" w:hAnsi="Cambria" w:cs="Cambria"/>
               </w:rPr>
             </w:pPr>
-            <w:proofErr w:type="spellStart"/>
             <w:r>
               <w:rPr>
                 <w:rFonts w:ascii="Cambria" w:eastAsia="Cambria" w:hAnsi="Cambria" w:cs="Cambria"/>
               </w:rPr>
               <w:t>int</w:t>
             </w:r>
-            <w:proofErr w:type="spellEnd"/>
           </w:p>
         </w:tc>
         <w:tc>
@@ -2851,14 +2741,12 @@
                 <w:rFonts w:ascii="Cambria" w:eastAsia="Cambria" w:hAnsi="Cambria" w:cs="Cambria"/>
               </w:rPr>
             </w:pPr>
-            <w:proofErr w:type="spellStart"/>
             <w:r>
               <w:rPr>
                 <w:rFonts w:ascii="Cambria" w:eastAsia="Cambria" w:hAnsi="Cambria" w:cs="Cambria"/>
               </w:rPr>
               <w:t>boolean</w:t>
             </w:r>
-            <w:proofErr w:type="spellEnd"/>
           </w:p>
         </w:tc>
         <w:tc>
@@ -3157,16 +3045,8 @@
               <w:rPr>
                 <w:rFonts w:ascii="Cambria" w:eastAsia="Cambria" w:hAnsi="Cambria" w:cs="Cambria"/>
               </w:rPr>
-              <w:t xml:space="preserve"> </w:t>
-            </w:r>
-            <w:proofErr w:type="spellStart"/>
-            <w:r>
-              <w:rPr>
-                <w:rFonts w:ascii="Cambria" w:eastAsia="Cambria" w:hAnsi="Cambria" w:cs="Cambria"/>
-              </w:rPr>
-              <w:t>String</w:t>
-            </w:r>
-            <w:proofErr w:type="spellEnd"/>
+              <w:t xml:space="preserve"> String</w:t>
+            </w:r>
           </w:p>
           <w:p>
             <w:pPr>
@@ -3330,14 +3210,12 @@
                 <w:rFonts w:ascii="Cambria" w:eastAsia="Cambria" w:hAnsi="Cambria" w:cs="Cambria"/>
               </w:rPr>
             </w:pPr>
-            <w:proofErr w:type="spellStart"/>
             <w:r>
               <w:rPr>
                 <w:rFonts w:ascii="Cambria" w:eastAsia="Cambria" w:hAnsi="Cambria" w:cs="Cambria"/>
               </w:rPr>
               <w:t>String</w:t>
             </w:r>
-            <w:proofErr w:type="spellEnd"/>
           </w:p>
         </w:tc>
         <w:tc>
@@ -3375,21 +3253,7 @@
               <w:rPr>
                 <w:rFonts w:ascii="Cambria" w:eastAsia="Cambria" w:hAnsi="Cambria" w:cs="Cambria"/>
               </w:rPr>
-              <w:t xml:space="preserve">Es el tipo de ejercicio al que este ejercicio pertenece. El tipo de ejercicio puede ser </w:t>
-            </w:r>
-            <w:proofErr w:type="spellStart"/>
-            <w:r>
-              <w:rPr>
-                <w:rFonts w:ascii="Cambria" w:eastAsia="Cambria" w:hAnsi="Cambria" w:cs="Cambria"/>
-              </w:rPr>
-              <w:t>Aerobico</w:t>
-            </w:r>
-            <w:proofErr w:type="spellEnd"/>
-            <w:r>
-              <w:rPr>
-                <w:rFonts w:ascii="Cambria" w:eastAsia="Cambria" w:hAnsi="Cambria" w:cs="Cambria"/>
-              </w:rPr>
-              <w:t>, Muscular, de Flexibilidad y de Equilibrio.</w:t>
+              <w:t>Es el tipo de ejercicio al que este ejercicio pertenece. El tipo de ejercicio puede ser Aerobico, Muscular, de Flexibilidad y de Equilibrio.</w:t>
             </w:r>
           </w:p>
         </w:tc>
@@ -3430,14 +3294,12 @@
                 <w:rFonts w:ascii="Cambria" w:eastAsia="Cambria" w:hAnsi="Cambria" w:cs="Cambria"/>
               </w:rPr>
             </w:pPr>
-            <w:proofErr w:type="spellStart"/>
             <w:r>
               <w:rPr>
                 <w:rFonts w:ascii="Cambria" w:eastAsia="Cambria" w:hAnsi="Cambria" w:cs="Cambria"/>
               </w:rPr>
               <w:t>String</w:t>
             </w:r>
-            <w:proofErr w:type="spellEnd"/>
           </w:p>
         </w:tc>
         <w:tc>
@@ -3516,14 +3378,12 @@
                 <w:rFonts w:ascii="Cambria" w:eastAsia="Cambria" w:hAnsi="Cambria" w:cs="Cambria"/>
               </w:rPr>
             </w:pPr>
-            <w:proofErr w:type="spellStart"/>
             <w:r>
               <w:rPr>
                 <w:rFonts w:ascii="Cambria" w:eastAsia="Cambria" w:hAnsi="Cambria" w:cs="Cambria"/>
               </w:rPr>
               <w:t>int</w:t>
             </w:r>
-            <w:proofErr w:type="spellEnd"/>
           </w:p>
         </w:tc>
         <w:tc>
@@ -3602,14 +3462,12 @@
                 <w:rFonts w:ascii="Cambria" w:eastAsia="Cambria" w:hAnsi="Cambria" w:cs="Cambria"/>
               </w:rPr>
             </w:pPr>
-            <w:proofErr w:type="spellStart"/>
             <w:r>
               <w:rPr>
                 <w:rFonts w:ascii="Cambria" w:eastAsia="Cambria" w:hAnsi="Cambria" w:cs="Cambria"/>
               </w:rPr>
               <w:t>double</w:t>
             </w:r>
-            <w:proofErr w:type="spellEnd"/>
           </w:p>
         </w:tc>
         <w:tc>
@@ -3837,16 +3695,8 @@
               <w:rPr>
                 <w:rFonts w:ascii="Cambria" w:eastAsia="Cambria" w:hAnsi="Cambria" w:cs="Cambria"/>
               </w:rPr>
-              <w:t xml:space="preserve"> </w:t>
-            </w:r>
-            <w:proofErr w:type="spellStart"/>
-            <w:r>
-              <w:rPr>
-                <w:rFonts w:ascii="Cambria" w:eastAsia="Cambria" w:hAnsi="Cambria" w:cs="Cambria"/>
-              </w:rPr>
-              <w:t>String</w:t>
-            </w:r>
-            <w:proofErr w:type="spellEnd"/>
+              <w:t xml:space="preserve"> String</w:t>
+            </w:r>
           </w:p>
           <w:p>
             <w:pPr>
@@ -3984,28 +3834,18 @@
                 <w:rFonts w:ascii="Cambria" w:eastAsia="Cambria" w:hAnsi="Cambria" w:cs="Cambria"/>
               </w:rPr>
             </w:pPr>
-            <w:proofErr w:type="spellStart"/>
-            <w:r>
-              <w:rPr>
-                <w:rFonts w:ascii="Cambria" w:eastAsia="Cambria" w:hAnsi="Cambria" w:cs="Cambria"/>
-              </w:rPr>
-              <w:t>ArrayList</w:t>
-            </w:r>
-            <w:proofErr w:type="spellEnd"/>
-            <w:r>
-              <w:rPr>
-                <w:rFonts w:ascii="Cambria" w:eastAsia="Cambria" w:hAnsi="Cambria" w:cs="Cambria"/>
-              </w:rPr>
-              <w:t>&lt;</w:t>
-            </w:r>
-            <w:proofErr w:type="spellStart"/>
+            <w:r>
+              <w:rPr>
+                <w:rFonts w:ascii="Cambria" w:eastAsia="Cambria" w:hAnsi="Cambria" w:cs="Cambria"/>
+              </w:rPr>
+              <w:t>ArrayList&lt;</w:t>
+            </w:r>
             <w:r>
               <w:rPr>
                 <w:rFonts w:ascii="Cambria" w:eastAsia="Cambria" w:hAnsi="Cambria" w:cs="Cambria"/>
               </w:rPr>
               <w:t>String</w:t>
             </w:r>
-            <w:proofErr w:type="spellEnd"/>
             <w:r>
               <w:rPr>
                 <w:rFonts w:ascii="Cambria" w:eastAsia="Cambria" w:hAnsi="Cambria" w:cs="Cambria"/>
@@ -4272,16 +4112,8 @@
               <w:rPr>
                 <w:rFonts w:ascii="Cambria" w:eastAsia="Cambria" w:hAnsi="Cambria" w:cs="Cambria"/>
               </w:rPr>
-              <w:t xml:space="preserve"> </w:t>
-            </w:r>
-            <w:proofErr w:type="spellStart"/>
-            <w:r>
-              <w:rPr>
-                <w:rFonts w:ascii="Cambria" w:eastAsia="Cambria" w:hAnsi="Cambria" w:cs="Cambria"/>
-              </w:rPr>
-              <w:t>String</w:t>
-            </w:r>
-            <w:proofErr w:type="spellEnd"/>
+              <w:t xml:space="preserve"> String</w:t>
+            </w:r>
           </w:p>
           <w:p>
             <w:pPr>
@@ -4424,14 +4256,12 @@
                 <w:rFonts w:ascii="Cambria" w:eastAsia="Cambria" w:hAnsi="Cambria" w:cs="Cambria"/>
               </w:rPr>
             </w:pPr>
-            <w:proofErr w:type="spellStart"/>
             <w:r>
               <w:rPr>
                 <w:rFonts w:ascii="Cambria" w:eastAsia="Cambria" w:hAnsi="Cambria" w:cs="Cambria"/>
               </w:rPr>
               <w:t>Int</w:t>
             </w:r>
-            <w:proofErr w:type="spellEnd"/>
           </w:p>
         </w:tc>
         <w:tc>
@@ -4674,19 +4504,11 @@
                 <w:rFonts w:ascii="Cambria" w:hAnsi="Cambria"/>
               </w:rPr>
             </w:pPr>
-            <w:proofErr w:type="spellStart"/>
-            <w:r>
-              <w:rPr>
-                <w:rFonts w:ascii="Cambria" w:hAnsi="Cambria"/>
-              </w:rPr>
-              <w:t>ArrayList</w:t>
-            </w:r>
-            <w:proofErr w:type="spellEnd"/>
-            <w:r>
-              <w:rPr>
-                <w:rFonts w:ascii="Cambria" w:hAnsi="Cambria"/>
-              </w:rPr>
-              <w:t>&lt;Miembro&gt;</w:t>
+            <w:r>
+              <w:rPr>
+                <w:rFonts w:ascii="Cambria" w:hAnsi="Cambria"/>
+              </w:rPr>
+              <w:t>ArrayList&lt;Miembro&gt;</w:t>
             </w:r>
           </w:p>
           <w:p>
@@ -4851,19 +4673,11 @@
                 <w:rFonts w:ascii="Cambria" w:eastAsia="Cambria" w:hAnsi="Cambria" w:cs="Cambria"/>
               </w:rPr>
             </w:pPr>
-            <w:proofErr w:type="spellStart"/>
-            <w:r>
-              <w:rPr>
-                <w:rFonts w:ascii="Cambria" w:eastAsia="Cambria" w:hAnsi="Cambria" w:cs="Cambria"/>
-              </w:rPr>
-              <w:t>ArrayList</w:t>
-            </w:r>
-            <w:proofErr w:type="spellEnd"/>
-            <w:r>
-              <w:rPr>
-                <w:rFonts w:ascii="Cambria" w:eastAsia="Cambria" w:hAnsi="Cambria" w:cs="Cambria"/>
-              </w:rPr>
-              <w:t>&lt;Entrenador&gt;</w:t>
+            <w:r>
+              <w:rPr>
+                <w:rFonts w:ascii="Cambria" w:eastAsia="Cambria" w:hAnsi="Cambria" w:cs="Cambria"/>
+              </w:rPr>
+              <w:t>ArrayList&lt;Entrenador&gt;</w:t>
             </w:r>
           </w:p>
         </w:tc>
@@ -4944,19 +4758,11 @@
                 <w:rFonts w:ascii="Cambria" w:eastAsia="Cambria" w:hAnsi="Cambria" w:cs="Cambria"/>
               </w:rPr>
             </w:pPr>
-            <w:proofErr w:type="spellStart"/>
-            <w:r>
-              <w:rPr>
-                <w:rFonts w:ascii="Cambria" w:eastAsia="Cambria" w:hAnsi="Cambria" w:cs="Cambria"/>
-              </w:rPr>
-              <w:t>ArrayList</w:t>
-            </w:r>
-            <w:proofErr w:type="spellEnd"/>
-            <w:r>
-              <w:rPr>
-                <w:rFonts w:ascii="Cambria" w:eastAsia="Cambria" w:hAnsi="Cambria" w:cs="Cambria"/>
-              </w:rPr>
-              <w:t xml:space="preserve">&lt;Ejercicio&gt; </w:t>
+            <w:r>
+              <w:rPr>
+                <w:rFonts w:ascii="Cambria" w:eastAsia="Cambria" w:hAnsi="Cambria" w:cs="Cambria"/>
+              </w:rPr>
+              <w:t xml:space="preserve">ArrayList&lt;Ejercicio&gt; </w:t>
             </w:r>
           </w:p>
         </w:tc>
@@ -5036,19 +4842,11 @@
                 <w:rFonts w:ascii="Cambria" w:eastAsia="Cambria" w:hAnsi="Cambria" w:cs="Cambria"/>
               </w:rPr>
             </w:pPr>
-            <w:proofErr w:type="spellStart"/>
-            <w:r>
-              <w:rPr>
-                <w:rFonts w:ascii="Cambria" w:eastAsia="Cambria" w:hAnsi="Cambria" w:cs="Cambria"/>
-              </w:rPr>
-              <w:t>ArrayList</w:t>
-            </w:r>
-            <w:proofErr w:type="spellEnd"/>
-            <w:r>
-              <w:rPr>
-                <w:rFonts w:ascii="Cambria" w:eastAsia="Cambria" w:hAnsi="Cambria" w:cs="Cambria"/>
-              </w:rPr>
-              <w:t>&lt;Rutinas&gt;</w:t>
+            <w:r>
+              <w:rPr>
+                <w:rFonts w:ascii="Cambria" w:eastAsia="Cambria" w:hAnsi="Cambria" w:cs="Cambria"/>
+              </w:rPr>
+              <w:t>ArrayList&lt;Rutinas&gt;</w:t>
             </w:r>
           </w:p>
         </w:tc>
@@ -5584,23 +5382,7 @@
           <w:sz w:val="26"/>
         </w:rPr>
         <w:lastRenderedPageBreak/>
-        <w:t xml:space="preserve">1.4 Métodos de cada clase (10 </w:t>
-      </w:r>
-      <w:proofErr w:type="spellStart"/>
-      <w:r>
-        <w:rPr>
-          <w:color w:val="4F81BD"/>
-          <w:sz w:val="26"/>
-        </w:rPr>
-        <w:t>pts</w:t>
-      </w:r>
-      <w:proofErr w:type="spellEnd"/>
-      <w:r>
-        <w:rPr>
-          <w:color w:val="4F81BD"/>
-          <w:sz w:val="26"/>
-        </w:rPr>
-        <w:t xml:space="preserve">) </w:t>
+        <w:t xml:space="preserve">1.4 Métodos de cada clase (10 pts) </w:t>
       </w:r>
     </w:p>
     <w:p/>
@@ -5816,16 +5598,8 @@
               <w:rPr>
                 <w:rFonts w:ascii="Cambria" w:hAnsi="Cambria"/>
               </w:rPr>
-              <w:t xml:space="preserve">Nombre de entrenador: </w:t>
-            </w:r>
-            <w:proofErr w:type="spellStart"/>
-            <w:r>
-              <w:rPr>
-                <w:rFonts w:ascii="Cambria" w:hAnsi="Cambria"/>
-              </w:rPr>
-              <w:t>String</w:t>
-            </w:r>
-            <w:proofErr w:type="spellEnd"/>
+              <w:t>Nombre de entrenador: String</w:t>
+            </w:r>
           </w:p>
           <w:p>
             <w:pPr>
@@ -5867,14 +5641,12 @@
                 <w:rFonts w:ascii="Cambria" w:hAnsi="Cambria"/>
               </w:rPr>
             </w:pPr>
-            <w:proofErr w:type="spellStart"/>
             <w:r>
               <w:rPr>
                 <w:rFonts w:ascii="Cambria" w:hAnsi="Cambria"/>
               </w:rPr>
               <w:t>boolean</w:t>
             </w:r>
-            <w:proofErr w:type="spellEnd"/>
           </w:p>
           <w:p>
             <w:pPr>
@@ -6086,14 +5858,12 @@
                 <w:rFonts w:ascii="Cambria" w:eastAsia="Cambria" w:hAnsi="Cambria" w:cs="Cambria"/>
               </w:rPr>
             </w:pPr>
-            <w:proofErr w:type="spellStart"/>
             <w:r>
               <w:rPr>
                 <w:rFonts w:ascii="Cambria" w:eastAsia="Cambria" w:hAnsi="Cambria" w:cs="Cambria"/>
               </w:rPr>
               <w:t>boolean</w:t>
             </w:r>
-            <w:proofErr w:type="spellEnd"/>
           </w:p>
         </w:tc>
         <w:tc>
@@ -6359,16 +6129,8 @@
               <w:rPr>
                 <w:rFonts w:ascii="Cambria" w:hAnsi="Cambria"/>
               </w:rPr>
-              <w:t xml:space="preserve">Nombre de alumno: </w:t>
-            </w:r>
-            <w:proofErr w:type="spellStart"/>
-            <w:r>
-              <w:rPr>
-                <w:rFonts w:ascii="Cambria" w:hAnsi="Cambria"/>
-              </w:rPr>
-              <w:t>String</w:t>
-            </w:r>
-            <w:proofErr w:type="spellEnd"/>
+              <w:t>Nombre de alumno: String</w:t>
+            </w:r>
           </w:p>
           <w:p>
             <w:pPr>
@@ -6410,14 +6172,12 @@
                 <w:rFonts w:ascii="Cambria" w:hAnsi="Cambria"/>
               </w:rPr>
             </w:pPr>
-            <w:proofErr w:type="spellStart"/>
             <w:r>
               <w:rPr>
                 <w:rFonts w:ascii="Cambria" w:hAnsi="Cambria"/>
               </w:rPr>
               <w:t>void</w:t>
             </w:r>
-            <w:proofErr w:type="spellEnd"/>
           </w:p>
           <w:p>
             <w:pPr>
@@ -6584,16 +6344,8 @@
               <w:rPr>
                 <w:rFonts w:ascii="Cambria" w:eastAsia="Cambria" w:hAnsi="Cambria" w:cs="Cambria"/>
               </w:rPr>
-              <w:t xml:space="preserve">Nombre de alumno: </w:t>
-            </w:r>
-            <w:proofErr w:type="spellStart"/>
-            <w:r>
-              <w:rPr>
-                <w:rFonts w:ascii="Cambria" w:eastAsia="Cambria" w:hAnsi="Cambria" w:cs="Cambria"/>
-              </w:rPr>
-              <w:t>String</w:t>
-            </w:r>
-            <w:proofErr w:type="spellEnd"/>
+              <w:t>Nombre de alumno: String</w:t>
+            </w:r>
           </w:p>
         </w:tc>
         <w:tc>
@@ -6608,14 +6360,12 @@
                 <w:rFonts w:ascii="Cambria" w:eastAsia="Cambria" w:hAnsi="Cambria" w:cs="Cambria"/>
               </w:rPr>
             </w:pPr>
-            <w:proofErr w:type="spellStart"/>
             <w:r>
               <w:rPr>
                 <w:rFonts w:ascii="Cambria" w:eastAsia="Cambria" w:hAnsi="Cambria" w:cs="Cambria"/>
               </w:rPr>
               <w:t>boolean</w:t>
             </w:r>
-            <w:proofErr w:type="spellEnd"/>
           </w:p>
         </w:tc>
         <w:tc>
@@ -6702,16 +6452,8 @@
               <w:rPr>
                 <w:rFonts w:ascii="Cambria" w:eastAsia="Cambria" w:hAnsi="Cambria" w:cs="Cambria"/>
               </w:rPr>
-              <w:t xml:space="preserve">Nombre de rutina: </w:t>
-            </w:r>
-            <w:proofErr w:type="spellStart"/>
-            <w:r>
-              <w:rPr>
-                <w:rFonts w:ascii="Cambria" w:eastAsia="Cambria" w:hAnsi="Cambria" w:cs="Cambria"/>
-              </w:rPr>
-              <w:t>String</w:t>
-            </w:r>
-            <w:proofErr w:type="spellEnd"/>
+              <w:t>Nombre de rutina: String</w:t>
+            </w:r>
           </w:p>
         </w:tc>
         <w:tc>
@@ -6726,7 +6468,6 @@
                 <w:rFonts w:ascii="Cambria" w:eastAsia="Cambria" w:hAnsi="Cambria" w:cs="Cambria"/>
               </w:rPr>
             </w:pPr>
-            <w:proofErr w:type="spellStart"/>
             <w:r>
               <w:rPr>
                 <w:rFonts w:ascii="Cambria" w:eastAsia="Cambria" w:hAnsi="Cambria" w:cs="Cambria"/>
@@ -6739,7 +6480,6 @@
               </w:rPr>
               <w:t>oid</w:t>
             </w:r>
-            <w:proofErr w:type="spellEnd"/>
           </w:p>
         </w:tc>
         <w:tc>
@@ -6832,38 +6572,454 @@
               <w:rPr>
                 <w:rFonts w:ascii="Cambria" w:eastAsia="Cambria" w:hAnsi="Cambria" w:cs="Cambria"/>
               </w:rPr>
-              <w:t xml:space="preserve">Nombre de rutina: </w:t>
-            </w:r>
-            <w:proofErr w:type="spellStart"/>
+              <w:t>Nombre de rutina: String</w:t>
+            </w:r>
+          </w:p>
+        </w:tc>
+        <w:tc>
+          <w:tcPr>
+            <w:tcW w:w="1530" w:type="dxa"/>
+          </w:tcPr>
+          <w:p>
+            <w:pPr>
+              <w:spacing w:after="219"/>
+              <w:ind w:left="5"/>
+              <w:rPr>
+                <w:rFonts w:ascii="Cambria" w:eastAsia="Cambria" w:hAnsi="Cambria" w:cs="Cambria"/>
+              </w:rPr>
+            </w:pPr>
+            <w:r>
+              <w:rPr>
+                <w:rFonts w:ascii="Cambria" w:eastAsia="Cambria" w:hAnsi="Cambria" w:cs="Cambria"/>
+              </w:rPr>
+              <w:t>boolean</w:t>
+            </w:r>
+          </w:p>
+        </w:tc>
+        <w:tc>
+          <w:tcPr>
+            <w:tcW w:w="1350" w:type="dxa"/>
+          </w:tcPr>
+          <w:p>
+            <w:pPr>
+              <w:spacing w:after="219"/>
+              <w:rPr>
+                <w:rFonts w:ascii="Cambria" w:eastAsia="Cambria" w:hAnsi="Cambria" w:cs="Cambria"/>
+              </w:rPr>
+            </w:pPr>
+            <w:r>
+              <w:rPr>
+                <w:rFonts w:ascii="Cambria" w:eastAsia="Cambria" w:hAnsi="Cambria" w:cs="Cambria"/>
+              </w:rPr>
+              <w:t>Publica</w:t>
+            </w:r>
+          </w:p>
+        </w:tc>
+        <w:tc>
+          <w:tcPr>
+            <w:tcW w:w="3510" w:type="dxa"/>
+          </w:tcPr>
+          <w:p>
+            <w:pPr>
+              <w:spacing w:after="219"/>
+              <w:ind w:left="5"/>
+              <w:rPr>
+                <w:rFonts w:ascii="Cambria" w:eastAsia="Cambria" w:hAnsi="Cambria" w:cs="Cambria"/>
+              </w:rPr>
+            </w:pPr>
+            <w:r>
+              <w:rPr>
+                <w:rFonts w:ascii="Cambria" w:eastAsia="Cambria" w:hAnsi="Cambria" w:cs="Cambria"/>
+              </w:rPr>
+              <w:t>Este método</w:t>
+            </w:r>
+            <w:r>
+              <w:rPr>
+                <w:rFonts w:ascii="Cambria" w:eastAsia="Cambria" w:hAnsi="Cambria" w:cs="Cambria"/>
+              </w:rPr>
+              <w:t xml:space="preserve"> remueve una de las rutinas que el entrenador tiene actualmente. Para ello busca en los Contadores de rutina que el entrenador tiene, si alguno coincide con el nombre de rutina ingresado. Si no se encontró la rutina, se regresa false. De lo contrario se quita 1 de su cuenta, y en caso de que la nueva cuenta sea 0, se quita el Contador de rutina. Al final, se regresa true. </w:t>
+            </w:r>
+          </w:p>
+        </w:tc>
+      </w:tr>
+      <w:tr>
+        <w:trPr>
+          <w:trHeight w:val="1501"/>
+        </w:trPr>
+        <w:tc>
+          <w:tcPr>
+            <w:tcW w:w="1382" w:type="dxa"/>
+          </w:tcPr>
+          <w:p>
+            <w:pPr>
+              <w:spacing w:after="219"/>
+              <w:rPr>
+                <w:rFonts w:ascii="Cambria" w:hAnsi="Cambria"/>
+              </w:rPr>
+            </w:pPr>
+            <w:r>
+              <w:rPr>
+                <w:rFonts w:ascii="Cambria" w:hAnsi="Cambria"/>
+              </w:rPr>
+              <w:t>Conocer cantidad de alumnos</w:t>
+            </w:r>
+          </w:p>
+        </w:tc>
+        <w:tc>
+          <w:tcPr>
+            <w:tcW w:w="1678" w:type="dxa"/>
+          </w:tcPr>
+          <w:p>
+            <w:pPr>
+              <w:spacing w:after="219"/>
+              <w:rPr>
+                <w:rFonts w:ascii="Cambria" w:eastAsia="Cambria" w:hAnsi="Cambria" w:cs="Cambria"/>
+              </w:rPr>
+            </w:pPr>
+            <w:r>
+              <w:rPr>
+                <w:rFonts w:ascii="Cambria" w:eastAsia="Cambria" w:hAnsi="Cambria" w:cs="Cambria"/>
+              </w:rPr>
+              <w:t>Ninguno</w:t>
+            </w:r>
+          </w:p>
+        </w:tc>
+        <w:tc>
+          <w:tcPr>
+            <w:tcW w:w="1530" w:type="dxa"/>
+          </w:tcPr>
+          <w:p>
+            <w:pPr>
+              <w:spacing w:after="219"/>
+              <w:ind w:left="5"/>
+              <w:rPr>
+                <w:rFonts w:ascii="Cambria" w:eastAsia="Cambria" w:hAnsi="Cambria" w:cs="Cambria"/>
+              </w:rPr>
+            </w:pPr>
+            <w:r>
+              <w:rPr>
+                <w:rFonts w:ascii="Cambria" w:eastAsia="Cambria" w:hAnsi="Cambria" w:cs="Cambria"/>
+              </w:rPr>
+              <w:t>int</w:t>
+            </w:r>
+          </w:p>
+        </w:tc>
+        <w:tc>
+          <w:tcPr>
+            <w:tcW w:w="1350" w:type="dxa"/>
+          </w:tcPr>
+          <w:p>
+            <w:pPr>
+              <w:spacing w:after="219"/>
+              <w:rPr>
+                <w:rFonts w:ascii="Cambria" w:eastAsia="Cambria" w:hAnsi="Cambria" w:cs="Cambria"/>
+              </w:rPr>
+            </w:pPr>
+            <w:r>
+              <w:rPr>
+                <w:rFonts w:ascii="Cambria" w:eastAsia="Cambria" w:hAnsi="Cambria" w:cs="Cambria"/>
+              </w:rPr>
+              <w:t>Publica</w:t>
+            </w:r>
+          </w:p>
+        </w:tc>
+        <w:tc>
+          <w:tcPr>
+            <w:tcW w:w="3510" w:type="dxa"/>
+          </w:tcPr>
+          <w:p>
+            <w:pPr>
+              <w:spacing w:after="219"/>
+              <w:rPr>
+                <w:rFonts w:ascii="Cambria" w:eastAsia="Cambria" w:hAnsi="Cambria" w:cs="Cambria"/>
+              </w:rPr>
+            </w:pPr>
+            <w:r>
+              <w:rPr>
+                <w:rFonts w:ascii="Cambria" w:eastAsia="Cambria" w:hAnsi="Cambria" w:cs="Cambria"/>
+              </w:rPr>
+              <w:t>Este método regresa la cantidad de alumnos que el entrenador tiene asignados actualmente, sin importar si esta sobrecargado o no.</w:t>
+            </w:r>
+          </w:p>
+        </w:tc>
+      </w:tr>
+      <w:tr>
+        <w:trPr>
+          <w:cantSplit/>
+          <w:trHeight w:val="1501"/>
+        </w:trPr>
+        <w:tc>
+          <w:tcPr>
+            <w:tcW w:w="1382" w:type="dxa"/>
+          </w:tcPr>
+          <w:p>
+            <w:pPr>
+              <w:spacing w:after="219"/>
+              <w:rPr>
+                <w:rFonts w:ascii="Cambria" w:hAnsi="Cambria"/>
+              </w:rPr>
+            </w:pPr>
+            <w:r>
+              <w:rPr>
+                <w:rFonts w:ascii="Cambria" w:hAnsi="Cambria"/>
+              </w:rPr>
+              <w:lastRenderedPageBreak/>
+              <w:t>Conocer numero de usos de rutina</w:t>
+            </w:r>
+          </w:p>
+        </w:tc>
+        <w:tc>
+          <w:tcPr>
+            <w:tcW w:w="1678" w:type="dxa"/>
+          </w:tcPr>
+          <w:p>
+            <w:pPr>
+              <w:spacing w:after="219"/>
+              <w:rPr>
+                <w:rFonts w:ascii="Cambria" w:eastAsia="Cambria" w:hAnsi="Cambria" w:cs="Cambria"/>
+              </w:rPr>
+            </w:pPr>
+            <w:r>
+              <w:rPr>
+                <w:rFonts w:ascii="Cambria" w:eastAsia="Cambria" w:hAnsi="Cambria" w:cs="Cambria"/>
+              </w:rPr>
+              <w:t>Nombre de rutina: String</w:t>
+            </w:r>
+          </w:p>
+        </w:tc>
+        <w:tc>
+          <w:tcPr>
+            <w:tcW w:w="1530" w:type="dxa"/>
+          </w:tcPr>
+          <w:p>
+            <w:pPr>
+              <w:spacing w:after="219"/>
+              <w:ind w:left="5"/>
+              <w:rPr>
+                <w:rFonts w:ascii="Cambria" w:eastAsia="Cambria" w:hAnsi="Cambria" w:cs="Cambria"/>
+              </w:rPr>
+            </w:pPr>
+            <w:r>
+              <w:rPr>
+                <w:rFonts w:ascii="Cambria" w:eastAsia="Cambria" w:hAnsi="Cambria" w:cs="Cambria"/>
+              </w:rPr>
+              <w:t>int</w:t>
+            </w:r>
+          </w:p>
+        </w:tc>
+        <w:tc>
+          <w:tcPr>
+            <w:tcW w:w="1350" w:type="dxa"/>
+          </w:tcPr>
+          <w:p>
+            <w:pPr>
+              <w:spacing w:after="219"/>
+              <w:rPr>
+                <w:rFonts w:ascii="Cambria" w:eastAsia="Cambria" w:hAnsi="Cambria" w:cs="Cambria"/>
+              </w:rPr>
+            </w:pPr>
+            <w:r>
+              <w:rPr>
+                <w:rFonts w:ascii="Cambria" w:eastAsia="Cambria" w:hAnsi="Cambria" w:cs="Cambria"/>
+              </w:rPr>
+              <w:t>Publica</w:t>
+            </w:r>
+          </w:p>
+        </w:tc>
+        <w:tc>
+          <w:tcPr>
+            <w:tcW w:w="3510" w:type="dxa"/>
+          </w:tcPr>
+          <w:p>
+            <w:pPr>
+              <w:spacing w:after="219"/>
+              <w:rPr>
+                <w:rFonts w:ascii="Cambria" w:eastAsia="Cambria" w:hAnsi="Cambria" w:cs="Cambria"/>
+              </w:rPr>
+            </w:pPr>
+            <w:r>
+              <w:rPr>
+                <w:rFonts w:ascii="Cambria" w:eastAsia="Cambria" w:hAnsi="Cambria" w:cs="Cambria"/>
+              </w:rPr>
+              <w:t xml:space="preserve">Este método regresa la cantidad de veces que un entrenador usa una rutina. Para ello busca la rutina en su lista de rutinas, </w:t>
+            </w:r>
+            <w:r>
+              <w:rPr>
+                <w:rFonts w:ascii="Cambria" w:eastAsia="Cambria" w:hAnsi="Cambria" w:cs="Cambria"/>
+              </w:rPr>
+              <w:t>y obtiene el número de veces que dicha rutina se usa.</w:t>
+            </w:r>
+          </w:p>
+        </w:tc>
+      </w:tr>
+      <w:tr>
+        <w:trPr>
+          <w:trHeight w:val="1501"/>
+        </w:trPr>
+        <w:tc>
+          <w:tcPr>
+            <w:tcW w:w="1382" w:type="dxa"/>
+          </w:tcPr>
+          <w:p>
+            <w:pPr>
+              <w:spacing w:after="219"/>
+              <w:rPr>
+                <w:rFonts w:ascii="Cambria" w:hAnsi="Cambria"/>
+              </w:rPr>
+            </w:pPr>
+            <w:r>
+              <w:rPr>
+                <w:rFonts w:ascii="Cambria" w:hAnsi="Cambria"/>
+              </w:rPr>
+              <w:t>Conocer cantidad de rutinas</w:t>
+            </w:r>
+          </w:p>
+        </w:tc>
+        <w:tc>
+          <w:tcPr>
+            <w:tcW w:w="1678" w:type="dxa"/>
+          </w:tcPr>
+          <w:p>
+            <w:pPr>
+              <w:spacing w:after="219"/>
+              <w:rPr>
+                <w:rFonts w:ascii="Cambria" w:eastAsia="Cambria" w:hAnsi="Cambria" w:cs="Cambria"/>
+              </w:rPr>
+            </w:pPr>
+            <w:r>
+              <w:rPr>
+                <w:rFonts w:ascii="Cambria" w:eastAsia="Cambria" w:hAnsi="Cambria" w:cs="Cambria"/>
+              </w:rPr>
+              <w:t>Ninguno</w:t>
+            </w:r>
+          </w:p>
+        </w:tc>
+        <w:tc>
+          <w:tcPr>
+            <w:tcW w:w="1530" w:type="dxa"/>
+          </w:tcPr>
+          <w:p>
+            <w:pPr>
+              <w:spacing w:after="219"/>
+              <w:ind w:left="5"/>
+              <w:rPr>
+                <w:rFonts w:ascii="Cambria" w:eastAsia="Cambria" w:hAnsi="Cambria" w:cs="Cambria"/>
+              </w:rPr>
+            </w:pPr>
+            <w:r>
+              <w:rPr>
+                <w:rFonts w:ascii="Cambria" w:eastAsia="Cambria" w:hAnsi="Cambria" w:cs="Cambria"/>
+              </w:rPr>
+              <w:t>Int</w:t>
+            </w:r>
+          </w:p>
+        </w:tc>
+        <w:tc>
+          <w:tcPr>
+            <w:tcW w:w="1350" w:type="dxa"/>
+          </w:tcPr>
+          <w:p>
+            <w:pPr>
+              <w:spacing w:after="219"/>
+              <w:rPr>
+                <w:rFonts w:ascii="Cambria" w:eastAsia="Cambria" w:hAnsi="Cambria" w:cs="Cambria"/>
+              </w:rPr>
+            </w:pPr>
+            <w:r>
+              <w:rPr>
+                <w:rFonts w:ascii="Cambria" w:eastAsia="Cambria" w:hAnsi="Cambria" w:cs="Cambria"/>
+              </w:rPr>
+              <w:t>Publica</w:t>
+            </w:r>
+          </w:p>
+        </w:tc>
+        <w:tc>
+          <w:tcPr>
+            <w:tcW w:w="3510" w:type="dxa"/>
+          </w:tcPr>
+          <w:p>
+            <w:pPr>
+              <w:spacing w:after="219"/>
+              <w:rPr>
+                <w:rFonts w:ascii="Segoe UI Symbol" w:eastAsia="Segoe UI Symbol" w:hAnsi="Segoe UI Symbol" w:cs="Cambria"/>
+                <w:lang w:eastAsia="ja-JP"/>
+              </w:rPr>
+            </w:pPr>
+            <w:r>
+              <w:rPr>
+                <w:rFonts w:ascii="Cambria" w:eastAsia="Cambria" w:hAnsi="Cambria" w:cs="Cambria"/>
+              </w:rPr>
+              <w:t xml:space="preserve">Este método regresa la cantidad de diferentes rutinas que el </w:t>
+            </w:r>
+            <w:r>
+              <w:rPr>
+                <w:rFonts w:ascii="Cambria" w:eastAsia="Cambria" w:hAnsi="Cambria" w:cs="Cambria"/>
+              </w:rPr>
+              <w:t>entrenador tiene actualmente.</w:t>
+            </w:r>
+          </w:p>
+        </w:tc>
+      </w:tr>
+      <w:tr>
+        <w:trPr>
+          <w:trHeight w:val="1501"/>
+        </w:trPr>
+        <w:tc>
+          <w:tcPr>
+            <w:tcW w:w="1382" w:type="dxa"/>
+          </w:tcPr>
+          <w:p>
+            <w:pPr>
+              <w:spacing w:after="219"/>
+              <w:rPr>
+                <w:rFonts w:ascii="Cambria" w:hAnsi="Cambria"/>
+              </w:rPr>
+            </w:pPr>
+            <w:r>
+              <w:rPr>
+                <w:rFonts w:ascii="Cambria" w:hAnsi="Cambria"/>
+              </w:rPr>
+              <w:t>Conocer nombre de rutina por posicion</w:t>
+            </w:r>
+          </w:p>
+        </w:tc>
+        <w:tc>
+          <w:tcPr>
+            <w:tcW w:w="1678" w:type="dxa"/>
+          </w:tcPr>
+          <w:p>
+            <w:pPr>
+              <w:spacing w:after="219"/>
+              <w:rPr>
+                <w:rFonts w:ascii="Cambria" w:eastAsia="Cambria" w:hAnsi="Cambria" w:cs="Cambria"/>
+              </w:rPr>
+            </w:pPr>
+            <w:r>
+              <w:rPr>
+                <w:rFonts w:ascii="Cambria" w:eastAsia="Cambria" w:hAnsi="Cambria" w:cs="Cambria"/>
+              </w:rPr>
+              <w:t>Número de posición: int</w:t>
+            </w:r>
+          </w:p>
+        </w:tc>
+        <w:tc>
+          <w:tcPr>
+            <w:tcW w:w="1530" w:type="dxa"/>
+          </w:tcPr>
+          <w:p>
+            <w:pPr>
+              <w:spacing w:after="219"/>
+              <w:ind w:left="5"/>
+              <w:rPr>
+                <w:rFonts w:ascii="Cambria" w:eastAsia="Cambria" w:hAnsi="Cambria" w:cs="Cambria"/>
+              </w:rPr>
+            </w:pPr>
             <w:r>
               <w:rPr>
                 <w:rFonts w:ascii="Cambria" w:eastAsia="Cambria" w:hAnsi="Cambria" w:cs="Cambria"/>
               </w:rPr>
               <w:t>String</w:t>
             </w:r>
-            <w:proofErr w:type="spellEnd"/>
-          </w:p>
-        </w:tc>
-        <w:tc>
-          <w:tcPr>
-            <w:tcW w:w="1530" w:type="dxa"/>
-          </w:tcPr>
-          <w:p>
-            <w:pPr>
-              <w:spacing w:after="219"/>
-              <w:ind w:left="5"/>
-              <w:rPr>
-                <w:rFonts w:ascii="Cambria" w:eastAsia="Cambria" w:hAnsi="Cambria" w:cs="Cambria"/>
-              </w:rPr>
-            </w:pPr>
-            <w:proofErr w:type="spellStart"/>
-            <w:r>
-              <w:rPr>
-                <w:rFonts w:ascii="Cambria" w:eastAsia="Cambria" w:hAnsi="Cambria" w:cs="Cambria"/>
-              </w:rPr>
-              <w:t>boolean</w:t>
-            </w:r>
-            <w:proofErr w:type="spellEnd"/>
           </w:p>
         </w:tc>
         <w:tc>
@@ -6892,22 +7048,21 @@
           <w:p>
             <w:pPr>
               <w:spacing w:after="219"/>
-              <w:ind w:left="5"/>
-              <w:rPr>
-                <w:rFonts w:ascii="Cambria" w:eastAsia="Cambria" w:hAnsi="Cambria" w:cs="Cambria"/>
-              </w:rPr>
-            </w:pPr>
-            <w:r>
-              <w:rPr>
-                <w:rFonts w:ascii="Cambria" w:eastAsia="Cambria" w:hAnsi="Cambria" w:cs="Cambria"/>
-              </w:rPr>
-              <w:t>Este método</w:t>
-            </w:r>
-            <w:r>
-              <w:rPr>
-                <w:rFonts w:ascii="Cambria" w:eastAsia="Cambria" w:hAnsi="Cambria" w:cs="Cambria"/>
-              </w:rPr>
-              <w:t xml:space="preserve"> remueve una de las rutinas que el entrenador tiene actualmente. Para ello busca en los Contadores de rutina que el entrenador tiene, si alguno coincide con el nombre de rutina ingresado. Si no se encontró la rutina, se regresa false. De lo contrario se quita 1 de su cuenta, y en caso de que la nueva cuenta sea 0, se quita el Contador de rutina. Al final, se regresa true. </w:t>
+              <w:rPr>
+                <w:rFonts w:ascii="Cambria" w:eastAsia="Cambria" w:hAnsi="Cambria" w:cs="Cambria"/>
+              </w:rPr>
+            </w:pPr>
+            <w:r>
+              <w:rPr>
+                <w:rFonts w:ascii="Cambria" w:eastAsia="Cambria" w:hAnsi="Cambria" w:cs="Cambria"/>
+              </w:rPr>
+              <w:t xml:space="preserve">Este método regresa el nombre de una rutina, en base a la posición que ocupa </w:t>
+            </w:r>
+            <w:r>
+              <w:rPr>
+                <w:rFonts w:ascii="Cambria" w:eastAsia="Cambria" w:hAnsi="Cambria" w:cs="Cambria"/>
+              </w:rPr>
+              <w:t>dentro de la lista de rutinas del entrenador. Se usa en conjunto con ciclos de posición, para obtener todas las rutinas que el entrenador usa.</w:t>
             </w:r>
           </w:p>
         </w:tc>
@@ -7158,7 +7313,6 @@
         <w:rPr>
           <w:rFonts w:ascii="Cambria" w:eastAsia="Cambria" w:hAnsi="Cambria" w:cs="Cambria"/>
         </w:rPr>
-        <w:lastRenderedPageBreak/>
         <w:t xml:space="preserve">Clase:  </w:t>
       </w:r>
       <w:r>
@@ -7414,6 +7568,7 @@
               <w:rPr>
                 <w:rFonts w:ascii="Cambria" w:eastAsia="Cambria" w:hAnsi="Cambria" w:cs="Cambria"/>
               </w:rPr>
+              <w:lastRenderedPageBreak/>
               <w:t>Método</w:t>
             </w:r>
           </w:p>
@@ -7560,16 +7715,8 @@
               <w:rPr>
                 <w:rFonts w:ascii="Cambria" w:hAnsi="Cambria"/>
               </w:rPr>
-              <w:t xml:space="preserve">Nombre de ejercicio: </w:t>
-            </w:r>
-            <w:proofErr w:type="spellStart"/>
-            <w:r>
-              <w:rPr>
-                <w:rFonts w:ascii="Cambria" w:hAnsi="Cambria"/>
-              </w:rPr>
-              <w:t>String</w:t>
-            </w:r>
-            <w:proofErr w:type="spellEnd"/>
+              <w:t>Nombre de ejercicio: String</w:t>
+            </w:r>
           </w:p>
           <w:p>
             <w:pPr>
@@ -7611,14 +7758,12 @@
                 <w:rFonts w:ascii="Cambria" w:hAnsi="Cambria"/>
               </w:rPr>
             </w:pPr>
-            <w:proofErr w:type="spellStart"/>
             <w:r>
               <w:rPr>
                 <w:rFonts w:ascii="Cambria" w:hAnsi="Cambria"/>
               </w:rPr>
               <w:t>void</w:t>
             </w:r>
-            <w:proofErr w:type="spellEnd"/>
           </w:p>
           <w:p>
             <w:pPr>
@@ -7784,16 +7929,8 @@
               <w:rPr>
                 <w:rFonts w:ascii="Cambria" w:eastAsia="Cambria" w:hAnsi="Cambria" w:cs="Cambria"/>
               </w:rPr>
-              <w:t xml:space="preserve">Nombre de ejercicio: </w:t>
-            </w:r>
-            <w:proofErr w:type="spellStart"/>
-            <w:r>
-              <w:rPr>
-                <w:rFonts w:ascii="Cambria" w:eastAsia="Cambria" w:hAnsi="Cambria" w:cs="Cambria"/>
-              </w:rPr>
-              <w:t>String</w:t>
-            </w:r>
-            <w:proofErr w:type="spellEnd"/>
+              <w:t>Nombre de ejercicio: String</w:t>
+            </w:r>
           </w:p>
         </w:tc>
         <w:tc>
@@ -7808,14 +7945,12 @@
                 <w:rFonts w:ascii="Cambria" w:eastAsia="Cambria" w:hAnsi="Cambria" w:cs="Cambria"/>
               </w:rPr>
             </w:pPr>
-            <w:proofErr w:type="spellStart"/>
             <w:r>
               <w:rPr>
                 <w:rFonts w:ascii="Cambria" w:eastAsia="Cambria" w:hAnsi="Cambria" w:cs="Cambria"/>
               </w:rPr>
               <w:t>boolean</w:t>
             </w:r>
-            <w:proofErr w:type="spellEnd"/>
           </w:p>
         </w:tc>
         <w:tc>
@@ -7919,14 +8054,12 @@
                 <w:rFonts w:ascii="Cambria" w:eastAsia="Cambria" w:hAnsi="Cambria" w:cs="Cambria"/>
               </w:rPr>
             </w:pPr>
-            <w:proofErr w:type="spellStart"/>
             <w:r>
               <w:rPr>
                 <w:rFonts w:ascii="Cambria" w:eastAsia="Cambria" w:hAnsi="Cambria" w:cs="Cambria"/>
               </w:rPr>
               <w:t>String</w:t>
             </w:r>
-            <w:proofErr w:type="spellEnd"/>
           </w:p>
         </w:tc>
         <w:tc>
@@ -7970,35 +8103,7 @@
               <w:rPr>
                 <w:rFonts w:ascii="Cambria" w:eastAsia="Cambria" w:hAnsi="Cambria" w:cs="Cambria"/>
               </w:rPr>
-              <w:t xml:space="preserve">icios que la rutina tiene, y añade el nombre de cada ejercicio a una lista nueva. Si la lista ya contiene uno de los ejercicios, el nuevo no se añade. Al final, se convierte la lista a un </w:t>
-            </w:r>
-            <w:proofErr w:type="spellStart"/>
-            <w:r>
-              <w:rPr>
-                <w:rFonts w:ascii="Cambria" w:eastAsia="Cambria" w:hAnsi="Cambria" w:cs="Cambria"/>
-              </w:rPr>
-              <w:t>String</w:t>
-            </w:r>
-            <w:proofErr w:type="spellEnd"/>
-            <w:r>
-              <w:rPr>
-                <w:rFonts w:ascii="Cambria" w:eastAsia="Cambria" w:hAnsi="Cambria" w:cs="Cambria"/>
-              </w:rPr>
-              <w:t xml:space="preserve">, y se devuelve dicho </w:t>
-            </w:r>
-            <w:proofErr w:type="spellStart"/>
-            <w:r>
-              <w:rPr>
-                <w:rFonts w:ascii="Cambria" w:eastAsia="Cambria" w:hAnsi="Cambria" w:cs="Cambria"/>
-              </w:rPr>
-              <w:t>String</w:t>
-            </w:r>
-            <w:proofErr w:type="spellEnd"/>
-            <w:r>
-              <w:rPr>
-                <w:rFonts w:ascii="Cambria" w:eastAsia="Cambria" w:hAnsi="Cambria" w:cs="Cambria"/>
-              </w:rPr>
-              <w:t>.</w:t>
+              <w:t>icios que la rutina tiene, y añade el nombre de cada ejercicio a una lista nueva. Si la lista ya contiene uno de los ejercicios, el nuevo no se añade. Al final, se convierte la lista a un String, y se devuelve dicho String.</w:t>
             </w:r>
           </w:p>
         </w:tc>
@@ -8167,6 +8272,7 @@
               <w:rPr>
                 <w:rFonts w:ascii="Cambria" w:hAnsi="Cambria"/>
               </w:rPr>
+              <w:lastRenderedPageBreak/>
               <w:t xml:space="preserve">Crear </w:t>
             </w:r>
             <w:r>
@@ -8227,104 +8333,64 @@
               <w:rPr>
                 <w:rFonts w:ascii="Cambria" w:hAnsi="Cambria"/>
               </w:rPr>
-              <w:t xml:space="preserve">: </w:t>
-            </w:r>
-            <w:proofErr w:type="spellStart"/>
-            <w:r>
-              <w:rPr>
-                <w:rFonts w:ascii="Cambria" w:hAnsi="Cambria"/>
-              </w:rPr>
-              <w:t>String</w:t>
-            </w:r>
-            <w:proofErr w:type="spellEnd"/>
-          </w:p>
-          <w:p>
-            <w:pPr>
-              <w:spacing w:after="219"/>
-              <w:rPr>
-                <w:rFonts w:ascii="Cambria" w:hAnsi="Cambria"/>
-              </w:rPr>
-            </w:pPr>
-            <w:r>
-              <w:rPr>
-                <w:rFonts w:ascii="Cambria" w:hAnsi="Cambria"/>
-              </w:rPr>
-              <w:t xml:space="preserve">Edad: </w:t>
-            </w:r>
-            <w:proofErr w:type="spellStart"/>
-            <w:r>
-              <w:rPr>
-                <w:rFonts w:ascii="Cambria" w:hAnsi="Cambria"/>
-              </w:rPr>
-              <w:t>int</w:t>
-            </w:r>
-            <w:proofErr w:type="spellEnd"/>
-          </w:p>
-          <w:p>
-            <w:pPr>
-              <w:spacing w:after="219"/>
-              <w:rPr>
-                <w:rFonts w:ascii="Cambria" w:hAnsi="Cambria"/>
-              </w:rPr>
-            </w:pPr>
-            <w:r>
-              <w:rPr>
-                <w:rFonts w:ascii="Cambria" w:hAnsi="Cambria"/>
-              </w:rPr>
-              <w:t xml:space="preserve">Peso actual: </w:t>
-            </w:r>
-            <w:proofErr w:type="spellStart"/>
-            <w:r>
-              <w:rPr>
-                <w:rFonts w:ascii="Cambria" w:hAnsi="Cambria"/>
-              </w:rPr>
-              <w:t>double</w:t>
-            </w:r>
-            <w:proofErr w:type="spellEnd"/>
-          </w:p>
-          <w:p>
-            <w:pPr>
-              <w:spacing w:after="219"/>
-              <w:rPr>
-                <w:rFonts w:ascii="Cambria" w:hAnsi="Cambria"/>
-              </w:rPr>
-            </w:pPr>
-            <w:r>
-              <w:rPr>
-                <w:rFonts w:ascii="Cambria" w:hAnsi="Cambria"/>
-              </w:rPr>
-              <w:t xml:space="preserve">Peso ideal: </w:t>
-            </w:r>
-            <w:proofErr w:type="spellStart"/>
-            <w:r>
-              <w:rPr>
-                <w:rFonts w:ascii="Cambria" w:hAnsi="Cambria"/>
-              </w:rPr>
-              <w:t>double</w:t>
-            </w:r>
-            <w:proofErr w:type="spellEnd"/>
-          </w:p>
-          <w:p>
-            <w:pPr>
-              <w:spacing w:after="219"/>
-              <w:rPr>
-                <w:rFonts w:ascii="Cambria" w:hAnsi="Cambria"/>
-              </w:rPr>
-            </w:pPr>
-            <w:r>
-              <w:rPr>
-                <w:rFonts w:ascii="Cambria" w:hAnsi="Cambria"/>
-              </w:rPr>
-              <w:t xml:space="preserve">Tipo de membresía: </w:t>
-            </w:r>
-            <w:proofErr w:type="spellStart"/>
-            <w:r>
-              <w:rPr>
-                <w:rFonts w:ascii="Cambria" w:hAnsi="Cambria"/>
-              </w:rPr>
-              <w:t>String</w:t>
-            </w:r>
-            <w:proofErr w:type="spellEnd"/>
+              <w:t>: String</w:t>
+            </w:r>
+          </w:p>
+          <w:p>
+            <w:pPr>
+              <w:spacing w:after="219"/>
+              <w:rPr>
+                <w:rFonts w:ascii="Cambria" w:hAnsi="Cambria"/>
+              </w:rPr>
+            </w:pPr>
+            <w:r>
+              <w:rPr>
+                <w:rFonts w:ascii="Cambria" w:hAnsi="Cambria"/>
+              </w:rPr>
+              <w:t>Edad: int</w:t>
+            </w:r>
+          </w:p>
+          <w:p>
+            <w:pPr>
+              <w:spacing w:after="219"/>
+              <w:rPr>
+                <w:rFonts w:ascii="Cambria" w:hAnsi="Cambria"/>
+              </w:rPr>
+            </w:pPr>
+            <w:r>
+              <w:rPr>
+                <w:rFonts w:ascii="Cambria" w:hAnsi="Cambria"/>
+              </w:rPr>
+              <w:t>Peso actual: double</w:t>
+            </w:r>
+          </w:p>
+          <w:p>
+            <w:pPr>
+              <w:spacing w:after="219"/>
+              <w:rPr>
+                <w:rFonts w:ascii="Cambria" w:hAnsi="Cambria"/>
+              </w:rPr>
+            </w:pPr>
+            <w:r>
+              <w:rPr>
+                <w:rFonts w:ascii="Cambria" w:hAnsi="Cambria"/>
+              </w:rPr>
+              <w:t>Peso ideal: double</w:t>
+            </w:r>
+          </w:p>
+          <w:p>
+            <w:pPr>
+              <w:spacing w:after="219"/>
+              <w:rPr>
+                <w:rFonts w:ascii="Cambria" w:hAnsi="Cambria"/>
+              </w:rPr>
+            </w:pPr>
+            <w:r>
+              <w:rPr>
+                <w:rFonts w:ascii="Cambria" w:hAnsi="Cambria"/>
+              </w:rPr>
+              <w:t>Tipo de membresía: String</w:t>
+            </w:r>
           </w:p>
           <w:p>
             <w:pPr>
@@ -8352,14 +8418,12 @@
                 <w:rFonts w:ascii="Cambria" w:hAnsi="Cambria"/>
               </w:rPr>
             </w:pPr>
-            <w:proofErr w:type="spellStart"/>
             <w:r>
               <w:rPr>
                 <w:rFonts w:ascii="Cambria" w:hAnsi="Cambria"/>
               </w:rPr>
               <w:t>void</w:t>
             </w:r>
-            <w:proofErr w:type="spellEnd"/>
           </w:p>
           <w:p>
             <w:pPr>
@@ -8519,60 +8583,36 @@
               <w:rPr>
                 <w:rFonts w:ascii="Cambria" w:eastAsia="Cambria" w:hAnsi="Cambria" w:cs="Cambria"/>
               </w:rPr>
-              <w:t xml:space="preserve">Nombre: </w:t>
-            </w:r>
-            <w:proofErr w:type="spellStart"/>
-            <w:r>
-              <w:rPr>
-                <w:rFonts w:ascii="Cambria" w:eastAsia="Cambria" w:hAnsi="Cambria" w:cs="Cambria"/>
-              </w:rPr>
-              <w:t>String</w:t>
-            </w:r>
-            <w:proofErr w:type="spellEnd"/>
-          </w:p>
-          <w:p>
-            <w:pPr>
-              <w:spacing w:after="219"/>
-              <w:rPr>
-                <w:rFonts w:ascii="Cambria" w:eastAsia="Cambria" w:hAnsi="Cambria" w:cs="Cambria"/>
-              </w:rPr>
-            </w:pPr>
-            <w:r>
-              <w:rPr>
-                <w:rFonts w:ascii="Cambria" w:eastAsia="Cambria" w:hAnsi="Cambria" w:cs="Cambria"/>
-              </w:rPr>
-              <w:t xml:space="preserve">Edad: </w:t>
-            </w:r>
-            <w:proofErr w:type="spellStart"/>
-            <w:r>
-              <w:rPr>
-                <w:rFonts w:ascii="Cambria" w:eastAsia="Cambria" w:hAnsi="Cambria" w:cs="Cambria"/>
-              </w:rPr>
-              <w:t>int</w:t>
-            </w:r>
-            <w:proofErr w:type="spellEnd"/>
-          </w:p>
-          <w:p>
-            <w:pPr>
-              <w:spacing w:after="219"/>
-              <w:rPr>
-                <w:rFonts w:ascii="Cambria" w:eastAsia="Cambria" w:hAnsi="Cambria" w:cs="Cambria"/>
-              </w:rPr>
-            </w:pPr>
-            <w:r>
-              <w:rPr>
-                <w:rFonts w:ascii="Cambria" w:eastAsia="Cambria" w:hAnsi="Cambria" w:cs="Cambria"/>
-              </w:rPr>
-              <w:t xml:space="preserve">Cantidad máxima de alumnos: </w:t>
-            </w:r>
-            <w:proofErr w:type="spellStart"/>
-            <w:r>
-              <w:rPr>
-                <w:rFonts w:ascii="Cambria" w:eastAsia="Cambria" w:hAnsi="Cambria" w:cs="Cambria"/>
-              </w:rPr>
-              <w:t>int</w:t>
-            </w:r>
-            <w:proofErr w:type="spellEnd"/>
+              <w:t>Nombre: String</w:t>
+            </w:r>
+          </w:p>
+          <w:p>
+            <w:pPr>
+              <w:spacing w:after="219"/>
+              <w:rPr>
+                <w:rFonts w:ascii="Cambria" w:eastAsia="Cambria" w:hAnsi="Cambria" w:cs="Cambria"/>
+              </w:rPr>
+            </w:pPr>
+            <w:r>
+              <w:rPr>
+                <w:rFonts w:ascii="Cambria" w:eastAsia="Cambria" w:hAnsi="Cambria" w:cs="Cambria"/>
+              </w:rPr>
+              <w:t>Edad: int</w:t>
+            </w:r>
+          </w:p>
+          <w:p>
+            <w:pPr>
+              <w:spacing w:after="219"/>
+              <w:rPr>
+                <w:rFonts w:ascii="Cambria" w:eastAsia="Cambria" w:hAnsi="Cambria" w:cs="Cambria"/>
+              </w:rPr>
+            </w:pPr>
+            <w:r>
+              <w:rPr>
+                <w:rFonts w:ascii="Cambria" w:eastAsia="Cambria" w:hAnsi="Cambria" w:cs="Cambria"/>
+              </w:rPr>
+              <w:t>Cantidad máxima de alumnos: int</w:t>
+            </w:r>
           </w:p>
         </w:tc>
         <w:tc>
@@ -8587,14 +8627,12 @@
                 <w:rFonts w:ascii="Cambria" w:eastAsia="Cambria" w:hAnsi="Cambria" w:cs="Cambria"/>
               </w:rPr>
             </w:pPr>
-            <w:proofErr w:type="spellStart"/>
             <w:r>
               <w:rPr>
                 <w:rFonts w:ascii="Cambria" w:eastAsia="Cambria" w:hAnsi="Cambria" w:cs="Cambria"/>
               </w:rPr>
               <w:t>void</w:t>
             </w:r>
-            <w:proofErr w:type="spellEnd"/>
           </w:p>
         </w:tc>
         <w:tc>
@@ -8681,105 +8719,64 @@
               <w:rPr>
                 <w:rFonts w:ascii="Cambria" w:eastAsia="Cambria" w:hAnsi="Cambria" w:cs="Cambria"/>
               </w:rPr>
-              <w:t xml:space="preserve">Nombre: </w:t>
-            </w:r>
-            <w:proofErr w:type="spellStart"/>
-            <w:r>
-              <w:rPr>
-                <w:rFonts w:ascii="Cambria" w:eastAsia="Cambria" w:hAnsi="Cambria" w:cs="Cambria"/>
-              </w:rPr>
-              <w:t>String</w:t>
-            </w:r>
-            <w:proofErr w:type="spellEnd"/>
-          </w:p>
-          <w:p>
-            <w:pPr>
-              <w:spacing w:after="219"/>
-              <w:rPr>
-                <w:rFonts w:ascii="Cambria" w:eastAsia="Cambria" w:hAnsi="Cambria" w:cs="Cambria"/>
-              </w:rPr>
-            </w:pPr>
-            <w:r>
-              <w:rPr>
-                <w:rFonts w:ascii="Cambria" w:eastAsia="Cambria" w:hAnsi="Cambria" w:cs="Cambria"/>
-              </w:rPr>
-              <w:t xml:space="preserve">Tipo de ejercicio: </w:t>
-            </w:r>
-            <w:proofErr w:type="spellStart"/>
-            <w:r>
-              <w:rPr>
-                <w:rFonts w:ascii="Cambria" w:eastAsia="Cambria" w:hAnsi="Cambria" w:cs="Cambria"/>
-              </w:rPr>
-              <w:t>String</w:t>
-            </w:r>
-            <w:proofErr w:type="spellEnd"/>
-          </w:p>
-          <w:p>
-            <w:pPr>
-              <w:spacing w:after="219"/>
-              <w:rPr>
-                <w:rFonts w:ascii="Cambria" w:eastAsia="Cambria" w:hAnsi="Cambria" w:cs="Cambria"/>
-              </w:rPr>
-            </w:pPr>
-            <w:r>
-              <w:rPr>
-                <w:rFonts w:ascii="Cambria" w:eastAsia="Cambria" w:hAnsi="Cambria" w:cs="Cambria"/>
-              </w:rPr>
-              <w:t xml:space="preserve">Nivel de cansancio: </w:t>
-            </w:r>
-            <w:proofErr w:type="spellStart"/>
-            <w:r>
-              <w:rPr>
-                <w:rFonts w:ascii="Cambria" w:eastAsia="Cambria" w:hAnsi="Cambria" w:cs="Cambria"/>
-              </w:rPr>
-              <w:t>String</w:t>
-            </w:r>
-            <w:proofErr w:type="spellEnd"/>
-          </w:p>
-          <w:p>
-            <w:pPr>
-              <w:spacing w:after="219"/>
-              <w:rPr>
-                <w:rFonts w:ascii="Cambria" w:eastAsia="Cambria" w:hAnsi="Cambria" w:cs="Cambria"/>
-              </w:rPr>
-            </w:pPr>
-            <w:r>
-              <w:rPr>
-                <w:rFonts w:ascii="Cambria" w:eastAsia="Cambria" w:hAnsi="Cambria" w:cs="Cambria"/>
-              </w:rPr>
-              <w:t xml:space="preserve">Número de repeticiones: </w:t>
-            </w:r>
-            <w:proofErr w:type="spellStart"/>
-            <w:r>
-              <w:rPr>
-                <w:rFonts w:ascii="Cambria" w:eastAsia="Cambria" w:hAnsi="Cambria" w:cs="Cambria"/>
-              </w:rPr>
-              <w:t>int</w:t>
-            </w:r>
-            <w:proofErr w:type="spellEnd"/>
-          </w:p>
-          <w:p>
-            <w:pPr>
-              <w:spacing w:after="219"/>
-              <w:rPr>
-                <w:rFonts w:ascii="Cambria" w:eastAsia="Cambria" w:hAnsi="Cambria" w:cs="Cambria"/>
-              </w:rPr>
-            </w:pPr>
-            <w:r>
-              <w:rPr>
-                <w:rFonts w:ascii="Cambria" w:eastAsia="Cambria" w:hAnsi="Cambria" w:cs="Cambria"/>
-              </w:rPr>
-              <w:lastRenderedPageBreak/>
-              <w:t xml:space="preserve">Calorías quemadas: </w:t>
-            </w:r>
-            <w:proofErr w:type="spellStart"/>
-            <w:r>
-              <w:rPr>
-                <w:rFonts w:ascii="Cambria" w:eastAsia="Cambria" w:hAnsi="Cambria" w:cs="Cambria"/>
-              </w:rPr>
-              <w:t>double</w:t>
-            </w:r>
-            <w:proofErr w:type="spellEnd"/>
+              <w:t>Nombre: String</w:t>
+            </w:r>
+          </w:p>
+          <w:p>
+            <w:pPr>
+              <w:spacing w:after="219"/>
+              <w:rPr>
+                <w:rFonts w:ascii="Cambria" w:eastAsia="Cambria" w:hAnsi="Cambria" w:cs="Cambria"/>
+              </w:rPr>
+            </w:pPr>
+            <w:r>
+              <w:rPr>
+                <w:rFonts w:ascii="Cambria" w:eastAsia="Cambria" w:hAnsi="Cambria" w:cs="Cambria"/>
+              </w:rPr>
+              <w:t>Tipo de ejercicio: String</w:t>
+            </w:r>
+          </w:p>
+          <w:p>
+            <w:pPr>
+              <w:spacing w:after="219"/>
+              <w:rPr>
+                <w:rFonts w:ascii="Cambria" w:eastAsia="Cambria" w:hAnsi="Cambria" w:cs="Cambria"/>
+              </w:rPr>
+            </w:pPr>
+            <w:r>
+              <w:rPr>
+                <w:rFonts w:ascii="Cambria" w:eastAsia="Cambria" w:hAnsi="Cambria" w:cs="Cambria"/>
+              </w:rPr>
+              <w:t>Nivel de cansancio: String</w:t>
+            </w:r>
+          </w:p>
+          <w:p>
+            <w:pPr>
+              <w:spacing w:after="219"/>
+              <w:rPr>
+                <w:rFonts w:ascii="Cambria" w:eastAsia="Cambria" w:hAnsi="Cambria" w:cs="Cambria"/>
+              </w:rPr>
+            </w:pPr>
+            <w:r>
+              <w:rPr>
+                <w:rFonts w:ascii="Cambria" w:eastAsia="Cambria" w:hAnsi="Cambria" w:cs="Cambria"/>
+              </w:rPr>
+              <w:t>Número de repeticiones: int</w:t>
+            </w:r>
+          </w:p>
+          <w:p>
+            <w:pPr>
+              <w:spacing w:after="219"/>
+              <w:rPr>
+                <w:rFonts w:ascii="Cambria" w:eastAsia="Cambria" w:hAnsi="Cambria" w:cs="Cambria"/>
+              </w:rPr>
+            </w:pPr>
+            <w:r>
+              <w:rPr>
+                <w:rFonts w:ascii="Cambria" w:eastAsia="Cambria" w:hAnsi="Cambria" w:cs="Cambria"/>
+              </w:rPr>
+              <w:t>Calorías quemadas: double</w:t>
+            </w:r>
           </w:p>
         </w:tc>
         <w:tc>
@@ -8794,15 +8791,12 @@
                 <w:rFonts w:ascii="Cambria" w:eastAsia="Cambria" w:hAnsi="Cambria" w:cs="Cambria"/>
               </w:rPr>
             </w:pPr>
-            <w:proofErr w:type="spellStart"/>
-            <w:r>
-              <w:rPr>
-                <w:rFonts w:ascii="Cambria" w:eastAsia="Cambria" w:hAnsi="Cambria" w:cs="Cambria"/>
-              </w:rPr>
-              <w:lastRenderedPageBreak/>
+            <w:r>
+              <w:rPr>
+                <w:rFonts w:ascii="Cambria" w:eastAsia="Cambria" w:hAnsi="Cambria" w:cs="Cambria"/>
+              </w:rPr>
               <w:t>Void</w:t>
             </w:r>
-            <w:proofErr w:type="spellEnd"/>
           </w:p>
         </w:tc>
         <w:tc>
@@ -8889,49 +8883,28 @@
               <w:rPr>
                 <w:rFonts w:ascii="Cambria" w:eastAsia="Cambria" w:hAnsi="Cambria" w:cs="Cambria"/>
               </w:rPr>
-              <w:t xml:space="preserve">Nombre de rutina: </w:t>
-            </w:r>
-            <w:proofErr w:type="spellStart"/>
-            <w:r>
-              <w:rPr>
-                <w:rFonts w:ascii="Cambria" w:eastAsia="Cambria" w:hAnsi="Cambria" w:cs="Cambria"/>
-              </w:rPr>
-              <w:t>String</w:t>
-            </w:r>
-            <w:proofErr w:type="spellEnd"/>
-          </w:p>
-          <w:p>
-            <w:pPr>
-              <w:spacing w:after="219"/>
-              <w:rPr>
-                <w:rFonts w:ascii="Cambria" w:eastAsia="Cambria" w:hAnsi="Cambria" w:cs="Cambria"/>
-              </w:rPr>
-            </w:pPr>
-            <w:r>
-              <w:rPr>
-                <w:rFonts w:ascii="Cambria" w:eastAsia="Cambria" w:hAnsi="Cambria" w:cs="Cambria"/>
-              </w:rPr>
+              <w:t>Nombre de rutina: String</w:t>
+            </w:r>
+          </w:p>
+          <w:p>
+            <w:pPr>
+              <w:spacing w:after="219"/>
+              <w:rPr>
+                <w:rFonts w:ascii="Cambria" w:eastAsia="Cambria" w:hAnsi="Cambria" w:cs="Cambria"/>
+              </w:rPr>
+            </w:pPr>
+            <w:r>
+              <w:rPr>
+                <w:rFonts w:ascii="Cambria" w:eastAsia="Cambria" w:hAnsi="Cambria" w:cs="Cambria"/>
+              </w:rPr>
+              <w:lastRenderedPageBreak/>
               <w:t>Lista de ejercicios:</w:t>
             </w:r>
             <w:r>
               <w:rPr>
                 <w:rFonts w:ascii="Cambria" w:eastAsia="Cambria" w:hAnsi="Cambria" w:cs="Cambria"/>
               </w:rPr>
-              <w:t xml:space="preserve"> </w:t>
-            </w:r>
-            <w:proofErr w:type="spellStart"/>
-            <w:r>
-              <w:rPr>
-                <w:rFonts w:ascii="Cambria" w:eastAsia="Cambria" w:hAnsi="Cambria" w:cs="Cambria"/>
-              </w:rPr>
-              <w:t>String</w:t>
-            </w:r>
-            <w:proofErr w:type="spellEnd"/>
-            <w:r>
-              <w:rPr>
-                <w:rFonts w:ascii="Cambria" w:eastAsia="Cambria" w:hAnsi="Cambria" w:cs="Cambria"/>
-              </w:rPr>
-              <w:t>…</w:t>
+              <w:t xml:space="preserve"> String…</w:t>
             </w:r>
           </w:p>
         </w:tc>
@@ -8947,14 +8920,13 @@
                 <w:rFonts w:ascii="Cambria" w:eastAsia="Cambria" w:hAnsi="Cambria" w:cs="Cambria"/>
               </w:rPr>
             </w:pPr>
-            <w:proofErr w:type="spellStart"/>
-            <w:r>
-              <w:rPr>
-                <w:rFonts w:ascii="Cambria" w:eastAsia="Cambria" w:hAnsi="Cambria" w:cs="Cambria"/>
-              </w:rPr>
+            <w:r>
+              <w:rPr>
+                <w:rFonts w:ascii="Cambria" w:eastAsia="Cambria" w:hAnsi="Cambria" w:cs="Cambria"/>
+              </w:rPr>
+              <w:lastRenderedPageBreak/>
               <w:t>void</w:t>
             </w:r>
-            <w:proofErr w:type="spellEnd"/>
           </w:p>
         </w:tc>
         <w:tc>
@@ -9053,38 +9025,28 @@
               <w:rPr>
                 <w:rFonts w:ascii="Cambria" w:eastAsia="Cambria" w:hAnsi="Cambria" w:cs="Cambria"/>
               </w:rPr>
-              <w:t xml:space="preserve">Nombre de lista: </w:t>
-            </w:r>
-            <w:proofErr w:type="spellStart"/>
+              <w:t>Nombre de lista: String</w:t>
+            </w:r>
+          </w:p>
+        </w:tc>
+        <w:tc>
+          <w:tcPr>
+            <w:tcW w:w="1526" w:type="dxa"/>
+          </w:tcPr>
+          <w:p>
+            <w:pPr>
+              <w:spacing w:after="219"/>
+              <w:ind w:left="5"/>
+              <w:rPr>
+                <w:rFonts w:ascii="Cambria" w:eastAsia="Cambria" w:hAnsi="Cambria" w:cs="Cambria"/>
+              </w:rPr>
+            </w:pPr>
             <w:r>
               <w:rPr>
                 <w:rFonts w:ascii="Cambria" w:eastAsia="Cambria" w:hAnsi="Cambria" w:cs="Cambria"/>
               </w:rPr>
               <w:t>String</w:t>
             </w:r>
-            <w:proofErr w:type="spellEnd"/>
-          </w:p>
-        </w:tc>
-        <w:tc>
-          <w:tcPr>
-            <w:tcW w:w="1526" w:type="dxa"/>
-          </w:tcPr>
-          <w:p>
-            <w:pPr>
-              <w:spacing w:after="219"/>
-              <w:ind w:left="5"/>
-              <w:rPr>
-                <w:rFonts w:ascii="Cambria" w:eastAsia="Cambria" w:hAnsi="Cambria" w:cs="Cambria"/>
-              </w:rPr>
-            </w:pPr>
-            <w:proofErr w:type="spellStart"/>
-            <w:r>
-              <w:rPr>
-                <w:rFonts w:ascii="Cambria" w:eastAsia="Cambria" w:hAnsi="Cambria" w:cs="Cambria"/>
-              </w:rPr>
-              <w:t>String</w:t>
-            </w:r>
-            <w:proofErr w:type="spellEnd"/>
           </w:p>
         </w:tc>
         <w:tc>
@@ -9128,21 +9090,7 @@
               <w:rPr>
                 <w:rFonts w:ascii="Cambria" w:eastAsia="Cambria" w:hAnsi="Cambria" w:cs="Cambria"/>
               </w:rPr>
-              <w:t xml:space="preserve">un </w:t>
-            </w:r>
-            <w:proofErr w:type="spellStart"/>
-            <w:r>
-              <w:rPr>
-                <w:rFonts w:ascii="Cambria" w:eastAsia="Cambria" w:hAnsi="Cambria" w:cs="Cambria"/>
-              </w:rPr>
-              <w:t>String</w:t>
-            </w:r>
-            <w:proofErr w:type="spellEnd"/>
-            <w:r>
-              <w:rPr>
-                <w:rFonts w:ascii="Cambria" w:eastAsia="Cambria" w:hAnsi="Cambria" w:cs="Cambria"/>
-              </w:rPr>
-              <w:t xml:space="preserve"> con </w:t>
+              <w:t xml:space="preserve">un String con </w:t>
             </w:r>
             <w:r>
               <w:rPr>
@@ -9225,14 +9173,12 @@
                 <w:rFonts w:ascii="Cambria" w:eastAsia="Cambria" w:hAnsi="Cambria" w:cs="Cambria"/>
               </w:rPr>
             </w:pPr>
-            <w:proofErr w:type="spellStart"/>
             <w:r>
               <w:rPr>
                 <w:rFonts w:ascii="Cambria" w:eastAsia="Cambria" w:hAnsi="Cambria" w:cs="Cambria"/>
               </w:rPr>
               <w:t>String</w:t>
             </w:r>
-            <w:proofErr w:type="spellEnd"/>
           </w:p>
         </w:tc>
         <w:tc>
@@ -9331,38 +9277,22 @@
               <w:rPr>
                 <w:rFonts w:ascii="Cambria" w:eastAsia="Cambria" w:hAnsi="Cambria" w:cs="Cambria"/>
               </w:rPr>
-              <w:t xml:space="preserve">Nombre de ejercicio: </w:t>
-            </w:r>
-            <w:proofErr w:type="spellStart"/>
-            <w:r>
-              <w:rPr>
-                <w:rFonts w:ascii="Cambria" w:eastAsia="Cambria" w:hAnsi="Cambria" w:cs="Cambria"/>
-              </w:rPr>
-              <w:t>String</w:t>
-            </w:r>
-            <w:proofErr w:type="spellEnd"/>
-          </w:p>
-          <w:p>
-            <w:pPr>
-              <w:spacing w:after="219"/>
-              <w:rPr>
-                <w:rFonts w:ascii="Cambria" w:eastAsia="Cambria" w:hAnsi="Cambria" w:cs="Cambria"/>
-              </w:rPr>
-            </w:pPr>
-            <w:r>
-              <w:rPr>
-                <w:rFonts w:ascii="Cambria" w:eastAsia="Cambria" w:hAnsi="Cambria" w:cs="Cambria"/>
-              </w:rPr>
-              <w:t xml:space="preserve">Nombre de rutina: </w:t>
-            </w:r>
-            <w:proofErr w:type="spellStart"/>
-            <w:r>
-              <w:rPr>
-                <w:rFonts w:ascii="Cambria" w:eastAsia="Cambria" w:hAnsi="Cambria" w:cs="Cambria"/>
-              </w:rPr>
-              <w:t>String</w:t>
-            </w:r>
-            <w:proofErr w:type="spellEnd"/>
+              <w:t>Nombre de ejercicio: String</w:t>
+            </w:r>
+          </w:p>
+          <w:p>
+            <w:pPr>
+              <w:spacing w:after="219"/>
+              <w:rPr>
+                <w:rFonts w:ascii="Cambria" w:eastAsia="Cambria" w:hAnsi="Cambria" w:cs="Cambria"/>
+              </w:rPr>
+            </w:pPr>
+            <w:r>
+              <w:rPr>
+                <w:rFonts w:ascii="Cambria" w:eastAsia="Cambria" w:hAnsi="Cambria" w:cs="Cambria"/>
+              </w:rPr>
+              <w:t>Nombre de rutina: String</w:t>
+            </w:r>
           </w:p>
         </w:tc>
         <w:tc>
@@ -9377,14 +9307,12 @@
                 <w:rFonts w:ascii="Cambria" w:eastAsia="Cambria" w:hAnsi="Cambria" w:cs="Cambria"/>
               </w:rPr>
             </w:pPr>
-            <w:proofErr w:type="spellStart"/>
             <w:r>
               <w:rPr>
                 <w:rFonts w:ascii="Cambria" w:eastAsia="Cambria" w:hAnsi="Cambria" w:cs="Cambria"/>
               </w:rPr>
               <w:t>void</w:t>
             </w:r>
-            <w:proofErr w:type="spellEnd"/>
           </w:p>
         </w:tc>
         <w:tc>
@@ -9458,66 +9386,50 @@
               <w:rPr>
                 <w:rFonts w:ascii="Cambria" w:hAnsi="Cambria"/>
               </w:rPr>
+              <w:t>Eliminar ejercicio de rutina</w:t>
+            </w:r>
+          </w:p>
+        </w:tc>
+        <w:tc>
+          <w:tcPr>
+            <w:tcW w:w="1672" w:type="dxa"/>
+          </w:tcPr>
+          <w:p>
+            <w:pPr>
+              <w:spacing w:after="219"/>
+              <w:rPr>
+                <w:rFonts w:ascii="Cambria" w:eastAsia="Cambria" w:hAnsi="Cambria" w:cs="Cambria"/>
+              </w:rPr>
+            </w:pPr>
+            <w:r>
+              <w:rPr>
+                <w:rFonts w:ascii="Cambria" w:eastAsia="Cambria" w:hAnsi="Cambria" w:cs="Cambria"/>
+              </w:rPr>
+              <w:t>Nombre de ejercicio: String</w:t>
+            </w:r>
+          </w:p>
+          <w:p>
+            <w:pPr>
+              <w:spacing w:after="219"/>
+              <w:rPr>
+                <w:rFonts w:ascii="Cambria" w:eastAsia="Cambria" w:hAnsi="Cambria" w:cs="Cambria"/>
+              </w:rPr>
+            </w:pPr>
+          </w:p>
+          <w:p>
+            <w:pPr>
+              <w:spacing w:after="219"/>
+              <w:rPr>
+                <w:rFonts w:ascii="Cambria" w:eastAsia="Cambria" w:hAnsi="Cambria" w:cs="Cambria"/>
+              </w:rPr>
+            </w:pPr>
+            <w:r>
+              <w:rPr>
+                <w:rFonts w:ascii="Cambria" w:eastAsia="Cambria" w:hAnsi="Cambria" w:cs="Cambria"/>
+              </w:rPr>
               <w:lastRenderedPageBreak/>
-              <w:t>Eliminar ejercicio de rutina</w:t>
-            </w:r>
-          </w:p>
-        </w:tc>
-        <w:tc>
-          <w:tcPr>
-            <w:tcW w:w="1672" w:type="dxa"/>
-          </w:tcPr>
-          <w:p>
-            <w:pPr>
-              <w:spacing w:after="219"/>
-              <w:rPr>
-                <w:rFonts w:ascii="Cambria" w:eastAsia="Cambria" w:hAnsi="Cambria" w:cs="Cambria"/>
-              </w:rPr>
-            </w:pPr>
-            <w:r>
-              <w:rPr>
-                <w:rFonts w:ascii="Cambria" w:eastAsia="Cambria" w:hAnsi="Cambria" w:cs="Cambria"/>
-              </w:rPr>
-              <w:t xml:space="preserve">Nombre de ejercicio: </w:t>
-            </w:r>
-            <w:proofErr w:type="spellStart"/>
-            <w:r>
-              <w:rPr>
-                <w:rFonts w:ascii="Cambria" w:eastAsia="Cambria" w:hAnsi="Cambria" w:cs="Cambria"/>
-              </w:rPr>
-              <w:t>String</w:t>
-            </w:r>
-            <w:proofErr w:type="spellEnd"/>
-          </w:p>
-          <w:p>
-            <w:pPr>
-              <w:spacing w:after="219"/>
-              <w:rPr>
-                <w:rFonts w:ascii="Cambria" w:eastAsia="Cambria" w:hAnsi="Cambria" w:cs="Cambria"/>
-              </w:rPr>
-            </w:pPr>
-          </w:p>
-          <w:p>
-            <w:pPr>
-              <w:spacing w:after="219"/>
-              <w:rPr>
-                <w:rFonts w:ascii="Cambria" w:eastAsia="Cambria" w:hAnsi="Cambria" w:cs="Cambria"/>
-              </w:rPr>
-            </w:pPr>
-            <w:r>
-              <w:rPr>
-                <w:rFonts w:ascii="Cambria" w:eastAsia="Cambria" w:hAnsi="Cambria" w:cs="Cambria"/>
-              </w:rPr>
-              <w:t xml:space="preserve">Nombre de rutina: </w:t>
-            </w:r>
-            <w:proofErr w:type="spellStart"/>
-            <w:r>
-              <w:rPr>
-                <w:rFonts w:ascii="Cambria" w:eastAsia="Cambria" w:hAnsi="Cambria" w:cs="Cambria"/>
-              </w:rPr>
-              <w:t>String</w:t>
-            </w:r>
-            <w:proofErr w:type="spellEnd"/>
+              <w:t>Nombre de rutina: String</w:t>
+            </w:r>
           </w:p>
         </w:tc>
         <w:tc>
@@ -9532,14 +9444,13 @@
                 <w:rFonts w:ascii="Cambria" w:eastAsia="Cambria" w:hAnsi="Cambria" w:cs="Cambria"/>
               </w:rPr>
             </w:pPr>
-            <w:proofErr w:type="spellStart"/>
-            <w:r>
-              <w:rPr>
-                <w:rFonts w:ascii="Cambria" w:eastAsia="Cambria" w:hAnsi="Cambria" w:cs="Cambria"/>
-              </w:rPr>
+            <w:r>
+              <w:rPr>
+                <w:rFonts w:ascii="Cambria" w:eastAsia="Cambria" w:hAnsi="Cambria" w:cs="Cambria"/>
+              </w:rPr>
+              <w:lastRenderedPageBreak/>
               <w:t>boolean</w:t>
             </w:r>
-            <w:proofErr w:type="spellEnd"/>
           </w:p>
         </w:tc>
         <w:tc>
@@ -9589,7 +9500,14 @@
               <w:rPr>
                 <w:rFonts w:ascii="Cambria" w:eastAsia="Cambria" w:hAnsi="Cambria" w:cs="Cambria"/>
               </w:rPr>
-              <w:t>en la lista de ejercicios de la rutina. Si se encuentra, se elimina el objeto de Ejercicio correspondiente y se regresa True. Si no se encuentra, se regresa False.</w:t>
+              <w:t xml:space="preserve">en la lista de ejercicios de la rutina. Si se encuentra, se elimina el objeto de </w:t>
+            </w:r>
+            <w:r>
+              <w:rPr>
+                <w:rFonts w:ascii="Cambria" w:eastAsia="Cambria" w:hAnsi="Cambria" w:cs="Cambria"/>
+              </w:rPr>
+              <w:lastRenderedPageBreak/>
+              <w:t>Ejercicio correspondiente y se regresa True. Si no se encuentra, se regresa False.</w:t>
             </w:r>
           </w:p>
         </w:tc>
@@ -9613,6 +9531,7 @@
               <w:rPr>
                 <w:rFonts w:ascii="Cambria" w:hAnsi="Cambria"/>
               </w:rPr>
+              <w:lastRenderedPageBreak/>
               <w:t xml:space="preserve">Asignar </w:t>
             </w:r>
             <w:r>
@@ -9650,60 +9569,36 @@
               <w:rPr>
                 <w:rFonts w:ascii="Cambria" w:eastAsia="Cambria" w:hAnsi="Cambria" w:cs="Cambria"/>
               </w:rPr>
-              <w:t xml:space="preserve">: </w:t>
-            </w:r>
-            <w:proofErr w:type="spellStart"/>
-            <w:r>
-              <w:rPr>
-                <w:rFonts w:ascii="Cambria" w:eastAsia="Cambria" w:hAnsi="Cambria" w:cs="Cambria"/>
-              </w:rPr>
-              <w:t>String</w:t>
-            </w:r>
-            <w:proofErr w:type="spellEnd"/>
-          </w:p>
-          <w:p>
-            <w:pPr>
-              <w:spacing w:after="219"/>
-              <w:rPr>
-                <w:rFonts w:ascii="Cambria" w:eastAsia="Cambria" w:hAnsi="Cambria" w:cs="Cambria"/>
-              </w:rPr>
-            </w:pPr>
-            <w:r>
-              <w:rPr>
-                <w:rFonts w:ascii="Cambria" w:eastAsia="Cambria" w:hAnsi="Cambria" w:cs="Cambria"/>
-              </w:rPr>
-              <w:t xml:space="preserve">Nombre de entrenador: </w:t>
-            </w:r>
-            <w:proofErr w:type="spellStart"/>
-            <w:r>
-              <w:rPr>
-                <w:rFonts w:ascii="Cambria" w:eastAsia="Cambria" w:hAnsi="Cambria" w:cs="Cambria"/>
-              </w:rPr>
-              <w:t>String</w:t>
-            </w:r>
-            <w:proofErr w:type="spellEnd"/>
-          </w:p>
-          <w:p>
-            <w:pPr>
-              <w:spacing w:after="219"/>
-              <w:rPr>
-                <w:rFonts w:ascii="Cambria" w:eastAsia="Cambria" w:hAnsi="Cambria" w:cs="Cambria"/>
-              </w:rPr>
-            </w:pPr>
-            <w:r>
-              <w:rPr>
-                <w:rFonts w:ascii="Cambria" w:eastAsia="Cambria" w:hAnsi="Cambria" w:cs="Cambria"/>
-              </w:rPr>
-              <w:t xml:space="preserve">Nombre de rutina: </w:t>
-            </w:r>
-            <w:proofErr w:type="spellStart"/>
-            <w:r>
-              <w:rPr>
-                <w:rFonts w:ascii="Cambria" w:eastAsia="Cambria" w:hAnsi="Cambria" w:cs="Cambria"/>
-              </w:rPr>
-              <w:t>String</w:t>
-            </w:r>
-            <w:proofErr w:type="spellEnd"/>
+              <w:t>: String</w:t>
+            </w:r>
+          </w:p>
+          <w:p>
+            <w:pPr>
+              <w:spacing w:after="219"/>
+              <w:rPr>
+                <w:rFonts w:ascii="Cambria" w:eastAsia="Cambria" w:hAnsi="Cambria" w:cs="Cambria"/>
+              </w:rPr>
+            </w:pPr>
+            <w:r>
+              <w:rPr>
+                <w:rFonts w:ascii="Cambria" w:eastAsia="Cambria" w:hAnsi="Cambria" w:cs="Cambria"/>
+              </w:rPr>
+              <w:t>Nombre de entrenador: String</w:t>
+            </w:r>
+          </w:p>
+          <w:p>
+            <w:pPr>
+              <w:spacing w:after="219"/>
+              <w:rPr>
+                <w:rFonts w:ascii="Cambria" w:eastAsia="Cambria" w:hAnsi="Cambria" w:cs="Cambria"/>
+              </w:rPr>
+            </w:pPr>
+            <w:r>
+              <w:rPr>
+                <w:rFonts w:ascii="Cambria" w:eastAsia="Cambria" w:hAnsi="Cambria" w:cs="Cambria"/>
+              </w:rPr>
+              <w:t>Nombre de rutina: String</w:t>
+            </w:r>
           </w:p>
         </w:tc>
         <w:tc>
@@ -9718,14 +9613,12 @@
                 <w:rFonts w:ascii="Cambria" w:eastAsia="Cambria" w:hAnsi="Cambria" w:cs="Cambria"/>
               </w:rPr>
             </w:pPr>
-            <w:proofErr w:type="spellStart"/>
             <w:r>
               <w:rPr>
                 <w:rFonts w:ascii="Cambria" w:eastAsia="Cambria" w:hAnsi="Cambria" w:cs="Cambria"/>
               </w:rPr>
               <w:t>void</w:t>
             </w:r>
-            <w:proofErr w:type="spellEnd"/>
           </w:p>
         </w:tc>
         <w:tc>
@@ -9795,19 +9688,11 @@
               </w:rPr>
               <w:t xml:space="preserve">al miembro la rutina que usará para entrenar, y se llama la función de </w:t>
             </w:r>
-            <w:proofErr w:type="spellStart"/>
-            <w:r>
-              <w:rPr>
-                <w:rFonts w:ascii="Cambria" w:eastAsia="Cambria" w:hAnsi="Cambria" w:cs="Cambria"/>
-              </w:rPr>
-              <w:t>AnadirRutina</w:t>
-            </w:r>
-            <w:proofErr w:type="spellEnd"/>
-            <w:r>
-              <w:rPr>
-                <w:rFonts w:ascii="Cambria" w:eastAsia="Cambria" w:hAnsi="Cambria" w:cs="Cambria"/>
-              </w:rPr>
-              <w:t xml:space="preserve"> del entrenador.</w:t>
+            <w:r>
+              <w:rPr>
+                <w:rFonts w:ascii="Cambria" w:eastAsia="Cambria" w:hAnsi="Cambria" w:cs="Cambria"/>
+              </w:rPr>
+              <w:t>AnadirRutina del entrenador.</w:t>
             </w:r>
           </w:p>
         </w:tc>
@@ -9869,38 +9754,22 @@
               <w:rPr>
                 <w:rFonts w:ascii="Cambria" w:eastAsia="Cambria" w:hAnsi="Cambria" w:cs="Cambria"/>
               </w:rPr>
-              <w:t xml:space="preserve">Nombre de miembro: </w:t>
-            </w:r>
-            <w:proofErr w:type="spellStart"/>
-            <w:r>
-              <w:rPr>
-                <w:rFonts w:ascii="Cambria" w:eastAsia="Cambria" w:hAnsi="Cambria" w:cs="Cambria"/>
-              </w:rPr>
-              <w:t>String</w:t>
-            </w:r>
-            <w:proofErr w:type="spellEnd"/>
-          </w:p>
-          <w:p>
-            <w:pPr>
-              <w:spacing w:after="219"/>
-              <w:rPr>
-                <w:rFonts w:ascii="Cambria" w:eastAsia="Cambria" w:hAnsi="Cambria" w:cs="Cambria"/>
-              </w:rPr>
-            </w:pPr>
-            <w:r>
-              <w:rPr>
-                <w:rFonts w:ascii="Cambria" w:eastAsia="Cambria" w:hAnsi="Cambria" w:cs="Cambria"/>
-              </w:rPr>
-              <w:t xml:space="preserve">Nombre de entrenador: </w:t>
-            </w:r>
-            <w:proofErr w:type="spellStart"/>
-            <w:r>
-              <w:rPr>
-                <w:rFonts w:ascii="Cambria" w:eastAsia="Cambria" w:hAnsi="Cambria" w:cs="Cambria"/>
-              </w:rPr>
-              <w:t>String</w:t>
-            </w:r>
-            <w:proofErr w:type="spellEnd"/>
+              <w:t>Nombre de miembro: String</w:t>
+            </w:r>
+          </w:p>
+          <w:p>
+            <w:pPr>
+              <w:spacing w:after="219"/>
+              <w:rPr>
+                <w:rFonts w:ascii="Cambria" w:eastAsia="Cambria" w:hAnsi="Cambria" w:cs="Cambria"/>
+              </w:rPr>
+            </w:pPr>
+            <w:r>
+              <w:rPr>
+                <w:rFonts w:ascii="Cambria" w:eastAsia="Cambria" w:hAnsi="Cambria" w:cs="Cambria"/>
+              </w:rPr>
+              <w:t>Nombre de entrenador: String</w:t>
+            </w:r>
           </w:p>
         </w:tc>
         <w:tc>
@@ -9915,14 +9784,12 @@
                 <w:rFonts w:ascii="Cambria" w:eastAsia="Cambria" w:hAnsi="Cambria" w:cs="Cambria"/>
               </w:rPr>
             </w:pPr>
-            <w:proofErr w:type="spellStart"/>
             <w:r>
               <w:rPr>
                 <w:rFonts w:ascii="Cambria" w:eastAsia="Cambria" w:hAnsi="Cambria" w:cs="Cambria"/>
               </w:rPr>
               <w:t>boolean</w:t>
             </w:r>
-            <w:proofErr w:type="spellEnd"/>
           </w:p>
         </w:tc>
         <w:tc>
@@ -10002,7 +9869,6 @@
               <w:rPr>
                 <w:rFonts w:ascii="Cambria" w:hAnsi="Cambria"/>
               </w:rPr>
-              <w:lastRenderedPageBreak/>
               <w:t>Validar nombre existe</w:t>
             </w:r>
           </w:p>
@@ -10022,38 +9888,22 @@
               <w:rPr>
                 <w:rFonts w:ascii="Cambria" w:eastAsia="Cambria" w:hAnsi="Cambria" w:cs="Cambria"/>
               </w:rPr>
-              <w:t xml:space="preserve">Nombre a validar: </w:t>
-            </w:r>
-            <w:proofErr w:type="spellStart"/>
-            <w:r>
-              <w:rPr>
-                <w:rFonts w:ascii="Cambria" w:eastAsia="Cambria" w:hAnsi="Cambria" w:cs="Cambria"/>
-              </w:rPr>
-              <w:t>String</w:t>
-            </w:r>
-            <w:proofErr w:type="spellEnd"/>
-          </w:p>
-          <w:p>
-            <w:pPr>
-              <w:spacing w:after="219"/>
-              <w:rPr>
-                <w:rFonts w:ascii="Cambria" w:eastAsia="Cambria" w:hAnsi="Cambria" w:cs="Cambria"/>
-              </w:rPr>
-            </w:pPr>
-            <w:r>
-              <w:rPr>
-                <w:rFonts w:ascii="Cambria" w:eastAsia="Cambria" w:hAnsi="Cambria" w:cs="Cambria"/>
-              </w:rPr>
-              <w:t xml:space="preserve">Lista en donde buscar: </w:t>
-            </w:r>
-            <w:proofErr w:type="spellStart"/>
-            <w:r>
-              <w:rPr>
-                <w:rFonts w:ascii="Cambria" w:eastAsia="Cambria" w:hAnsi="Cambria" w:cs="Cambria"/>
-              </w:rPr>
-              <w:t>String</w:t>
-            </w:r>
-            <w:proofErr w:type="spellEnd"/>
+              <w:t>Nombre a validar: String</w:t>
+            </w:r>
+          </w:p>
+          <w:p>
+            <w:pPr>
+              <w:spacing w:after="219"/>
+              <w:rPr>
+                <w:rFonts w:ascii="Cambria" w:eastAsia="Cambria" w:hAnsi="Cambria" w:cs="Cambria"/>
+              </w:rPr>
+            </w:pPr>
+            <w:r>
+              <w:rPr>
+                <w:rFonts w:ascii="Cambria" w:eastAsia="Cambria" w:hAnsi="Cambria" w:cs="Cambria"/>
+              </w:rPr>
+              <w:t>Lista en donde buscar: String</w:t>
+            </w:r>
           </w:p>
         </w:tc>
         <w:tc>
@@ -10068,14 +9918,12 @@
                 <w:rFonts w:ascii="Cambria" w:eastAsia="Cambria" w:hAnsi="Cambria" w:cs="Cambria"/>
               </w:rPr>
             </w:pPr>
-            <w:proofErr w:type="spellStart"/>
             <w:r>
               <w:rPr>
                 <w:rFonts w:ascii="Cambria" w:eastAsia="Cambria" w:hAnsi="Cambria" w:cs="Cambria"/>
               </w:rPr>
               <w:t>boolean</w:t>
             </w:r>
-            <w:proofErr w:type="spellEnd"/>
           </w:p>
         </w:tc>
         <w:tc>
@@ -10113,21 +9961,7 @@
               <w:rPr>
                 <w:rFonts w:ascii="Cambria" w:eastAsia="Cambria" w:hAnsi="Cambria" w:cs="Cambria"/>
               </w:rPr>
-              <w:t xml:space="preserve">Se busca en una lista si el </w:t>
-            </w:r>
-            <w:proofErr w:type="spellStart"/>
-            <w:r>
-              <w:rPr>
-                <w:rFonts w:ascii="Cambria" w:eastAsia="Cambria" w:hAnsi="Cambria" w:cs="Cambria"/>
-              </w:rPr>
-              <w:t>nobre</w:t>
-            </w:r>
-            <w:proofErr w:type="spellEnd"/>
-            <w:r>
-              <w:rPr>
-                <w:rFonts w:ascii="Cambria" w:eastAsia="Cambria" w:hAnsi="Cambria" w:cs="Cambria"/>
-              </w:rPr>
-              <w:t xml:space="preserve"> ingresado existe o no. Las listas en donde se puede buscar si existe o no un elemento son </w:t>
+              <w:t xml:space="preserve">Se busca en una lista si el nobre ingresado existe o no. Las listas en donde se puede buscar si existe o no un elemento son </w:t>
             </w:r>
             <w:r>
               <w:rPr>
@@ -10298,14 +10132,12 @@
                 <w:rFonts w:ascii="Cambria" w:eastAsia="Cambria" w:hAnsi="Cambria" w:cs="Cambria"/>
               </w:rPr>
             </w:pPr>
-            <w:proofErr w:type="spellStart"/>
             <w:r>
               <w:rPr>
                 <w:rFonts w:ascii="Cambria" w:eastAsia="Cambria" w:hAnsi="Cambria" w:cs="Cambria"/>
               </w:rPr>
               <w:t>Main</w:t>
             </w:r>
-            <w:proofErr w:type="spellEnd"/>
           </w:p>
         </w:tc>
         <w:tc>
@@ -10337,14 +10169,12 @@
                 <w:rFonts w:ascii="Cambria" w:eastAsia="Cambria" w:hAnsi="Cambria" w:cs="Cambria"/>
               </w:rPr>
             </w:pPr>
-            <w:proofErr w:type="spellStart"/>
             <w:r>
               <w:rPr>
                 <w:rFonts w:ascii="Cambria" w:eastAsia="Cambria" w:hAnsi="Cambria" w:cs="Cambria"/>
               </w:rPr>
               <w:t>void</w:t>
             </w:r>
-            <w:proofErr w:type="spellEnd"/>
           </w:p>
         </w:tc>
         <w:tc>
@@ -10466,16 +10296,8 @@
               <w:rPr>
                 <w:rFonts w:ascii="Cambria" w:hAnsi="Cambria"/>
               </w:rPr>
-              <w:t xml:space="preserve">Tipo de elemento: </w:t>
-            </w:r>
-            <w:proofErr w:type="spellStart"/>
-            <w:r>
-              <w:rPr>
-                <w:rFonts w:ascii="Cambria" w:hAnsi="Cambria"/>
-              </w:rPr>
-              <w:t>String</w:t>
-            </w:r>
-            <w:proofErr w:type="spellEnd"/>
+              <w:t>Tipo de elemento: String</w:t>
+            </w:r>
           </w:p>
           <w:p>
             <w:pPr>
@@ -10517,14 +10339,12 @@
                 <w:rFonts w:ascii="Cambria" w:hAnsi="Cambria"/>
               </w:rPr>
             </w:pPr>
-            <w:proofErr w:type="spellStart"/>
             <w:r>
               <w:rPr>
                 <w:rFonts w:ascii="Cambria" w:hAnsi="Cambria"/>
               </w:rPr>
               <w:t>void</w:t>
             </w:r>
-            <w:proofErr w:type="spellEnd"/>
           </w:p>
           <w:p>
             <w:pPr>
@@ -10739,14 +10559,12 @@
                 <w:rFonts w:ascii="Cambria" w:eastAsia="Cambria" w:hAnsi="Cambria" w:cs="Cambria"/>
               </w:rPr>
             </w:pPr>
-            <w:proofErr w:type="spellStart"/>
             <w:r>
               <w:rPr>
                 <w:rFonts w:ascii="Cambria" w:eastAsia="Cambria" w:hAnsi="Cambria" w:cs="Cambria"/>
               </w:rPr>
               <w:t>void</w:t>
             </w:r>
-            <w:proofErr w:type="spellEnd"/>
           </w:p>
         </w:tc>
         <w:tc>
@@ -10814,7 +10632,6 @@
               <w:rPr>
                 <w:rFonts w:ascii="Cambria" w:hAnsi="Cambria"/>
               </w:rPr>
-              <w:lastRenderedPageBreak/>
               <w:t>Desasignar miembro de entrenador</w:t>
             </w:r>
           </w:p>
@@ -10850,14 +10667,12 @@
                 <w:rFonts w:ascii="Cambria" w:eastAsia="Cambria" w:hAnsi="Cambria" w:cs="Cambria"/>
               </w:rPr>
             </w:pPr>
-            <w:proofErr w:type="spellStart"/>
             <w:r>
               <w:rPr>
                 <w:rFonts w:ascii="Cambria" w:eastAsia="Cambria" w:hAnsi="Cambria" w:cs="Cambria"/>
               </w:rPr>
               <w:t>void</w:t>
             </w:r>
-            <w:proofErr w:type="spellEnd"/>
           </w:p>
         </w:tc>
         <w:tc>
@@ -10925,6 +10740,7 @@
               <w:rPr>
                 <w:rFonts w:ascii="Cambria" w:hAnsi="Cambria"/>
               </w:rPr>
+              <w:lastRenderedPageBreak/>
               <w:t>Añadir ejercicio a rutina</w:t>
             </w:r>
           </w:p>
@@ -10960,14 +10776,12 @@
                 <w:rFonts w:ascii="Cambria" w:eastAsia="Cambria" w:hAnsi="Cambria" w:cs="Cambria"/>
               </w:rPr>
             </w:pPr>
-            <w:proofErr w:type="spellStart"/>
             <w:r>
               <w:rPr>
                 <w:rFonts w:ascii="Cambria" w:eastAsia="Cambria" w:hAnsi="Cambria" w:cs="Cambria"/>
               </w:rPr>
               <w:t>Void</w:t>
             </w:r>
-            <w:proofErr w:type="spellEnd"/>
           </w:p>
         </w:tc>
         <w:tc>
@@ -11077,14 +10891,12 @@
                 <w:rFonts w:ascii="Cambria" w:eastAsia="Cambria" w:hAnsi="Cambria" w:cs="Cambria"/>
               </w:rPr>
             </w:pPr>
-            <w:proofErr w:type="spellStart"/>
             <w:r>
               <w:rPr>
                 <w:rFonts w:ascii="Cambria" w:eastAsia="Cambria" w:hAnsi="Cambria" w:cs="Cambria"/>
               </w:rPr>
               <w:t>void</w:t>
             </w:r>
-            <w:proofErr w:type="spellEnd"/>
           </w:p>
         </w:tc>
         <w:tc>
@@ -11181,14 +10993,12 @@
                 <w:rFonts w:ascii="Cambria" w:eastAsia="Cambria" w:hAnsi="Cambria" w:cs="Cambria"/>
               </w:rPr>
             </w:pPr>
-            <w:proofErr w:type="spellStart"/>
             <w:r>
               <w:rPr>
                 <w:rFonts w:ascii="Cambria" w:eastAsia="Cambria" w:hAnsi="Cambria" w:cs="Cambria"/>
               </w:rPr>
               <w:t>void</w:t>
             </w:r>
-            <w:proofErr w:type="spellEnd"/>
           </w:p>
         </w:tc>
         <w:tc>
@@ -11250,16 +11060,8 @@
               <w:rPr>
                 <w:rFonts w:ascii="Cambria" w:hAnsi="Cambria"/>
               </w:rPr>
-              <w:t xml:space="preserve">Calcular </w:t>
-            </w:r>
-            <w:proofErr w:type="spellStart"/>
-            <w:r>
-              <w:rPr>
-                <w:rFonts w:ascii="Cambria" w:hAnsi="Cambria"/>
-              </w:rPr>
-              <w:t>estadisticas</w:t>
-            </w:r>
-            <w:proofErr w:type="spellEnd"/>
+              <w:t>Calcular estadisticas</w:t>
+            </w:r>
           </w:p>
         </w:tc>
         <w:tc>
@@ -11293,14 +11095,12 @@
                 <w:rFonts w:ascii="Cambria" w:eastAsia="Cambria" w:hAnsi="Cambria" w:cs="Cambria"/>
               </w:rPr>
             </w:pPr>
-            <w:proofErr w:type="spellStart"/>
             <w:r>
               <w:rPr>
                 <w:rFonts w:ascii="Cambria" w:eastAsia="Cambria" w:hAnsi="Cambria" w:cs="Cambria"/>
               </w:rPr>
               <w:t>void</w:t>
             </w:r>
-            <w:proofErr w:type="spellEnd"/>
           </w:p>
         </w:tc>
         <w:tc>
@@ -11364,7 +11164,6 @@
         <w:ind w:left="-5"/>
       </w:pPr>
       <w:r>
-        <w:lastRenderedPageBreak/>
         <w:t xml:space="preserve"> 2. Diseño: Diagrama de Clases (30 puntos) </w:t>
       </w:r>
     </w:p>
@@ -11423,37 +11222,12 @@
           <w:lang w:val="en-US"/>
         </w:rPr>
       </w:pPr>
-      <w:proofErr w:type="spellStart"/>
       <w:r>
         <w:rPr>
           <w:rFonts w:ascii="Cambria" w:eastAsia="Cambria" w:hAnsi="Cambria" w:cs="Cambria"/>
           <w:lang w:val="en-US"/>
         </w:rPr>
-        <w:t>Incluye</w:t>
-      </w:r>
-      <w:proofErr w:type="spellEnd"/>
-      <w:r>
-        <w:rPr>
-          <w:rFonts w:ascii="Cambria" w:eastAsia="Cambria" w:hAnsi="Cambria" w:cs="Cambria"/>
-          <w:lang w:val="en-US"/>
-        </w:rPr>
-        <w:t xml:space="preserve"> </w:t>
-      </w:r>
-      <w:proofErr w:type="spellStart"/>
-      <w:r>
-        <w:rPr>
-          <w:rFonts w:ascii="Cambria" w:eastAsia="Cambria" w:hAnsi="Cambria" w:cs="Cambria"/>
-          <w:lang w:val="en-US"/>
-        </w:rPr>
-        <w:t>el</w:t>
-      </w:r>
-      <w:proofErr w:type="spellEnd"/>
-      <w:r>
-        <w:rPr>
-          <w:rFonts w:ascii="Cambria" w:eastAsia="Cambria" w:hAnsi="Cambria" w:cs="Cambria"/>
-          <w:lang w:val="en-US"/>
-        </w:rPr>
-        <w:t xml:space="preserve"> driver program (Main). </w:t>
+        <w:t xml:space="preserve">Incluye el driver program (Main). </w:t>
       </w:r>
     </w:p>
     <w:p>
@@ -11686,7 +11460,6 @@
         <w:ind w:left="-5"/>
       </w:pPr>
       <w:r>
-        <w:lastRenderedPageBreak/>
         <w:t xml:space="preserve">3. Programa (40 puntos) </w:t>
       </w:r>
     </w:p>
@@ -11772,13 +11545,9 @@
         <w:spacing w:after="0"/>
         <w:ind w:right="2847"/>
       </w:pPr>
-      <w:proofErr w:type="spellStart"/>
       <w:r>
-        <w:t>Checklist</w:t>
-      </w:r>
-      <w:proofErr w:type="spellEnd"/>
-      <w:r>
-        <w:t xml:space="preserve"> antes de entregar </w:t>
+        <w:lastRenderedPageBreak/>
+        <w:t xml:space="preserve">Checklist antes de entregar </w:t>
       </w:r>
     </w:p>
     <w:p>

</xml_diff>

<commit_message>
feat: finished Vista. Program is complete, but is still pending of testing and documentation
</commit_message>
<xml_diff>
--- a/Analisis de programa.docx
+++ b/Analisis de programa.docx
@@ -136,7 +136,15 @@
         <w:ind w:left="-5"/>
       </w:pPr>
       <w:r>
-        <w:t xml:space="preserve">1.1 Requisitos funcionales del sistema (5 pts) </w:t>
+        <w:t xml:space="preserve">1.1 Requisitos funcionales del sistema (5 </w:t>
+      </w:r>
+      <w:proofErr w:type="spellStart"/>
+      <w:r>
+        <w:t>pts</w:t>
+      </w:r>
+      <w:proofErr w:type="spellEnd"/>
+      <w:r>
+        <w:t xml:space="preserve">) </w:t>
       </w:r>
     </w:p>
     <w:p>
@@ -472,7 +480,15 @@
       </w:pPr>
       <w:r>
         <w:lastRenderedPageBreak/>
-        <w:t xml:space="preserve">1.2 Clases necesarias y su propósito (5 pts) </w:t>
+        <w:t xml:space="preserve">1.2 Clases necesarias y su propósito (5 </w:t>
+      </w:r>
+      <w:proofErr w:type="spellStart"/>
+      <w:r>
+        <w:t>pts</w:t>
+      </w:r>
+      <w:proofErr w:type="spellEnd"/>
+      <w:r>
+        <w:t xml:space="preserve">) </w:t>
       </w:r>
     </w:p>
     <w:p/>
@@ -636,7 +652,21 @@
               <w:rPr>
                 <w:rFonts w:ascii="Cambria" w:eastAsia="Cambria" w:hAnsi="Cambria" w:cs="Cambria"/>
               </w:rPr>
-              <w:t xml:space="preserve"> la rutina que esta usando y el nombre del entrenador que tiene asignado.</w:t>
+              <w:t xml:space="preserve"> la rutina que </w:t>
+            </w:r>
+            <w:proofErr w:type="spellStart"/>
+            <w:r>
+              <w:rPr>
+                <w:rFonts w:ascii="Cambria" w:eastAsia="Cambria" w:hAnsi="Cambria" w:cs="Cambria"/>
+              </w:rPr>
+              <w:t>esta</w:t>
+            </w:r>
+            <w:proofErr w:type="spellEnd"/>
+            <w:r>
+              <w:rPr>
+                <w:rFonts w:ascii="Cambria" w:eastAsia="Cambria" w:hAnsi="Cambria" w:cs="Cambria"/>
+              </w:rPr>
+              <w:t xml:space="preserve"> usando y el nombre del entrenador que tiene asignado.</w:t>
             </w:r>
             <w:r>
               <w:rPr>
@@ -961,7 +991,35 @@
               <w:rPr>
                 <w:rFonts w:ascii="Cambria" w:eastAsia="Cambria" w:hAnsi="Cambria" w:cs="Cambria"/>
               </w:rPr>
-              <w:t>Esta clase sirve como auxilar de Rutina, y su propósito es regitsrar cuantas veces tiene asignado una rutina un entrenador. Sus características son el nombre de la rutina de la que lleva un registro, y la cantidad de veces que se usa dicha rutina.</w:t>
+              <w:t xml:space="preserve">Esta clase sirve como </w:t>
+            </w:r>
+            <w:proofErr w:type="spellStart"/>
+            <w:r>
+              <w:rPr>
+                <w:rFonts w:ascii="Cambria" w:eastAsia="Cambria" w:hAnsi="Cambria" w:cs="Cambria"/>
+              </w:rPr>
+              <w:t>auxilar</w:t>
+            </w:r>
+            <w:proofErr w:type="spellEnd"/>
+            <w:r>
+              <w:rPr>
+                <w:rFonts w:ascii="Cambria" w:eastAsia="Cambria" w:hAnsi="Cambria" w:cs="Cambria"/>
+              </w:rPr>
+              <w:t xml:space="preserve"> de Rutina, y su propósito es </w:t>
+            </w:r>
+            <w:proofErr w:type="spellStart"/>
+            <w:r>
+              <w:rPr>
+                <w:rFonts w:ascii="Cambria" w:eastAsia="Cambria" w:hAnsi="Cambria" w:cs="Cambria"/>
+              </w:rPr>
+              <w:t>regitsrar</w:t>
+            </w:r>
+            <w:proofErr w:type="spellEnd"/>
+            <w:r>
+              <w:rPr>
+                <w:rFonts w:ascii="Cambria" w:eastAsia="Cambria" w:hAnsi="Cambria" w:cs="Cambria"/>
+              </w:rPr>
+              <w:t xml:space="preserve"> cuantas veces tiene asignado una rutina un entrenador. Sus características son el nombre de la rutina de la que lleva un registro, y la cantidad de veces que se usa dicha rutina.</w:t>
             </w:r>
           </w:p>
           <w:p>
@@ -1189,7 +1247,15 @@
       </w:pPr>
       <w:r>
         <w:lastRenderedPageBreak/>
-        <w:t xml:space="preserve">1.3 Atributos de cada clase (10 pts) </w:t>
+        <w:t xml:space="preserve">1.3 Atributos de cada clase (10 </w:t>
+      </w:r>
+      <w:proofErr w:type="spellStart"/>
+      <w:r>
+        <w:t>pts</w:t>
+      </w:r>
+      <w:proofErr w:type="spellEnd"/>
+      <w:r>
+        <w:t xml:space="preserve">) </w:t>
       </w:r>
     </w:p>
     <w:p/>
@@ -1383,12 +1449,14 @@
               </w:rPr>
               <w:t xml:space="preserve"> </w:t>
             </w:r>
+            <w:proofErr w:type="spellStart"/>
             <w:r>
               <w:rPr>
                 <w:rFonts w:ascii="Cambria" w:eastAsia="Cambria" w:hAnsi="Cambria" w:cs="Cambria"/>
               </w:rPr>
               <w:t>String</w:t>
             </w:r>
+            <w:proofErr w:type="spellEnd"/>
           </w:p>
           <w:p>
             <w:pPr>
@@ -1552,12 +1620,14 @@
                 <w:rFonts w:ascii="Cambria" w:eastAsia="Cambria" w:hAnsi="Cambria" w:cs="Cambria"/>
               </w:rPr>
             </w:pPr>
+            <w:proofErr w:type="spellStart"/>
             <w:r>
               <w:rPr>
                 <w:rFonts w:ascii="Cambria" w:eastAsia="Cambria" w:hAnsi="Cambria" w:cs="Cambria"/>
               </w:rPr>
               <w:t>int</w:t>
             </w:r>
+            <w:proofErr w:type="spellEnd"/>
           </w:p>
         </w:tc>
         <w:tc>
@@ -1636,12 +1706,14 @@
                 <w:rFonts w:ascii="Cambria" w:eastAsia="Cambria" w:hAnsi="Cambria" w:cs="Cambria"/>
               </w:rPr>
             </w:pPr>
+            <w:proofErr w:type="spellStart"/>
             <w:r>
               <w:rPr>
                 <w:rFonts w:ascii="Cambria" w:eastAsia="Cambria" w:hAnsi="Cambria" w:cs="Cambria"/>
               </w:rPr>
               <w:t>double</w:t>
             </w:r>
+            <w:proofErr w:type="spellEnd"/>
           </w:p>
         </w:tc>
         <w:tc>
@@ -1719,12 +1791,14 @@
                 <w:rFonts w:ascii="Cambria" w:eastAsia="Cambria" w:hAnsi="Cambria" w:cs="Cambria"/>
               </w:rPr>
             </w:pPr>
+            <w:proofErr w:type="spellStart"/>
             <w:r>
               <w:rPr>
                 <w:rFonts w:ascii="Cambria" w:eastAsia="Cambria" w:hAnsi="Cambria" w:cs="Cambria"/>
               </w:rPr>
               <w:t>double</w:t>
             </w:r>
+            <w:proofErr w:type="spellEnd"/>
           </w:p>
         </w:tc>
         <w:tc>
@@ -1802,12 +1876,14 @@
                 <w:rFonts w:ascii="Cambria" w:eastAsia="Cambria" w:hAnsi="Cambria" w:cs="Cambria"/>
               </w:rPr>
             </w:pPr>
+            <w:proofErr w:type="spellStart"/>
             <w:r>
               <w:rPr>
                 <w:rFonts w:ascii="Cambria" w:eastAsia="Cambria" w:hAnsi="Cambria" w:cs="Cambria"/>
               </w:rPr>
               <w:t>String</w:t>
             </w:r>
+            <w:proofErr w:type="spellEnd"/>
           </w:p>
         </w:tc>
         <w:tc>
@@ -1845,7 +1921,21 @@
               <w:rPr>
                 <w:rFonts w:ascii="Cambria" w:eastAsia="Cambria" w:hAnsi="Cambria" w:cs="Cambria"/>
               </w:rPr>
-              <w:t>Es el tipo de membresía con la que el usuario cuenta. Esta puede ser Basica, Premium o Master</w:t>
+              <w:t xml:space="preserve">Es el tipo de membresía con la que el usuario cuenta. Esta puede ser </w:t>
+            </w:r>
+            <w:proofErr w:type="spellStart"/>
+            <w:r>
+              <w:rPr>
+                <w:rFonts w:ascii="Cambria" w:eastAsia="Cambria" w:hAnsi="Cambria" w:cs="Cambria"/>
+              </w:rPr>
+              <w:t>Basica</w:t>
+            </w:r>
+            <w:proofErr w:type="spellEnd"/>
+            <w:r>
+              <w:rPr>
+                <w:rFonts w:ascii="Cambria" w:eastAsia="Cambria" w:hAnsi="Cambria" w:cs="Cambria"/>
+              </w:rPr>
+              <w:t>, Premium o Master</w:t>
             </w:r>
           </w:p>
         </w:tc>
@@ -1885,12 +1975,14 @@
                 <w:rFonts w:ascii="Cambria" w:eastAsia="Cambria" w:hAnsi="Cambria" w:cs="Cambria"/>
               </w:rPr>
             </w:pPr>
+            <w:proofErr w:type="spellStart"/>
             <w:r>
               <w:rPr>
                 <w:rFonts w:ascii="Cambria" w:eastAsia="Cambria" w:hAnsi="Cambria" w:cs="Cambria"/>
               </w:rPr>
               <w:t>String</w:t>
             </w:r>
+            <w:proofErr w:type="spellEnd"/>
           </w:p>
         </w:tc>
         <w:tc>
@@ -1968,12 +2060,14 @@
                 <w:rFonts w:ascii="Cambria" w:eastAsia="Cambria" w:hAnsi="Cambria" w:cs="Cambria"/>
               </w:rPr>
             </w:pPr>
+            <w:proofErr w:type="spellStart"/>
             <w:r>
               <w:rPr>
                 <w:rFonts w:ascii="Cambria" w:eastAsia="Cambria" w:hAnsi="Cambria" w:cs="Cambria"/>
               </w:rPr>
               <w:t>String</w:t>
             </w:r>
+            <w:proofErr w:type="spellEnd"/>
           </w:p>
         </w:tc>
         <w:tc>
@@ -2207,12 +2301,14 @@
               </w:rPr>
               <w:t xml:space="preserve"> </w:t>
             </w:r>
+            <w:proofErr w:type="spellStart"/>
             <w:r>
               <w:rPr>
                 <w:rFonts w:ascii="Cambria" w:eastAsia="Cambria" w:hAnsi="Cambria" w:cs="Cambria"/>
               </w:rPr>
               <w:t>String</w:t>
             </w:r>
+            <w:proofErr w:type="spellEnd"/>
           </w:p>
           <w:p>
             <w:pPr>
@@ -2388,12 +2484,14 @@
                 <w:rFonts w:ascii="Cambria" w:eastAsia="Cambria" w:hAnsi="Cambria" w:cs="Cambria"/>
               </w:rPr>
             </w:pPr>
+            <w:proofErr w:type="spellStart"/>
             <w:r>
               <w:rPr>
                 <w:rFonts w:ascii="Cambria" w:eastAsia="Cambria" w:hAnsi="Cambria" w:cs="Cambria"/>
               </w:rPr>
               <w:t>int</w:t>
             </w:r>
+            <w:proofErr w:type="spellEnd"/>
           </w:p>
         </w:tc>
         <w:tc>
@@ -2471,11 +2569,33 @@
                 <w:rFonts w:ascii="Cambria" w:eastAsia="Cambria" w:hAnsi="Cambria" w:cs="Cambria"/>
               </w:rPr>
             </w:pPr>
-            <w:r>
-              <w:rPr>
-                <w:rFonts w:ascii="Cambria" w:eastAsia="Cambria" w:hAnsi="Cambria" w:cs="Cambria"/>
-              </w:rPr>
-              <w:t>ArrayList&lt;String&gt;</w:t>
+            <w:proofErr w:type="spellStart"/>
+            <w:r>
+              <w:rPr>
+                <w:rFonts w:ascii="Cambria" w:eastAsia="Cambria" w:hAnsi="Cambria" w:cs="Cambria"/>
+              </w:rPr>
+              <w:t>ArrayList</w:t>
+            </w:r>
+            <w:proofErr w:type="spellEnd"/>
+            <w:r>
+              <w:rPr>
+                <w:rFonts w:ascii="Cambria" w:eastAsia="Cambria" w:hAnsi="Cambria" w:cs="Cambria"/>
+              </w:rPr>
+              <w:t>&lt;</w:t>
+            </w:r>
+            <w:proofErr w:type="spellStart"/>
+            <w:r>
+              <w:rPr>
+                <w:rFonts w:ascii="Cambria" w:eastAsia="Cambria" w:hAnsi="Cambria" w:cs="Cambria"/>
+              </w:rPr>
+              <w:t>String</w:t>
+            </w:r>
+            <w:proofErr w:type="spellEnd"/>
+            <w:r>
+              <w:rPr>
+                <w:rFonts w:ascii="Cambria" w:eastAsia="Cambria" w:hAnsi="Cambria" w:cs="Cambria"/>
+              </w:rPr>
+              <w:t>&gt;</w:t>
             </w:r>
           </w:p>
         </w:tc>
@@ -2555,12 +2675,14 @@
                 <w:rFonts w:ascii="Cambria" w:eastAsia="Cambria" w:hAnsi="Cambria" w:cs="Cambria"/>
               </w:rPr>
             </w:pPr>
+            <w:proofErr w:type="spellStart"/>
             <w:r>
               <w:rPr>
                 <w:rFonts w:ascii="Cambria" w:eastAsia="Cambria" w:hAnsi="Cambria" w:cs="Cambria"/>
               </w:rPr>
               <w:t>ArrayList</w:t>
             </w:r>
+            <w:proofErr w:type="spellEnd"/>
             <w:r>
               <w:rPr>
                 <w:rFonts w:ascii="Cambria" w:eastAsia="Cambria" w:hAnsi="Cambria" w:cs="Cambria"/>
@@ -2657,12 +2779,14 @@
                 <w:rFonts w:ascii="Cambria" w:eastAsia="Cambria" w:hAnsi="Cambria" w:cs="Cambria"/>
               </w:rPr>
             </w:pPr>
+            <w:proofErr w:type="spellStart"/>
             <w:r>
               <w:rPr>
                 <w:rFonts w:ascii="Cambria" w:eastAsia="Cambria" w:hAnsi="Cambria" w:cs="Cambria"/>
               </w:rPr>
               <w:t>int</w:t>
             </w:r>
+            <w:proofErr w:type="spellEnd"/>
           </w:p>
         </w:tc>
         <w:tc>
@@ -2741,12 +2865,14 @@
                 <w:rFonts w:ascii="Cambria" w:eastAsia="Cambria" w:hAnsi="Cambria" w:cs="Cambria"/>
               </w:rPr>
             </w:pPr>
+            <w:proofErr w:type="spellStart"/>
             <w:r>
               <w:rPr>
                 <w:rFonts w:ascii="Cambria" w:eastAsia="Cambria" w:hAnsi="Cambria" w:cs="Cambria"/>
               </w:rPr>
               <w:t>boolean</w:t>
             </w:r>
+            <w:proofErr w:type="spellEnd"/>
           </w:p>
         </w:tc>
         <w:tc>
@@ -3045,8 +3171,16 @@
               <w:rPr>
                 <w:rFonts w:ascii="Cambria" w:eastAsia="Cambria" w:hAnsi="Cambria" w:cs="Cambria"/>
               </w:rPr>
-              <w:t xml:space="preserve"> String</w:t>
-            </w:r>
+              <w:t xml:space="preserve"> </w:t>
+            </w:r>
+            <w:proofErr w:type="spellStart"/>
+            <w:r>
+              <w:rPr>
+                <w:rFonts w:ascii="Cambria" w:eastAsia="Cambria" w:hAnsi="Cambria" w:cs="Cambria"/>
+              </w:rPr>
+              <w:t>String</w:t>
+            </w:r>
+            <w:proofErr w:type="spellEnd"/>
           </w:p>
           <w:p>
             <w:pPr>
@@ -3210,12 +3344,14 @@
                 <w:rFonts w:ascii="Cambria" w:eastAsia="Cambria" w:hAnsi="Cambria" w:cs="Cambria"/>
               </w:rPr>
             </w:pPr>
+            <w:proofErr w:type="spellStart"/>
             <w:r>
               <w:rPr>
                 <w:rFonts w:ascii="Cambria" w:eastAsia="Cambria" w:hAnsi="Cambria" w:cs="Cambria"/>
               </w:rPr>
               <w:t>String</w:t>
             </w:r>
+            <w:proofErr w:type="spellEnd"/>
           </w:p>
         </w:tc>
         <w:tc>
@@ -3253,7 +3389,21 @@
               <w:rPr>
                 <w:rFonts w:ascii="Cambria" w:eastAsia="Cambria" w:hAnsi="Cambria" w:cs="Cambria"/>
               </w:rPr>
-              <w:t>Es el tipo de ejercicio al que este ejercicio pertenece. El tipo de ejercicio puede ser Aerobico, Muscular, de Flexibilidad y de Equilibrio.</w:t>
+              <w:t xml:space="preserve">Es el tipo de ejercicio al que este ejercicio pertenece. El tipo de ejercicio puede ser </w:t>
+            </w:r>
+            <w:proofErr w:type="spellStart"/>
+            <w:r>
+              <w:rPr>
+                <w:rFonts w:ascii="Cambria" w:eastAsia="Cambria" w:hAnsi="Cambria" w:cs="Cambria"/>
+              </w:rPr>
+              <w:t>Aerobico</w:t>
+            </w:r>
+            <w:proofErr w:type="spellEnd"/>
+            <w:r>
+              <w:rPr>
+                <w:rFonts w:ascii="Cambria" w:eastAsia="Cambria" w:hAnsi="Cambria" w:cs="Cambria"/>
+              </w:rPr>
+              <w:t>, Muscular, de Flexibilidad y de Equilibrio.</w:t>
             </w:r>
           </w:p>
         </w:tc>
@@ -3294,12 +3444,14 @@
                 <w:rFonts w:ascii="Cambria" w:eastAsia="Cambria" w:hAnsi="Cambria" w:cs="Cambria"/>
               </w:rPr>
             </w:pPr>
+            <w:proofErr w:type="spellStart"/>
             <w:r>
               <w:rPr>
                 <w:rFonts w:ascii="Cambria" w:eastAsia="Cambria" w:hAnsi="Cambria" w:cs="Cambria"/>
               </w:rPr>
               <w:t>String</w:t>
             </w:r>
+            <w:proofErr w:type="spellEnd"/>
           </w:p>
         </w:tc>
         <w:tc>
@@ -3378,12 +3530,14 @@
                 <w:rFonts w:ascii="Cambria" w:eastAsia="Cambria" w:hAnsi="Cambria" w:cs="Cambria"/>
               </w:rPr>
             </w:pPr>
+            <w:proofErr w:type="spellStart"/>
             <w:r>
               <w:rPr>
                 <w:rFonts w:ascii="Cambria" w:eastAsia="Cambria" w:hAnsi="Cambria" w:cs="Cambria"/>
               </w:rPr>
               <w:t>int</w:t>
             </w:r>
+            <w:proofErr w:type="spellEnd"/>
           </w:p>
         </w:tc>
         <w:tc>
@@ -3462,12 +3616,14 @@
                 <w:rFonts w:ascii="Cambria" w:eastAsia="Cambria" w:hAnsi="Cambria" w:cs="Cambria"/>
               </w:rPr>
             </w:pPr>
+            <w:proofErr w:type="spellStart"/>
             <w:r>
               <w:rPr>
                 <w:rFonts w:ascii="Cambria" w:eastAsia="Cambria" w:hAnsi="Cambria" w:cs="Cambria"/>
               </w:rPr>
               <w:t>double</w:t>
             </w:r>
+            <w:proofErr w:type="spellEnd"/>
           </w:p>
         </w:tc>
         <w:tc>
@@ -3695,8 +3851,16 @@
               <w:rPr>
                 <w:rFonts w:ascii="Cambria" w:eastAsia="Cambria" w:hAnsi="Cambria" w:cs="Cambria"/>
               </w:rPr>
-              <w:t xml:space="preserve"> String</w:t>
-            </w:r>
+              <w:t xml:space="preserve"> </w:t>
+            </w:r>
+            <w:proofErr w:type="spellStart"/>
+            <w:r>
+              <w:rPr>
+                <w:rFonts w:ascii="Cambria" w:eastAsia="Cambria" w:hAnsi="Cambria" w:cs="Cambria"/>
+              </w:rPr>
+              <w:t>String</w:t>
+            </w:r>
+            <w:proofErr w:type="spellEnd"/>
           </w:p>
           <w:p>
             <w:pPr>
@@ -3834,18 +3998,28 @@
                 <w:rFonts w:ascii="Cambria" w:eastAsia="Cambria" w:hAnsi="Cambria" w:cs="Cambria"/>
               </w:rPr>
             </w:pPr>
-            <w:r>
-              <w:rPr>
-                <w:rFonts w:ascii="Cambria" w:eastAsia="Cambria" w:hAnsi="Cambria" w:cs="Cambria"/>
-              </w:rPr>
-              <w:t>ArrayList&lt;</w:t>
-            </w:r>
+            <w:proofErr w:type="spellStart"/>
+            <w:r>
+              <w:rPr>
+                <w:rFonts w:ascii="Cambria" w:eastAsia="Cambria" w:hAnsi="Cambria" w:cs="Cambria"/>
+              </w:rPr>
+              <w:t>ArrayList</w:t>
+            </w:r>
+            <w:proofErr w:type="spellEnd"/>
+            <w:r>
+              <w:rPr>
+                <w:rFonts w:ascii="Cambria" w:eastAsia="Cambria" w:hAnsi="Cambria" w:cs="Cambria"/>
+              </w:rPr>
+              <w:t>&lt;</w:t>
+            </w:r>
+            <w:proofErr w:type="spellStart"/>
             <w:r>
               <w:rPr>
                 <w:rFonts w:ascii="Cambria" w:eastAsia="Cambria" w:hAnsi="Cambria" w:cs="Cambria"/>
               </w:rPr>
               <w:t>String</w:t>
             </w:r>
+            <w:proofErr w:type="spellEnd"/>
             <w:r>
               <w:rPr>
                 <w:rFonts w:ascii="Cambria" w:eastAsia="Cambria" w:hAnsi="Cambria" w:cs="Cambria"/>
@@ -4112,8 +4286,16 @@
               <w:rPr>
                 <w:rFonts w:ascii="Cambria" w:eastAsia="Cambria" w:hAnsi="Cambria" w:cs="Cambria"/>
               </w:rPr>
-              <w:t xml:space="preserve"> String</w:t>
-            </w:r>
+              <w:t xml:space="preserve"> </w:t>
+            </w:r>
+            <w:proofErr w:type="spellStart"/>
+            <w:r>
+              <w:rPr>
+                <w:rFonts w:ascii="Cambria" w:eastAsia="Cambria" w:hAnsi="Cambria" w:cs="Cambria"/>
+              </w:rPr>
+              <w:t>String</w:t>
+            </w:r>
+            <w:proofErr w:type="spellEnd"/>
           </w:p>
           <w:p>
             <w:pPr>
@@ -4256,12 +4438,14 @@
                 <w:rFonts w:ascii="Cambria" w:eastAsia="Cambria" w:hAnsi="Cambria" w:cs="Cambria"/>
               </w:rPr>
             </w:pPr>
+            <w:proofErr w:type="spellStart"/>
             <w:r>
               <w:rPr>
                 <w:rFonts w:ascii="Cambria" w:eastAsia="Cambria" w:hAnsi="Cambria" w:cs="Cambria"/>
               </w:rPr>
               <w:t>Int</w:t>
             </w:r>
+            <w:proofErr w:type="spellEnd"/>
           </w:p>
         </w:tc>
         <w:tc>
@@ -4504,11 +4688,19 @@
                 <w:rFonts w:ascii="Cambria" w:hAnsi="Cambria"/>
               </w:rPr>
             </w:pPr>
-            <w:r>
-              <w:rPr>
-                <w:rFonts w:ascii="Cambria" w:hAnsi="Cambria"/>
-              </w:rPr>
-              <w:t>ArrayList&lt;Miembro&gt;</w:t>
+            <w:proofErr w:type="spellStart"/>
+            <w:r>
+              <w:rPr>
+                <w:rFonts w:ascii="Cambria" w:hAnsi="Cambria"/>
+              </w:rPr>
+              <w:t>ArrayList</w:t>
+            </w:r>
+            <w:proofErr w:type="spellEnd"/>
+            <w:r>
+              <w:rPr>
+                <w:rFonts w:ascii="Cambria" w:hAnsi="Cambria"/>
+              </w:rPr>
+              <w:t>&lt;Miembro&gt;</w:t>
             </w:r>
           </w:p>
           <w:p>
@@ -4673,11 +4865,19 @@
                 <w:rFonts w:ascii="Cambria" w:eastAsia="Cambria" w:hAnsi="Cambria" w:cs="Cambria"/>
               </w:rPr>
             </w:pPr>
-            <w:r>
-              <w:rPr>
-                <w:rFonts w:ascii="Cambria" w:eastAsia="Cambria" w:hAnsi="Cambria" w:cs="Cambria"/>
-              </w:rPr>
-              <w:t>ArrayList&lt;Entrenador&gt;</w:t>
+            <w:proofErr w:type="spellStart"/>
+            <w:r>
+              <w:rPr>
+                <w:rFonts w:ascii="Cambria" w:eastAsia="Cambria" w:hAnsi="Cambria" w:cs="Cambria"/>
+              </w:rPr>
+              <w:t>ArrayList</w:t>
+            </w:r>
+            <w:proofErr w:type="spellEnd"/>
+            <w:r>
+              <w:rPr>
+                <w:rFonts w:ascii="Cambria" w:eastAsia="Cambria" w:hAnsi="Cambria" w:cs="Cambria"/>
+              </w:rPr>
+              <w:t>&lt;Entrenador&gt;</w:t>
             </w:r>
           </w:p>
         </w:tc>
@@ -4758,11 +4958,19 @@
                 <w:rFonts w:ascii="Cambria" w:eastAsia="Cambria" w:hAnsi="Cambria" w:cs="Cambria"/>
               </w:rPr>
             </w:pPr>
-            <w:r>
-              <w:rPr>
-                <w:rFonts w:ascii="Cambria" w:eastAsia="Cambria" w:hAnsi="Cambria" w:cs="Cambria"/>
-              </w:rPr>
-              <w:t xml:space="preserve">ArrayList&lt;Ejercicio&gt; </w:t>
+            <w:proofErr w:type="spellStart"/>
+            <w:r>
+              <w:rPr>
+                <w:rFonts w:ascii="Cambria" w:eastAsia="Cambria" w:hAnsi="Cambria" w:cs="Cambria"/>
+              </w:rPr>
+              <w:t>ArrayList</w:t>
+            </w:r>
+            <w:proofErr w:type="spellEnd"/>
+            <w:r>
+              <w:rPr>
+                <w:rFonts w:ascii="Cambria" w:eastAsia="Cambria" w:hAnsi="Cambria" w:cs="Cambria"/>
+              </w:rPr>
+              <w:t xml:space="preserve">&lt;Ejercicio&gt; </w:t>
             </w:r>
           </w:p>
         </w:tc>
@@ -4842,11 +5050,19 @@
                 <w:rFonts w:ascii="Cambria" w:eastAsia="Cambria" w:hAnsi="Cambria" w:cs="Cambria"/>
               </w:rPr>
             </w:pPr>
-            <w:r>
-              <w:rPr>
-                <w:rFonts w:ascii="Cambria" w:eastAsia="Cambria" w:hAnsi="Cambria" w:cs="Cambria"/>
-              </w:rPr>
-              <w:t>ArrayList&lt;Rutinas&gt;</w:t>
+            <w:proofErr w:type="spellStart"/>
+            <w:r>
+              <w:rPr>
+                <w:rFonts w:ascii="Cambria" w:eastAsia="Cambria" w:hAnsi="Cambria" w:cs="Cambria"/>
+              </w:rPr>
+              <w:t>ArrayList</w:t>
+            </w:r>
+            <w:proofErr w:type="spellEnd"/>
+            <w:r>
+              <w:rPr>
+                <w:rFonts w:ascii="Cambria" w:eastAsia="Cambria" w:hAnsi="Cambria" w:cs="Cambria"/>
+              </w:rPr>
+              <w:t>&lt;Rutinas&gt;</w:t>
             </w:r>
           </w:p>
         </w:tc>
@@ -5382,7 +5598,23 @@
           <w:sz w:val="26"/>
         </w:rPr>
         <w:lastRenderedPageBreak/>
-        <w:t xml:space="preserve">1.4 Métodos de cada clase (10 pts) </w:t>
+        <w:t xml:space="preserve">1.4 Métodos de cada clase (10 </w:t>
+      </w:r>
+      <w:proofErr w:type="spellStart"/>
+      <w:r>
+        <w:rPr>
+          <w:color w:val="4F81BD"/>
+          <w:sz w:val="26"/>
+        </w:rPr>
+        <w:t>pts</w:t>
+      </w:r>
+      <w:proofErr w:type="spellEnd"/>
+      <w:r>
+        <w:rPr>
+          <w:color w:val="4F81BD"/>
+          <w:sz w:val="26"/>
+        </w:rPr>
+        <w:t xml:space="preserve">) </w:t>
       </w:r>
     </w:p>
     <w:p/>
@@ -5598,8 +5830,16 @@
               <w:rPr>
                 <w:rFonts w:ascii="Cambria" w:hAnsi="Cambria"/>
               </w:rPr>
-              <w:t>Nombre de entrenador: String</w:t>
-            </w:r>
+              <w:t xml:space="preserve">Nombre de entrenador: </w:t>
+            </w:r>
+            <w:proofErr w:type="spellStart"/>
+            <w:r>
+              <w:rPr>
+                <w:rFonts w:ascii="Cambria" w:hAnsi="Cambria"/>
+              </w:rPr>
+              <w:t>String</w:t>
+            </w:r>
+            <w:proofErr w:type="spellEnd"/>
           </w:p>
           <w:p>
             <w:pPr>
@@ -5641,12 +5881,14 @@
                 <w:rFonts w:ascii="Cambria" w:hAnsi="Cambria"/>
               </w:rPr>
             </w:pPr>
+            <w:proofErr w:type="spellStart"/>
             <w:r>
               <w:rPr>
                 <w:rFonts w:ascii="Cambria" w:hAnsi="Cambria"/>
               </w:rPr>
               <w:t>boolean</w:t>
             </w:r>
+            <w:proofErr w:type="spellEnd"/>
           </w:p>
           <w:p>
             <w:pPr>
@@ -5858,12 +6100,14 @@
                 <w:rFonts w:ascii="Cambria" w:eastAsia="Cambria" w:hAnsi="Cambria" w:cs="Cambria"/>
               </w:rPr>
             </w:pPr>
+            <w:proofErr w:type="spellStart"/>
             <w:r>
               <w:rPr>
                 <w:rFonts w:ascii="Cambria" w:eastAsia="Cambria" w:hAnsi="Cambria" w:cs="Cambria"/>
               </w:rPr>
               <w:t>boolean</w:t>
             </w:r>
+            <w:proofErr w:type="spellEnd"/>
           </w:p>
         </w:tc>
         <w:tc>
@@ -6129,8 +6373,16 @@
               <w:rPr>
                 <w:rFonts w:ascii="Cambria" w:hAnsi="Cambria"/>
               </w:rPr>
-              <w:t>Nombre de alumno: String</w:t>
-            </w:r>
+              <w:t xml:space="preserve">Nombre de alumno: </w:t>
+            </w:r>
+            <w:proofErr w:type="spellStart"/>
+            <w:r>
+              <w:rPr>
+                <w:rFonts w:ascii="Cambria" w:hAnsi="Cambria"/>
+              </w:rPr>
+              <w:t>String</w:t>
+            </w:r>
+            <w:proofErr w:type="spellEnd"/>
           </w:p>
           <w:p>
             <w:pPr>
@@ -6172,12 +6424,14 @@
                 <w:rFonts w:ascii="Cambria" w:hAnsi="Cambria"/>
               </w:rPr>
             </w:pPr>
-            <w:r>
-              <w:rPr>
-                <w:rFonts w:ascii="Cambria" w:hAnsi="Cambria"/>
-              </w:rPr>
-              <w:t>void</w:t>
-            </w:r>
+            <w:proofErr w:type="spellStart"/>
+            <w:r>
+              <w:rPr>
+                <w:rFonts w:ascii="Cambria" w:hAnsi="Cambria"/>
+              </w:rPr>
+              <w:t>boolean</w:t>
+            </w:r>
+            <w:proofErr w:type="spellEnd"/>
           </w:p>
           <w:p>
             <w:pPr>
@@ -6271,7 +6525,39 @@
               <w:rPr>
                 <w:rFonts w:ascii="Cambria" w:eastAsia="Cambria" w:hAnsi="Cambria" w:cs="Cambria"/>
               </w:rPr>
-              <w:t>Este método asigna a un alumno al entrenador. Se añade el nombre del alumno a la lista de alumnos a los que el entrenador enseña actualmente.</w:t>
+              <w:t>Este método asigna a un alumno al entrenador.</w:t>
+            </w:r>
+            <w:r>
+              <w:rPr>
+                <w:rFonts w:ascii="Cambria" w:eastAsia="Cambria" w:hAnsi="Cambria" w:cs="Cambria"/>
+              </w:rPr>
+              <w:t xml:space="preserve"> Para ello comprueba si el alumno ya </w:t>
+            </w:r>
+            <w:proofErr w:type="spellStart"/>
+            <w:r>
+              <w:rPr>
+                <w:rFonts w:ascii="Cambria" w:eastAsia="Cambria" w:hAnsi="Cambria" w:cs="Cambria"/>
+              </w:rPr>
+              <w:t>esta</w:t>
+            </w:r>
+            <w:proofErr w:type="spellEnd"/>
+            <w:r>
+              <w:rPr>
+                <w:rFonts w:ascii="Cambria" w:eastAsia="Cambria" w:hAnsi="Cambria" w:cs="Cambria"/>
+              </w:rPr>
+              <w:t xml:space="preserve"> asignado al entrenador. En caso de estarlo se regresa false. De lo contrario s</w:t>
+            </w:r>
+            <w:r>
+              <w:rPr>
+                <w:rFonts w:ascii="Cambria" w:eastAsia="Cambria" w:hAnsi="Cambria" w:cs="Cambria"/>
+              </w:rPr>
+              <w:t>e añade el nombre del alumno a la lista de alumnos a los que el entrenador enseña actualmente</w:t>
+            </w:r>
+            <w:r>
+              <w:rPr>
+                <w:rFonts w:ascii="Cambria" w:eastAsia="Cambria" w:hAnsi="Cambria" w:cs="Cambria"/>
+              </w:rPr>
+              <w:t>, y se regresa true.</w:t>
             </w:r>
           </w:p>
           <w:p>
@@ -6282,26 +6568,6 @@
                 <w:rFonts w:ascii="Cambria" w:hAnsi="Cambria"/>
               </w:rPr>
             </w:pPr>
-            <w:r>
-              <w:rPr>
-                <w:rFonts w:ascii="Cambria" w:eastAsia="Cambria" w:hAnsi="Cambria" w:cs="Cambria"/>
-              </w:rPr>
-              <w:t xml:space="preserve"> </w:t>
-            </w:r>
-          </w:p>
-          <w:p>
-            <w:pPr>
-              <w:ind w:left="5"/>
-              <w:rPr>
-                <w:rFonts w:ascii="Cambria" w:hAnsi="Cambria"/>
-              </w:rPr>
-            </w:pPr>
-            <w:r>
-              <w:rPr>
-                <w:rFonts w:ascii="Cambria" w:eastAsia="Cambria" w:hAnsi="Cambria" w:cs="Cambria"/>
-              </w:rPr>
-              <w:t xml:space="preserve"> </w:t>
-            </w:r>
           </w:p>
         </w:tc>
       </w:tr>
@@ -6344,8 +6610,16 @@
               <w:rPr>
                 <w:rFonts w:ascii="Cambria" w:eastAsia="Cambria" w:hAnsi="Cambria" w:cs="Cambria"/>
               </w:rPr>
-              <w:t>Nombre de alumno: String</w:t>
-            </w:r>
+              <w:t xml:space="preserve">Nombre de alumno: </w:t>
+            </w:r>
+            <w:proofErr w:type="spellStart"/>
+            <w:r>
+              <w:rPr>
+                <w:rFonts w:ascii="Cambria" w:eastAsia="Cambria" w:hAnsi="Cambria" w:cs="Cambria"/>
+              </w:rPr>
+              <w:t>String</w:t>
+            </w:r>
+            <w:proofErr w:type="spellEnd"/>
           </w:p>
         </w:tc>
         <w:tc>
@@ -6360,12 +6634,14 @@
                 <w:rFonts w:ascii="Cambria" w:eastAsia="Cambria" w:hAnsi="Cambria" w:cs="Cambria"/>
               </w:rPr>
             </w:pPr>
+            <w:proofErr w:type="spellStart"/>
             <w:r>
               <w:rPr>
                 <w:rFonts w:ascii="Cambria" w:eastAsia="Cambria" w:hAnsi="Cambria" w:cs="Cambria"/>
               </w:rPr>
               <w:t>boolean</w:t>
             </w:r>
+            <w:proofErr w:type="spellEnd"/>
           </w:p>
         </w:tc>
         <w:tc>
@@ -6452,8 +6728,16 @@
               <w:rPr>
                 <w:rFonts w:ascii="Cambria" w:eastAsia="Cambria" w:hAnsi="Cambria" w:cs="Cambria"/>
               </w:rPr>
-              <w:t>Nombre de rutina: String</w:t>
-            </w:r>
+              <w:t xml:space="preserve">Nombre de rutina: </w:t>
+            </w:r>
+            <w:proofErr w:type="spellStart"/>
+            <w:r>
+              <w:rPr>
+                <w:rFonts w:ascii="Cambria" w:eastAsia="Cambria" w:hAnsi="Cambria" w:cs="Cambria"/>
+              </w:rPr>
+              <w:t>String</w:t>
+            </w:r>
+            <w:proofErr w:type="spellEnd"/>
           </w:p>
         </w:tc>
         <w:tc>
@@ -6468,6 +6752,7 @@
                 <w:rFonts w:ascii="Cambria" w:eastAsia="Cambria" w:hAnsi="Cambria" w:cs="Cambria"/>
               </w:rPr>
             </w:pPr>
+            <w:proofErr w:type="spellStart"/>
             <w:r>
               <w:rPr>
                 <w:rFonts w:ascii="Cambria" w:eastAsia="Cambria" w:hAnsi="Cambria" w:cs="Cambria"/>
@@ -6480,6 +6765,7 @@
               </w:rPr>
               <w:t>oid</w:t>
             </w:r>
+            <w:proofErr w:type="spellEnd"/>
           </w:p>
         </w:tc>
         <w:tc>
@@ -6572,8 +6858,16 @@
               <w:rPr>
                 <w:rFonts w:ascii="Cambria" w:eastAsia="Cambria" w:hAnsi="Cambria" w:cs="Cambria"/>
               </w:rPr>
-              <w:t>Nombre de rutina: String</w:t>
-            </w:r>
+              <w:t xml:space="preserve">Nombre de rutina: </w:t>
+            </w:r>
+            <w:proofErr w:type="spellStart"/>
+            <w:r>
+              <w:rPr>
+                <w:rFonts w:ascii="Cambria" w:eastAsia="Cambria" w:hAnsi="Cambria" w:cs="Cambria"/>
+              </w:rPr>
+              <w:t>String</w:t>
+            </w:r>
+            <w:proofErr w:type="spellEnd"/>
           </w:p>
         </w:tc>
         <w:tc>
@@ -6588,12 +6882,14 @@
                 <w:rFonts w:ascii="Cambria" w:eastAsia="Cambria" w:hAnsi="Cambria" w:cs="Cambria"/>
               </w:rPr>
             </w:pPr>
+            <w:proofErr w:type="spellStart"/>
             <w:r>
               <w:rPr>
                 <w:rFonts w:ascii="Cambria" w:eastAsia="Cambria" w:hAnsi="Cambria" w:cs="Cambria"/>
               </w:rPr>
               <w:t>boolean</w:t>
             </w:r>
+            <w:proofErr w:type="spellEnd"/>
           </w:p>
         </w:tc>
         <w:tc>
@@ -6696,12 +6992,14 @@
                 <w:rFonts w:ascii="Cambria" w:eastAsia="Cambria" w:hAnsi="Cambria" w:cs="Cambria"/>
               </w:rPr>
             </w:pPr>
+            <w:proofErr w:type="spellStart"/>
             <w:r>
               <w:rPr>
                 <w:rFonts w:ascii="Cambria" w:eastAsia="Cambria" w:hAnsi="Cambria" w:cs="Cambria"/>
               </w:rPr>
               <w:t>int</w:t>
             </w:r>
+            <w:proofErr w:type="spellEnd"/>
           </w:p>
         </w:tc>
         <w:tc>
@@ -6764,7 +7062,21 @@
                 <w:rFonts w:ascii="Cambria" w:hAnsi="Cambria"/>
               </w:rPr>
               <w:lastRenderedPageBreak/>
-              <w:t>Conocer numero de usos de rutina</w:t>
+              <w:t xml:space="preserve">Conocer </w:t>
+            </w:r>
+            <w:proofErr w:type="spellStart"/>
+            <w:r>
+              <w:rPr>
+                <w:rFonts w:ascii="Cambria" w:hAnsi="Cambria"/>
+              </w:rPr>
+              <w:t>numero</w:t>
+            </w:r>
+            <w:proofErr w:type="spellEnd"/>
+            <w:r>
+              <w:rPr>
+                <w:rFonts w:ascii="Cambria" w:hAnsi="Cambria"/>
+              </w:rPr>
+              <w:t xml:space="preserve"> de usos de rutina</w:t>
             </w:r>
           </w:p>
         </w:tc>
@@ -6783,8 +7095,16 @@
               <w:rPr>
                 <w:rFonts w:ascii="Cambria" w:eastAsia="Cambria" w:hAnsi="Cambria" w:cs="Cambria"/>
               </w:rPr>
-              <w:t>Nombre de rutina: String</w:t>
-            </w:r>
+              <w:t xml:space="preserve">Nombre de rutina: </w:t>
+            </w:r>
+            <w:proofErr w:type="spellStart"/>
+            <w:r>
+              <w:rPr>
+                <w:rFonts w:ascii="Cambria" w:eastAsia="Cambria" w:hAnsi="Cambria" w:cs="Cambria"/>
+              </w:rPr>
+              <w:t>String</w:t>
+            </w:r>
+            <w:proofErr w:type="spellEnd"/>
           </w:p>
         </w:tc>
         <w:tc>
@@ -6799,12 +7119,14 @@
                 <w:rFonts w:ascii="Cambria" w:eastAsia="Cambria" w:hAnsi="Cambria" w:cs="Cambria"/>
               </w:rPr>
             </w:pPr>
+            <w:proofErr w:type="spellStart"/>
             <w:r>
               <w:rPr>
                 <w:rFonts w:ascii="Cambria" w:eastAsia="Cambria" w:hAnsi="Cambria" w:cs="Cambria"/>
               </w:rPr>
               <w:t>int</w:t>
             </w:r>
+            <w:proofErr w:type="spellEnd"/>
           </w:p>
         </w:tc>
         <w:tc>
@@ -6906,12 +7228,14 @@
                 <w:rFonts w:ascii="Cambria" w:eastAsia="Cambria" w:hAnsi="Cambria" w:cs="Cambria"/>
               </w:rPr>
             </w:pPr>
+            <w:proofErr w:type="spellStart"/>
             <w:r>
               <w:rPr>
                 <w:rFonts w:ascii="Cambria" w:eastAsia="Cambria" w:hAnsi="Cambria" w:cs="Cambria"/>
               </w:rPr>
               <w:t>Int</w:t>
             </w:r>
+            <w:proofErr w:type="spellEnd"/>
           </w:p>
         </w:tc>
         <w:tc>
@@ -6979,8 +7303,16 @@
               <w:rPr>
                 <w:rFonts w:ascii="Cambria" w:hAnsi="Cambria"/>
               </w:rPr>
-              <w:t>Conocer nombre de rutina por posicion</w:t>
-            </w:r>
+              <w:t xml:space="preserve">Conocer nombre de rutina por </w:t>
+            </w:r>
+            <w:proofErr w:type="spellStart"/>
+            <w:r>
+              <w:rPr>
+                <w:rFonts w:ascii="Cambria" w:hAnsi="Cambria"/>
+              </w:rPr>
+              <w:t>posicion</w:t>
+            </w:r>
+            <w:proofErr w:type="spellEnd"/>
           </w:p>
         </w:tc>
         <w:tc>
@@ -6998,8 +7330,16 @@
               <w:rPr>
                 <w:rFonts w:ascii="Cambria" w:eastAsia="Cambria" w:hAnsi="Cambria" w:cs="Cambria"/>
               </w:rPr>
-              <w:t>Número de posición: int</w:t>
-            </w:r>
+              <w:t xml:space="preserve">Número de posición: </w:t>
+            </w:r>
+            <w:proofErr w:type="spellStart"/>
+            <w:r>
+              <w:rPr>
+                <w:rFonts w:ascii="Cambria" w:eastAsia="Cambria" w:hAnsi="Cambria" w:cs="Cambria"/>
+              </w:rPr>
+              <w:t>int</w:t>
+            </w:r>
+            <w:proofErr w:type="spellEnd"/>
           </w:p>
         </w:tc>
         <w:tc>
@@ -7014,12 +7354,14 @@
                 <w:rFonts w:ascii="Cambria" w:eastAsia="Cambria" w:hAnsi="Cambria" w:cs="Cambria"/>
               </w:rPr>
             </w:pPr>
+            <w:proofErr w:type="spellStart"/>
             <w:r>
               <w:rPr>
                 <w:rFonts w:ascii="Cambria" w:eastAsia="Cambria" w:hAnsi="Cambria" w:cs="Cambria"/>
               </w:rPr>
               <w:t>String</w:t>
             </w:r>
+            <w:proofErr w:type="spellEnd"/>
           </w:p>
         </w:tc>
         <w:tc>
@@ -7715,8 +8057,16 @@
               <w:rPr>
                 <w:rFonts w:ascii="Cambria" w:hAnsi="Cambria"/>
               </w:rPr>
-              <w:t>Nombre de ejercicio: String</w:t>
-            </w:r>
+              <w:t xml:space="preserve">Nombre de ejercicio: </w:t>
+            </w:r>
+            <w:proofErr w:type="spellStart"/>
+            <w:r>
+              <w:rPr>
+                <w:rFonts w:ascii="Cambria" w:hAnsi="Cambria"/>
+              </w:rPr>
+              <w:t>String</w:t>
+            </w:r>
+            <w:proofErr w:type="spellEnd"/>
           </w:p>
           <w:p>
             <w:pPr>
@@ -7758,12 +8108,14 @@
                 <w:rFonts w:ascii="Cambria" w:hAnsi="Cambria"/>
               </w:rPr>
             </w:pPr>
+            <w:proofErr w:type="spellStart"/>
             <w:r>
               <w:rPr>
                 <w:rFonts w:ascii="Cambria" w:hAnsi="Cambria"/>
               </w:rPr>
               <w:t>void</w:t>
             </w:r>
+            <w:proofErr w:type="spellEnd"/>
           </w:p>
           <w:p>
             <w:pPr>
@@ -7929,8 +8281,16 @@
               <w:rPr>
                 <w:rFonts w:ascii="Cambria" w:eastAsia="Cambria" w:hAnsi="Cambria" w:cs="Cambria"/>
               </w:rPr>
-              <w:t>Nombre de ejercicio: String</w:t>
-            </w:r>
+              <w:t xml:space="preserve">Nombre de ejercicio: </w:t>
+            </w:r>
+            <w:proofErr w:type="spellStart"/>
+            <w:r>
+              <w:rPr>
+                <w:rFonts w:ascii="Cambria" w:eastAsia="Cambria" w:hAnsi="Cambria" w:cs="Cambria"/>
+              </w:rPr>
+              <w:t>String</w:t>
+            </w:r>
+            <w:proofErr w:type="spellEnd"/>
           </w:p>
         </w:tc>
         <w:tc>
@@ -7945,12 +8305,14 @@
                 <w:rFonts w:ascii="Cambria" w:eastAsia="Cambria" w:hAnsi="Cambria" w:cs="Cambria"/>
               </w:rPr>
             </w:pPr>
+            <w:proofErr w:type="spellStart"/>
             <w:r>
               <w:rPr>
                 <w:rFonts w:ascii="Cambria" w:eastAsia="Cambria" w:hAnsi="Cambria" w:cs="Cambria"/>
               </w:rPr>
               <w:t>boolean</w:t>
             </w:r>
+            <w:proofErr w:type="spellEnd"/>
           </w:p>
         </w:tc>
         <w:tc>
@@ -8054,12 +8416,14 @@
                 <w:rFonts w:ascii="Cambria" w:eastAsia="Cambria" w:hAnsi="Cambria" w:cs="Cambria"/>
               </w:rPr>
             </w:pPr>
+            <w:proofErr w:type="spellStart"/>
             <w:r>
               <w:rPr>
                 <w:rFonts w:ascii="Cambria" w:eastAsia="Cambria" w:hAnsi="Cambria" w:cs="Cambria"/>
               </w:rPr>
               <w:t>String</w:t>
             </w:r>
+            <w:proofErr w:type="spellEnd"/>
           </w:p>
         </w:tc>
         <w:tc>
@@ -8103,7 +8467,35 @@
               <w:rPr>
                 <w:rFonts w:ascii="Cambria" w:eastAsia="Cambria" w:hAnsi="Cambria" w:cs="Cambria"/>
               </w:rPr>
-              <w:t>icios que la rutina tiene, y añade el nombre de cada ejercicio a una lista nueva. Si la lista ya contiene uno de los ejercicios, el nuevo no se añade. Al final, se convierte la lista a un String, y se devuelve dicho String.</w:t>
+              <w:t xml:space="preserve">icios que la rutina tiene, y añade el nombre de cada ejercicio a una lista nueva. Si la lista ya contiene uno de los ejercicios, el nuevo no se añade. Al final, se convierte la lista a un </w:t>
+            </w:r>
+            <w:proofErr w:type="spellStart"/>
+            <w:r>
+              <w:rPr>
+                <w:rFonts w:ascii="Cambria" w:eastAsia="Cambria" w:hAnsi="Cambria" w:cs="Cambria"/>
+              </w:rPr>
+              <w:t>String</w:t>
+            </w:r>
+            <w:proofErr w:type="spellEnd"/>
+            <w:r>
+              <w:rPr>
+                <w:rFonts w:ascii="Cambria" w:eastAsia="Cambria" w:hAnsi="Cambria" w:cs="Cambria"/>
+              </w:rPr>
+              <w:t xml:space="preserve">, y se devuelve dicho </w:t>
+            </w:r>
+            <w:proofErr w:type="spellStart"/>
+            <w:r>
+              <w:rPr>
+                <w:rFonts w:ascii="Cambria" w:eastAsia="Cambria" w:hAnsi="Cambria" w:cs="Cambria"/>
+              </w:rPr>
+              <w:t>String</w:t>
+            </w:r>
+            <w:proofErr w:type="spellEnd"/>
+            <w:r>
+              <w:rPr>
+                <w:rFonts w:ascii="Cambria" w:eastAsia="Cambria" w:hAnsi="Cambria" w:cs="Cambria"/>
+              </w:rPr>
+              <w:t>.</w:t>
             </w:r>
           </w:p>
         </w:tc>
@@ -8333,64 +8725,104 @@
               <w:rPr>
                 <w:rFonts w:ascii="Cambria" w:hAnsi="Cambria"/>
               </w:rPr>
-              <w:t>: String</w:t>
-            </w:r>
-          </w:p>
-          <w:p>
-            <w:pPr>
-              <w:spacing w:after="219"/>
-              <w:rPr>
-                <w:rFonts w:ascii="Cambria" w:hAnsi="Cambria"/>
-              </w:rPr>
-            </w:pPr>
-            <w:r>
-              <w:rPr>
-                <w:rFonts w:ascii="Cambria" w:hAnsi="Cambria"/>
-              </w:rPr>
-              <w:t>Edad: int</w:t>
-            </w:r>
-          </w:p>
-          <w:p>
-            <w:pPr>
-              <w:spacing w:after="219"/>
-              <w:rPr>
-                <w:rFonts w:ascii="Cambria" w:hAnsi="Cambria"/>
-              </w:rPr>
-            </w:pPr>
-            <w:r>
-              <w:rPr>
-                <w:rFonts w:ascii="Cambria" w:hAnsi="Cambria"/>
-              </w:rPr>
-              <w:t>Peso actual: double</w:t>
-            </w:r>
-          </w:p>
-          <w:p>
-            <w:pPr>
-              <w:spacing w:after="219"/>
-              <w:rPr>
-                <w:rFonts w:ascii="Cambria" w:hAnsi="Cambria"/>
-              </w:rPr>
-            </w:pPr>
-            <w:r>
-              <w:rPr>
-                <w:rFonts w:ascii="Cambria" w:hAnsi="Cambria"/>
-              </w:rPr>
-              <w:t>Peso ideal: double</w:t>
-            </w:r>
-          </w:p>
-          <w:p>
-            <w:pPr>
-              <w:spacing w:after="219"/>
-              <w:rPr>
-                <w:rFonts w:ascii="Cambria" w:hAnsi="Cambria"/>
-              </w:rPr>
-            </w:pPr>
-            <w:r>
-              <w:rPr>
-                <w:rFonts w:ascii="Cambria" w:hAnsi="Cambria"/>
-              </w:rPr>
-              <w:t>Tipo de membresía: String</w:t>
-            </w:r>
+              <w:t xml:space="preserve">: </w:t>
+            </w:r>
+            <w:proofErr w:type="spellStart"/>
+            <w:r>
+              <w:rPr>
+                <w:rFonts w:ascii="Cambria" w:hAnsi="Cambria"/>
+              </w:rPr>
+              <w:t>String</w:t>
+            </w:r>
+            <w:proofErr w:type="spellEnd"/>
+          </w:p>
+          <w:p>
+            <w:pPr>
+              <w:spacing w:after="219"/>
+              <w:rPr>
+                <w:rFonts w:ascii="Cambria" w:hAnsi="Cambria"/>
+              </w:rPr>
+            </w:pPr>
+            <w:r>
+              <w:rPr>
+                <w:rFonts w:ascii="Cambria" w:hAnsi="Cambria"/>
+              </w:rPr>
+              <w:t xml:space="preserve">Edad: </w:t>
+            </w:r>
+            <w:proofErr w:type="spellStart"/>
+            <w:r>
+              <w:rPr>
+                <w:rFonts w:ascii="Cambria" w:hAnsi="Cambria"/>
+              </w:rPr>
+              <w:t>int</w:t>
+            </w:r>
+            <w:proofErr w:type="spellEnd"/>
+          </w:p>
+          <w:p>
+            <w:pPr>
+              <w:spacing w:after="219"/>
+              <w:rPr>
+                <w:rFonts w:ascii="Cambria" w:hAnsi="Cambria"/>
+              </w:rPr>
+            </w:pPr>
+            <w:r>
+              <w:rPr>
+                <w:rFonts w:ascii="Cambria" w:hAnsi="Cambria"/>
+              </w:rPr>
+              <w:t xml:space="preserve">Peso actual: </w:t>
+            </w:r>
+            <w:proofErr w:type="spellStart"/>
+            <w:r>
+              <w:rPr>
+                <w:rFonts w:ascii="Cambria" w:hAnsi="Cambria"/>
+              </w:rPr>
+              <w:t>double</w:t>
+            </w:r>
+            <w:proofErr w:type="spellEnd"/>
+          </w:p>
+          <w:p>
+            <w:pPr>
+              <w:spacing w:after="219"/>
+              <w:rPr>
+                <w:rFonts w:ascii="Cambria" w:hAnsi="Cambria"/>
+              </w:rPr>
+            </w:pPr>
+            <w:r>
+              <w:rPr>
+                <w:rFonts w:ascii="Cambria" w:hAnsi="Cambria"/>
+              </w:rPr>
+              <w:t xml:space="preserve">Peso ideal: </w:t>
+            </w:r>
+            <w:proofErr w:type="spellStart"/>
+            <w:r>
+              <w:rPr>
+                <w:rFonts w:ascii="Cambria" w:hAnsi="Cambria"/>
+              </w:rPr>
+              <w:t>double</w:t>
+            </w:r>
+            <w:proofErr w:type="spellEnd"/>
+          </w:p>
+          <w:p>
+            <w:pPr>
+              <w:spacing w:after="219"/>
+              <w:rPr>
+                <w:rFonts w:ascii="Cambria" w:hAnsi="Cambria"/>
+              </w:rPr>
+            </w:pPr>
+            <w:r>
+              <w:rPr>
+                <w:rFonts w:ascii="Cambria" w:hAnsi="Cambria"/>
+              </w:rPr>
+              <w:t xml:space="preserve">Tipo de membresía: </w:t>
+            </w:r>
+            <w:proofErr w:type="spellStart"/>
+            <w:r>
+              <w:rPr>
+                <w:rFonts w:ascii="Cambria" w:hAnsi="Cambria"/>
+              </w:rPr>
+              <w:t>String</w:t>
+            </w:r>
+            <w:proofErr w:type="spellEnd"/>
           </w:p>
           <w:p>
             <w:pPr>
@@ -8418,12 +8850,14 @@
                 <w:rFonts w:ascii="Cambria" w:hAnsi="Cambria"/>
               </w:rPr>
             </w:pPr>
+            <w:proofErr w:type="spellStart"/>
             <w:r>
               <w:rPr>
                 <w:rFonts w:ascii="Cambria" w:hAnsi="Cambria"/>
               </w:rPr>
               <w:t>void</w:t>
             </w:r>
+            <w:proofErr w:type="spellEnd"/>
           </w:p>
           <w:p>
             <w:pPr>
@@ -8583,36 +9017,60 @@
               <w:rPr>
                 <w:rFonts w:ascii="Cambria" w:eastAsia="Cambria" w:hAnsi="Cambria" w:cs="Cambria"/>
               </w:rPr>
-              <w:t>Nombre: String</w:t>
-            </w:r>
-          </w:p>
-          <w:p>
-            <w:pPr>
-              <w:spacing w:after="219"/>
-              <w:rPr>
-                <w:rFonts w:ascii="Cambria" w:eastAsia="Cambria" w:hAnsi="Cambria" w:cs="Cambria"/>
-              </w:rPr>
-            </w:pPr>
-            <w:r>
-              <w:rPr>
-                <w:rFonts w:ascii="Cambria" w:eastAsia="Cambria" w:hAnsi="Cambria" w:cs="Cambria"/>
-              </w:rPr>
-              <w:t>Edad: int</w:t>
-            </w:r>
-          </w:p>
-          <w:p>
-            <w:pPr>
-              <w:spacing w:after="219"/>
-              <w:rPr>
-                <w:rFonts w:ascii="Cambria" w:eastAsia="Cambria" w:hAnsi="Cambria" w:cs="Cambria"/>
-              </w:rPr>
-            </w:pPr>
-            <w:r>
-              <w:rPr>
-                <w:rFonts w:ascii="Cambria" w:eastAsia="Cambria" w:hAnsi="Cambria" w:cs="Cambria"/>
-              </w:rPr>
-              <w:t>Cantidad máxima de alumnos: int</w:t>
-            </w:r>
+              <w:t xml:space="preserve">Nombre: </w:t>
+            </w:r>
+            <w:proofErr w:type="spellStart"/>
+            <w:r>
+              <w:rPr>
+                <w:rFonts w:ascii="Cambria" w:eastAsia="Cambria" w:hAnsi="Cambria" w:cs="Cambria"/>
+              </w:rPr>
+              <w:t>String</w:t>
+            </w:r>
+            <w:proofErr w:type="spellEnd"/>
+          </w:p>
+          <w:p>
+            <w:pPr>
+              <w:spacing w:after="219"/>
+              <w:rPr>
+                <w:rFonts w:ascii="Cambria" w:eastAsia="Cambria" w:hAnsi="Cambria" w:cs="Cambria"/>
+              </w:rPr>
+            </w:pPr>
+            <w:r>
+              <w:rPr>
+                <w:rFonts w:ascii="Cambria" w:eastAsia="Cambria" w:hAnsi="Cambria" w:cs="Cambria"/>
+              </w:rPr>
+              <w:t xml:space="preserve">Edad: </w:t>
+            </w:r>
+            <w:proofErr w:type="spellStart"/>
+            <w:r>
+              <w:rPr>
+                <w:rFonts w:ascii="Cambria" w:eastAsia="Cambria" w:hAnsi="Cambria" w:cs="Cambria"/>
+              </w:rPr>
+              <w:t>int</w:t>
+            </w:r>
+            <w:proofErr w:type="spellEnd"/>
+          </w:p>
+          <w:p>
+            <w:pPr>
+              <w:spacing w:after="219"/>
+              <w:rPr>
+                <w:rFonts w:ascii="Cambria" w:eastAsia="Cambria" w:hAnsi="Cambria" w:cs="Cambria"/>
+              </w:rPr>
+            </w:pPr>
+            <w:r>
+              <w:rPr>
+                <w:rFonts w:ascii="Cambria" w:eastAsia="Cambria" w:hAnsi="Cambria" w:cs="Cambria"/>
+              </w:rPr>
+              <w:t xml:space="preserve">Cantidad máxima de alumnos: </w:t>
+            </w:r>
+            <w:proofErr w:type="spellStart"/>
+            <w:r>
+              <w:rPr>
+                <w:rFonts w:ascii="Cambria" w:eastAsia="Cambria" w:hAnsi="Cambria" w:cs="Cambria"/>
+              </w:rPr>
+              <w:t>int</w:t>
+            </w:r>
+            <w:proofErr w:type="spellEnd"/>
           </w:p>
         </w:tc>
         <w:tc>
@@ -8627,12 +9085,14 @@
                 <w:rFonts w:ascii="Cambria" w:eastAsia="Cambria" w:hAnsi="Cambria" w:cs="Cambria"/>
               </w:rPr>
             </w:pPr>
+            <w:proofErr w:type="spellStart"/>
             <w:r>
               <w:rPr>
                 <w:rFonts w:ascii="Cambria" w:eastAsia="Cambria" w:hAnsi="Cambria" w:cs="Cambria"/>
               </w:rPr>
               <w:t>void</w:t>
             </w:r>
+            <w:proofErr w:type="spellEnd"/>
           </w:p>
         </w:tc>
         <w:tc>
@@ -8719,64 +9179,104 @@
               <w:rPr>
                 <w:rFonts w:ascii="Cambria" w:eastAsia="Cambria" w:hAnsi="Cambria" w:cs="Cambria"/>
               </w:rPr>
-              <w:t>Nombre: String</w:t>
-            </w:r>
-          </w:p>
-          <w:p>
-            <w:pPr>
-              <w:spacing w:after="219"/>
-              <w:rPr>
-                <w:rFonts w:ascii="Cambria" w:eastAsia="Cambria" w:hAnsi="Cambria" w:cs="Cambria"/>
-              </w:rPr>
-            </w:pPr>
-            <w:r>
-              <w:rPr>
-                <w:rFonts w:ascii="Cambria" w:eastAsia="Cambria" w:hAnsi="Cambria" w:cs="Cambria"/>
-              </w:rPr>
-              <w:t>Tipo de ejercicio: String</w:t>
-            </w:r>
-          </w:p>
-          <w:p>
-            <w:pPr>
-              <w:spacing w:after="219"/>
-              <w:rPr>
-                <w:rFonts w:ascii="Cambria" w:eastAsia="Cambria" w:hAnsi="Cambria" w:cs="Cambria"/>
-              </w:rPr>
-            </w:pPr>
-            <w:r>
-              <w:rPr>
-                <w:rFonts w:ascii="Cambria" w:eastAsia="Cambria" w:hAnsi="Cambria" w:cs="Cambria"/>
-              </w:rPr>
-              <w:t>Nivel de cansancio: String</w:t>
-            </w:r>
-          </w:p>
-          <w:p>
-            <w:pPr>
-              <w:spacing w:after="219"/>
-              <w:rPr>
-                <w:rFonts w:ascii="Cambria" w:eastAsia="Cambria" w:hAnsi="Cambria" w:cs="Cambria"/>
-              </w:rPr>
-            </w:pPr>
-            <w:r>
-              <w:rPr>
-                <w:rFonts w:ascii="Cambria" w:eastAsia="Cambria" w:hAnsi="Cambria" w:cs="Cambria"/>
-              </w:rPr>
-              <w:t>Número de repeticiones: int</w:t>
-            </w:r>
-          </w:p>
-          <w:p>
-            <w:pPr>
-              <w:spacing w:after="219"/>
-              <w:rPr>
-                <w:rFonts w:ascii="Cambria" w:eastAsia="Cambria" w:hAnsi="Cambria" w:cs="Cambria"/>
-              </w:rPr>
-            </w:pPr>
-            <w:r>
-              <w:rPr>
-                <w:rFonts w:ascii="Cambria" w:eastAsia="Cambria" w:hAnsi="Cambria" w:cs="Cambria"/>
-              </w:rPr>
-              <w:t>Calorías quemadas: double</w:t>
-            </w:r>
+              <w:t xml:space="preserve">Nombre: </w:t>
+            </w:r>
+            <w:proofErr w:type="spellStart"/>
+            <w:r>
+              <w:rPr>
+                <w:rFonts w:ascii="Cambria" w:eastAsia="Cambria" w:hAnsi="Cambria" w:cs="Cambria"/>
+              </w:rPr>
+              <w:t>String</w:t>
+            </w:r>
+            <w:proofErr w:type="spellEnd"/>
+          </w:p>
+          <w:p>
+            <w:pPr>
+              <w:spacing w:after="219"/>
+              <w:rPr>
+                <w:rFonts w:ascii="Cambria" w:eastAsia="Cambria" w:hAnsi="Cambria" w:cs="Cambria"/>
+              </w:rPr>
+            </w:pPr>
+            <w:r>
+              <w:rPr>
+                <w:rFonts w:ascii="Cambria" w:eastAsia="Cambria" w:hAnsi="Cambria" w:cs="Cambria"/>
+              </w:rPr>
+              <w:t xml:space="preserve">Tipo de ejercicio: </w:t>
+            </w:r>
+            <w:proofErr w:type="spellStart"/>
+            <w:r>
+              <w:rPr>
+                <w:rFonts w:ascii="Cambria" w:eastAsia="Cambria" w:hAnsi="Cambria" w:cs="Cambria"/>
+              </w:rPr>
+              <w:t>String</w:t>
+            </w:r>
+            <w:proofErr w:type="spellEnd"/>
+          </w:p>
+          <w:p>
+            <w:pPr>
+              <w:spacing w:after="219"/>
+              <w:rPr>
+                <w:rFonts w:ascii="Cambria" w:eastAsia="Cambria" w:hAnsi="Cambria" w:cs="Cambria"/>
+              </w:rPr>
+            </w:pPr>
+            <w:r>
+              <w:rPr>
+                <w:rFonts w:ascii="Cambria" w:eastAsia="Cambria" w:hAnsi="Cambria" w:cs="Cambria"/>
+              </w:rPr>
+              <w:t xml:space="preserve">Nivel de cansancio: </w:t>
+            </w:r>
+            <w:proofErr w:type="spellStart"/>
+            <w:r>
+              <w:rPr>
+                <w:rFonts w:ascii="Cambria" w:eastAsia="Cambria" w:hAnsi="Cambria" w:cs="Cambria"/>
+              </w:rPr>
+              <w:t>String</w:t>
+            </w:r>
+            <w:proofErr w:type="spellEnd"/>
+          </w:p>
+          <w:p>
+            <w:pPr>
+              <w:spacing w:after="219"/>
+              <w:rPr>
+                <w:rFonts w:ascii="Cambria" w:eastAsia="Cambria" w:hAnsi="Cambria" w:cs="Cambria"/>
+              </w:rPr>
+            </w:pPr>
+            <w:r>
+              <w:rPr>
+                <w:rFonts w:ascii="Cambria" w:eastAsia="Cambria" w:hAnsi="Cambria" w:cs="Cambria"/>
+              </w:rPr>
+              <w:t xml:space="preserve">Número de repeticiones: </w:t>
+            </w:r>
+            <w:proofErr w:type="spellStart"/>
+            <w:r>
+              <w:rPr>
+                <w:rFonts w:ascii="Cambria" w:eastAsia="Cambria" w:hAnsi="Cambria" w:cs="Cambria"/>
+              </w:rPr>
+              <w:t>int</w:t>
+            </w:r>
+            <w:proofErr w:type="spellEnd"/>
+          </w:p>
+          <w:p>
+            <w:pPr>
+              <w:spacing w:after="219"/>
+              <w:rPr>
+                <w:rFonts w:ascii="Cambria" w:eastAsia="Cambria" w:hAnsi="Cambria" w:cs="Cambria"/>
+              </w:rPr>
+            </w:pPr>
+            <w:r>
+              <w:rPr>
+                <w:rFonts w:ascii="Cambria" w:eastAsia="Cambria" w:hAnsi="Cambria" w:cs="Cambria"/>
+              </w:rPr>
+              <w:t xml:space="preserve">Calorías quemadas: </w:t>
+            </w:r>
+            <w:proofErr w:type="spellStart"/>
+            <w:r>
+              <w:rPr>
+                <w:rFonts w:ascii="Cambria" w:eastAsia="Cambria" w:hAnsi="Cambria" w:cs="Cambria"/>
+              </w:rPr>
+              <w:t>double</w:t>
+            </w:r>
+            <w:proofErr w:type="spellEnd"/>
           </w:p>
         </w:tc>
         <w:tc>
@@ -8791,12 +9291,14 @@
                 <w:rFonts w:ascii="Cambria" w:eastAsia="Cambria" w:hAnsi="Cambria" w:cs="Cambria"/>
               </w:rPr>
             </w:pPr>
+            <w:proofErr w:type="spellStart"/>
             <w:r>
               <w:rPr>
                 <w:rFonts w:ascii="Cambria" w:eastAsia="Cambria" w:hAnsi="Cambria" w:cs="Cambria"/>
               </w:rPr>
               <w:t>Void</w:t>
             </w:r>
+            <w:proofErr w:type="spellEnd"/>
           </w:p>
         </w:tc>
         <w:tc>
@@ -8883,8 +9385,16 @@
               <w:rPr>
                 <w:rFonts w:ascii="Cambria" w:eastAsia="Cambria" w:hAnsi="Cambria" w:cs="Cambria"/>
               </w:rPr>
-              <w:t>Nombre de rutina: String</w:t>
-            </w:r>
+              <w:t xml:space="preserve">Nombre de rutina: </w:t>
+            </w:r>
+            <w:proofErr w:type="spellStart"/>
+            <w:r>
+              <w:rPr>
+                <w:rFonts w:ascii="Cambria" w:eastAsia="Cambria" w:hAnsi="Cambria" w:cs="Cambria"/>
+              </w:rPr>
+              <w:t>String</w:t>
+            </w:r>
+            <w:proofErr w:type="spellEnd"/>
           </w:p>
           <w:p>
             <w:pPr>
@@ -8904,7 +9414,21 @@
               <w:rPr>
                 <w:rFonts w:ascii="Cambria" w:eastAsia="Cambria" w:hAnsi="Cambria" w:cs="Cambria"/>
               </w:rPr>
-              <w:t xml:space="preserve"> String…</w:t>
+              <w:t xml:space="preserve"> </w:t>
+            </w:r>
+            <w:proofErr w:type="spellStart"/>
+            <w:r>
+              <w:rPr>
+                <w:rFonts w:ascii="Cambria" w:eastAsia="Cambria" w:hAnsi="Cambria" w:cs="Cambria"/>
+              </w:rPr>
+              <w:t>String</w:t>
+            </w:r>
+            <w:proofErr w:type="spellEnd"/>
+            <w:r>
+              <w:rPr>
+                <w:rFonts w:ascii="Cambria" w:eastAsia="Cambria" w:hAnsi="Cambria" w:cs="Cambria"/>
+              </w:rPr>
+              <w:t>…</w:t>
             </w:r>
           </w:p>
         </w:tc>
@@ -8920,6 +9444,7 @@
                 <w:rFonts w:ascii="Cambria" w:eastAsia="Cambria" w:hAnsi="Cambria" w:cs="Cambria"/>
               </w:rPr>
             </w:pPr>
+            <w:proofErr w:type="spellStart"/>
             <w:r>
               <w:rPr>
                 <w:rFonts w:ascii="Cambria" w:eastAsia="Cambria" w:hAnsi="Cambria" w:cs="Cambria"/>
@@ -8927,6 +9452,7 @@
               <w:lastRenderedPageBreak/>
               <w:t>void</w:t>
             </w:r>
+            <w:proofErr w:type="spellEnd"/>
           </w:p>
         </w:tc>
         <w:tc>
@@ -9025,8 +9551,16 @@
               <w:rPr>
                 <w:rFonts w:ascii="Cambria" w:eastAsia="Cambria" w:hAnsi="Cambria" w:cs="Cambria"/>
               </w:rPr>
-              <w:t>Nombre de lista: String</w:t>
-            </w:r>
+              <w:t xml:space="preserve">Nombre de lista: </w:t>
+            </w:r>
+            <w:proofErr w:type="spellStart"/>
+            <w:r>
+              <w:rPr>
+                <w:rFonts w:ascii="Cambria" w:eastAsia="Cambria" w:hAnsi="Cambria" w:cs="Cambria"/>
+              </w:rPr>
+              <w:t>String</w:t>
+            </w:r>
+            <w:proofErr w:type="spellEnd"/>
           </w:p>
         </w:tc>
         <w:tc>
@@ -9041,12 +9575,14 @@
                 <w:rFonts w:ascii="Cambria" w:eastAsia="Cambria" w:hAnsi="Cambria" w:cs="Cambria"/>
               </w:rPr>
             </w:pPr>
+            <w:proofErr w:type="spellStart"/>
             <w:r>
               <w:rPr>
                 <w:rFonts w:ascii="Cambria" w:eastAsia="Cambria" w:hAnsi="Cambria" w:cs="Cambria"/>
               </w:rPr>
               <w:t>String</w:t>
             </w:r>
+            <w:proofErr w:type="spellEnd"/>
           </w:p>
         </w:tc>
         <w:tc>
@@ -9090,7 +9626,21 @@
               <w:rPr>
                 <w:rFonts w:ascii="Cambria" w:eastAsia="Cambria" w:hAnsi="Cambria" w:cs="Cambria"/>
               </w:rPr>
-              <w:t xml:space="preserve">un String con </w:t>
+              <w:t xml:space="preserve">un </w:t>
+            </w:r>
+            <w:proofErr w:type="spellStart"/>
+            <w:r>
+              <w:rPr>
+                <w:rFonts w:ascii="Cambria" w:eastAsia="Cambria" w:hAnsi="Cambria" w:cs="Cambria"/>
+              </w:rPr>
+              <w:t>String</w:t>
+            </w:r>
+            <w:proofErr w:type="spellEnd"/>
+            <w:r>
+              <w:rPr>
+                <w:rFonts w:ascii="Cambria" w:eastAsia="Cambria" w:hAnsi="Cambria" w:cs="Cambria"/>
+              </w:rPr>
+              <w:t xml:space="preserve"> con </w:t>
             </w:r>
             <w:r>
               <w:rPr>
@@ -9173,12 +9723,14 @@
                 <w:rFonts w:ascii="Cambria" w:eastAsia="Cambria" w:hAnsi="Cambria" w:cs="Cambria"/>
               </w:rPr>
             </w:pPr>
+            <w:proofErr w:type="spellStart"/>
             <w:r>
               <w:rPr>
                 <w:rFonts w:ascii="Cambria" w:eastAsia="Cambria" w:hAnsi="Cambria" w:cs="Cambria"/>
               </w:rPr>
               <w:t>String</w:t>
             </w:r>
+            <w:proofErr w:type="spellEnd"/>
           </w:p>
         </w:tc>
         <w:tc>
@@ -9277,22 +9829,38 @@
               <w:rPr>
                 <w:rFonts w:ascii="Cambria" w:eastAsia="Cambria" w:hAnsi="Cambria" w:cs="Cambria"/>
               </w:rPr>
-              <w:t>Nombre de ejercicio: String</w:t>
-            </w:r>
-          </w:p>
-          <w:p>
-            <w:pPr>
-              <w:spacing w:after="219"/>
-              <w:rPr>
-                <w:rFonts w:ascii="Cambria" w:eastAsia="Cambria" w:hAnsi="Cambria" w:cs="Cambria"/>
-              </w:rPr>
-            </w:pPr>
-            <w:r>
-              <w:rPr>
-                <w:rFonts w:ascii="Cambria" w:eastAsia="Cambria" w:hAnsi="Cambria" w:cs="Cambria"/>
-              </w:rPr>
-              <w:t>Nombre de rutina: String</w:t>
-            </w:r>
+              <w:t xml:space="preserve">Nombre de ejercicio: </w:t>
+            </w:r>
+            <w:proofErr w:type="spellStart"/>
+            <w:r>
+              <w:rPr>
+                <w:rFonts w:ascii="Cambria" w:eastAsia="Cambria" w:hAnsi="Cambria" w:cs="Cambria"/>
+              </w:rPr>
+              <w:t>String</w:t>
+            </w:r>
+            <w:proofErr w:type="spellEnd"/>
+          </w:p>
+          <w:p>
+            <w:pPr>
+              <w:spacing w:after="219"/>
+              <w:rPr>
+                <w:rFonts w:ascii="Cambria" w:eastAsia="Cambria" w:hAnsi="Cambria" w:cs="Cambria"/>
+              </w:rPr>
+            </w:pPr>
+            <w:r>
+              <w:rPr>
+                <w:rFonts w:ascii="Cambria" w:eastAsia="Cambria" w:hAnsi="Cambria" w:cs="Cambria"/>
+              </w:rPr>
+              <w:t xml:space="preserve">Nombre de rutina: </w:t>
+            </w:r>
+            <w:proofErr w:type="spellStart"/>
+            <w:r>
+              <w:rPr>
+                <w:rFonts w:ascii="Cambria" w:eastAsia="Cambria" w:hAnsi="Cambria" w:cs="Cambria"/>
+              </w:rPr>
+              <w:t>String</w:t>
+            </w:r>
+            <w:proofErr w:type="spellEnd"/>
           </w:p>
         </w:tc>
         <w:tc>
@@ -9307,12 +9875,14 @@
                 <w:rFonts w:ascii="Cambria" w:eastAsia="Cambria" w:hAnsi="Cambria" w:cs="Cambria"/>
               </w:rPr>
             </w:pPr>
+            <w:proofErr w:type="spellStart"/>
             <w:r>
               <w:rPr>
                 <w:rFonts w:ascii="Cambria" w:eastAsia="Cambria" w:hAnsi="Cambria" w:cs="Cambria"/>
               </w:rPr>
               <w:t>void</w:t>
             </w:r>
+            <w:proofErr w:type="spellEnd"/>
           </w:p>
         </w:tc>
         <w:tc>
@@ -9405,8 +9975,16 @@
               <w:rPr>
                 <w:rFonts w:ascii="Cambria" w:eastAsia="Cambria" w:hAnsi="Cambria" w:cs="Cambria"/>
               </w:rPr>
-              <w:t>Nombre de ejercicio: String</w:t>
-            </w:r>
+              <w:t xml:space="preserve">Nombre de ejercicio: </w:t>
+            </w:r>
+            <w:proofErr w:type="spellStart"/>
+            <w:r>
+              <w:rPr>
+                <w:rFonts w:ascii="Cambria" w:eastAsia="Cambria" w:hAnsi="Cambria" w:cs="Cambria"/>
+              </w:rPr>
+              <w:t>String</w:t>
+            </w:r>
+            <w:proofErr w:type="spellEnd"/>
           </w:p>
           <w:p>
             <w:pPr>
@@ -9428,8 +10006,16 @@
                 <w:rFonts w:ascii="Cambria" w:eastAsia="Cambria" w:hAnsi="Cambria" w:cs="Cambria"/>
               </w:rPr>
               <w:lastRenderedPageBreak/>
-              <w:t>Nombre de rutina: String</w:t>
-            </w:r>
+              <w:t xml:space="preserve">Nombre de rutina: </w:t>
+            </w:r>
+            <w:proofErr w:type="spellStart"/>
+            <w:r>
+              <w:rPr>
+                <w:rFonts w:ascii="Cambria" w:eastAsia="Cambria" w:hAnsi="Cambria" w:cs="Cambria"/>
+              </w:rPr>
+              <w:t>String</w:t>
+            </w:r>
+            <w:proofErr w:type="spellEnd"/>
           </w:p>
         </w:tc>
         <w:tc>
@@ -9444,6 +10030,7 @@
                 <w:rFonts w:ascii="Cambria" w:eastAsia="Cambria" w:hAnsi="Cambria" w:cs="Cambria"/>
               </w:rPr>
             </w:pPr>
+            <w:proofErr w:type="spellStart"/>
             <w:r>
               <w:rPr>
                 <w:rFonts w:ascii="Cambria" w:eastAsia="Cambria" w:hAnsi="Cambria" w:cs="Cambria"/>
@@ -9451,6 +10038,7 @@
               <w:lastRenderedPageBreak/>
               <w:t>boolean</w:t>
             </w:r>
+            <w:proofErr w:type="spellEnd"/>
           </w:p>
         </w:tc>
         <w:tc>
@@ -9569,36 +10157,60 @@
               <w:rPr>
                 <w:rFonts w:ascii="Cambria" w:eastAsia="Cambria" w:hAnsi="Cambria" w:cs="Cambria"/>
               </w:rPr>
-              <w:t>: String</w:t>
-            </w:r>
-          </w:p>
-          <w:p>
-            <w:pPr>
-              <w:spacing w:after="219"/>
-              <w:rPr>
-                <w:rFonts w:ascii="Cambria" w:eastAsia="Cambria" w:hAnsi="Cambria" w:cs="Cambria"/>
-              </w:rPr>
-            </w:pPr>
-            <w:r>
-              <w:rPr>
-                <w:rFonts w:ascii="Cambria" w:eastAsia="Cambria" w:hAnsi="Cambria" w:cs="Cambria"/>
-              </w:rPr>
-              <w:t>Nombre de entrenador: String</w:t>
-            </w:r>
-          </w:p>
-          <w:p>
-            <w:pPr>
-              <w:spacing w:after="219"/>
-              <w:rPr>
-                <w:rFonts w:ascii="Cambria" w:eastAsia="Cambria" w:hAnsi="Cambria" w:cs="Cambria"/>
-              </w:rPr>
-            </w:pPr>
-            <w:r>
-              <w:rPr>
-                <w:rFonts w:ascii="Cambria" w:eastAsia="Cambria" w:hAnsi="Cambria" w:cs="Cambria"/>
-              </w:rPr>
-              <w:t>Nombre de rutina: String</w:t>
-            </w:r>
+              <w:t xml:space="preserve">: </w:t>
+            </w:r>
+            <w:proofErr w:type="spellStart"/>
+            <w:r>
+              <w:rPr>
+                <w:rFonts w:ascii="Cambria" w:eastAsia="Cambria" w:hAnsi="Cambria" w:cs="Cambria"/>
+              </w:rPr>
+              <w:t>String</w:t>
+            </w:r>
+            <w:proofErr w:type="spellEnd"/>
+          </w:p>
+          <w:p>
+            <w:pPr>
+              <w:spacing w:after="219"/>
+              <w:rPr>
+                <w:rFonts w:ascii="Cambria" w:eastAsia="Cambria" w:hAnsi="Cambria" w:cs="Cambria"/>
+              </w:rPr>
+            </w:pPr>
+            <w:r>
+              <w:rPr>
+                <w:rFonts w:ascii="Cambria" w:eastAsia="Cambria" w:hAnsi="Cambria" w:cs="Cambria"/>
+              </w:rPr>
+              <w:t xml:space="preserve">Nombre de entrenador: </w:t>
+            </w:r>
+            <w:proofErr w:type="spellStart"/>
+            <w:r>
+              <w:rPr>
+                <w:rFonts w:ascii="Cambria" w:eastAsia="Cambria" w:hAnsi="Cambria" w:cs="Cambria"/>
+              </w:rPr>
+              <w:t>String</w:t>
+            </w:r>
+            <w:proofErr w:type="spellEnd"/>
+          </w:p>
+          <w:p>
+            <w:pPr>
+              <w:spacing w:after="219"/>
+              <w:rPr>
+                <w:rFonts w:ascii="Cambria" w:eastAsia="Cambria" w:hAnsi="Cambria" w:cs="Cambria"/>
+              </w:rPr>
+            </w:pPr>
+            <w:r>
+              <w:rPr>
+                <w:rFonts w:ascii="Cambria" w:eastAsia="Cambria" w:hAnsi="Cambria" w:cs="Cambria"/>
+              </w:rPr>
+              <w:t xml:space="preserve">Nombre de rutina: </w:t>
+            </w:r>
+            <w:proofErr w:type="spellStart"/>
+            <w:r>
+              <w:rPr>
+                <w:rFonts w:ascii="Cambria" w:eastAsia="Cambria" w:hAnsi="Cambria" w:cs="Cambria"/>
+              </w:rPr>
+              <w:t>String</w:t>
+            </w:r>
+            <w:proofErr w:type="spellEnd"/>
           </w:p>
         </w:tc>
         <w:tc>
@@ -9613,12 +10225,14 @@
                 <w:rFonts w:ascii="Cambria" w:eastAsia="Cambria" w:hAnsi="Cambria" w:cs="Cambria"/>
               </w:rPr>
             </w:pPr>
+            <w:proofErr w:type="spellStart"/>
             <w:r>
               <w:rPr>
                 <w:rFonts w:ascii="Cambria" w:eastAsia="Cambria" w:hAnsi="Cambria" w:cs="Cambria"/>
               </w:rPr>
               <w:t>void</w:t>
             </w:r>
+            <w:proofErr w:type="spellEnd"/>
           </w:p>
         </w:tc>
         <w:tc>
@@ -9688,11 +10302,19 @@
               </w:rPr>
               <w:t xml:space="preserve">al miembro la rutina que usará para entrenar, y se llama la función de </w:t>
             </w:r>
-            <w:r>
-              <w:rPr>
-                <w:rFonts w:ascii="Cambria" w:eastAsia="Cambria" w:hAnsi="Cambria" w:cs="Cambria"/>
-              </w:rPr>
-              <w:t>AnadirRutina del entrenador.</w:t>
+            <w:proofErr w:type="spellStart"/>
+            <w:r>
+              <w:rPr>
+                <w:rFonts w:ascii="Cambria" w:eastAsia="Cambria" w:hAnsi="Cambria" w:cs="Cambria"/>
+              </w:rPr>
+              <w:t>AnadirRutina</w:t>
+            </w:r>
+            <w:proofErr w:type="spellEnd"/>
+            <w:r>
+              <w:rPr>
+                <w:rFonts w:ascii="Cambria" w:eastAsia="Cambria" w:hAnsi="Cambria" w:cs="Cambria"/>
+              </w:rPr>
+              <w:t xml:space="preserve"> del entrenador.</w:t>
             </w:r>
           </w:p>
         </w:tc>
@@ -9754,22 +10376,38 @@
               <w:rPr>
                 <w:rFonts w:ascii="Cambria" w:eastAsia="Cambria" w:hAnsi="Cambria" w:cs="Cambria"/>
               </w:rPr>
-              <w:t>Nombre de miembro: String</w:t>
-            </w:r>
-          </w:p>
-          <w:p>
-            <w:pPr>
-              <w:spacing w:after="219"/>
-              <w:rPr>
-                <w:rFonts w:ascii="Cambria" w:eastAsia="Cambria" w:hAnsi="Cambria" w:cs="Cambria"/>
-              </w:rPr>
-            </w:pPr>
-            <w:r>
-              <w:rPr>
-                <w:rFonts w:ascii="Cambria" w:eastAsia="Cambria" w:hAnsi="Cambria" w:cs="Cambria"/>
-              </w:rPr>
-              <w:t>Nombre de entrenador: String</w:t>
-            </w:r>
+              <w:t xml:space="preserve">Nombre de miembro: </w:t>
+            </w:r>
+            <w:proofErr w:type="spellStart"/>
+            <w:r>
+              <w:rPr>
+                <w:rFonts w:ascii="Cambria" w:eastAsia="Cambria" w:hAnsi="Cambria" w:cs="Cambria"/>
+              </w:rPr>
+              <w:t>String</w:t>
+            </w:r>
+            <w:proofErr w:type="spellEnd"/>
+          </w:p>
+          <w:p>
+            <w:pPr>
+              <w:spacing w:after="219"/>
+              <w:rPr>
+                <w:rFonts w:ascii="Cambria" w:eastAsia="Cambria" w:hAnsi="Cambria" w:cs="Cambria"/>
+              </w:rPr>
+            </w:pPr>
+            <w:r>
+              <w:rPr>
+                <w:rFonts w:ascii="Cambria" w:eastAsia="Cambria" w:hAnsi="Cambria" w:cs="Cambria"/>
+              </w:rPr>
+              <w:t xml:space="preserve">Nombre de entrenador: </w:t>
+            </w:r>
+            <w:proofErr w:type="spellStart"/>
+            <w:r>
+              <w:rPr>
+                <w:rFonts w:ascii="Cambria" w:eastAsia="Cambria" w:hAnsi="Cambria" w:cs="Cambria"/>
+              </w:rPr>
+              <w:t>String</w:t>
+            </w:r>
+            <w:proofErr w:type="spellEnd"/>
           </w:p>
         </w:tc>
         <w:tc>
@@ -9784,12 +10422,14 @@
                 <w:rFonts w:ascii="Cambria" w:eastAsia="Cambria" w:hAnsi="Cambria" w:cs="Cambria"/>
               </w:rPr>
             </w:pPr>
+            <w:proofErr w:type="spellStart"/>
             <w:r>
               <w:rPr>
                 <w:rFonts w:ascii="Cambria" w:eastAsia="Cambria" w:hAnsi="Cambria" w:cs="Cambria"/>
               </w:rPr>
               <w:t>boolean</w:t>
             </w:r>
+            <w:proofErr w:type="spellEnd"/>
           </w:p>
         </w:tc>
         <w:tc>
@@ -9888,22 +10528,38 @@
               <w:rPr>
                 <w:rFonts w:ascii="Cambria" w:eastAsia="Cambria" w:hAnsi="Cambria" w:cs="Cambria"/>
               </w:rPr>
-              <w:t>Nombre a validar: String</w:t>
-            </w:r>
-          </w:p>
-          <w:p>
-            <w:pPr>
-              <w:spacing w:after="219"/>
-              <w:rPr>
-                <w:rFonts w:ascii="Cambria" w:eastAsia="Cambria" w:hAnsi="Cambria" w:cs="Cambria"/>
-              </w:rPr>
-            </w:pPr>
-            <w:r>
-              <w:rPr>
-                <w:rFonts w:ascii="Cambria" w:eastAsia="Cambria" w:hAnsi="Cambria" w:cs="Cambria"/>
-              </w:rPr>
-              <w:t>Lista en donde buscar: String</w:t>
-            </w:r>
+              <w:t xml:space="preserve">Nombre a validar: </w:t>
+            </w:r>
+            <w:proofErr w:type="spellStart"/>
+            <w:r>
+              <w:rPr>
+                <w:rFonts w:ascii="Cambria" w:eastAsia="Cambria" w:hAnsi="Cambria" w:cs="Cambria"/>
+              </w:rPr>
+              <w:t>String</w:t>
+            </w:r>
+            <w:proofErr w:type="spellEnd"/>
+          </w:p>
+          <w:p>
+            <w:pPr>
+              <w:spacing w:after="219"/>
+              <w:rPr>
+                <w:rFonts w:ascii="Cambria" w:eastAsia="Cambria" w:hAnsi="Cambria" w:cs="Cambria"/>
+              </w:rPr>
+            </w:pPr>
+            <w:r>
+              <w:rPr>
+                <w:rFonts w:ascii="Cambria" w:eastAsia="Cambria" w:hAnsi="Cambria" w:cs="Cambria"/>
+              </w:rPr>
+              <w:t xml:space="preserve">Lista en donde buscar: </w:t>
+            </w:r>
+            <w:proofErr w:type="spellStart"/>
+            <w:r>
+              <w:rPr>
+                <w:rFonts w:ascii="Cambria" w:eastAsia="Cambria" w:hAnsi="Cambria" w:cs="Cambria"/>
+              </w:rPr>
+              <w:t>String</w:t>
+            </w:r>
+            <w:proofErr w:type="spellEnd"/>
           </w:p>
         </w:tc>
         <w:tc>
@@ -9918,12 +10574,14 @@
                 <w:rFonts w:ascii="Cambria" w:eastAsia="Cambria" w:hAnsi="Cambria" w:cs="Cambria"/>
               </w:rPr>
             </w:pPr>
+            <w:proofErr w:type="spellStart"/>
             <w:r>
               <w:rPr>
                 <w:rFonts w:ascii="Cambria" w:eastAsia="Cambria" w:hAnsi="Cambria" w:cs="Cambria"/>
               </w:rPr>
               <w:t>boolean</w:t>
             </w:r>
+            <w:proofErr w:type="spellEnd"/>
           </w:p>
         </w:tc>
         <w:tc>
@@ -9961,7 +10619,21 @@
               <w:rPr>
                 <w:rFonts w:ascii="Cambria" w:eastAsia="Cambria" w:hAnsi="Cambria" w:cs="Cambria"/>
               </w:rPr>
-              <w:t xml:space="preserve">Se busca en una lista si el nobre ingresado existe o no. Las listas en donde se puede buscar si existe o no un elemento son </w:t>
+              <w:t xml:space="preserve">Se busca en una lista si el </w:t>
+            </w:r>
+            <w:proofErr w:type="spellStart"/>
+            <w:r>
+              <w:rPr>
+                <w:rFonts w:ascii="Cambria" w:eastAsia="Cambria" w:hAnsi="Cambria" w:cs="Cambria"/>
+              </w:rPr>
+              <w:t>nobre</w:t>
+            </w:r>
+            <w:proofErr w:type="spellEnd"/>
+            <w:r>
+              <w:rPr>
+                <w:rFonts w:ascii="Cambria" w:eastAsia="Cambria" w:hAnsi="Cambria" w:cs="Cambria"/>
+              </w:rPr>
+              <w:t xml:space="preserve"> ingresado existe o no. Las listas en donde se puede buscar si existe o no un elemento son </w:t>
             </w:r>
             <w:r>
               <w:rPr>
@@ -10132,12 +10804,14 @@
                 <w:rFonts w:ascii="Cambria" w:eastAsia="Cambria" w:hAnsi="Cambria" w:cs="Cambria"/>
               </w:rPr>
             </w:pPr>
+            <w:proofErr w:type="spellStart"/>
             <w:r>
               <w:rPr>
                 <w:rFonts w:ascii="Cambria" w:eastAsia="Cambria" w:hAnsi="Cambria" w:cs="Cambria"/>
               </w:rPr>
               <w:t>Main</w:t>
             </w:r>
+            <w:proofErr w:type="spellEnd"/>
           </w:p>
         </w:tc>
         <w:tc>
@@ -10169,12 +10843,14 @@
                 <w:rFonts w:ascii="Cambria" w:eastAsia="Cambria" w:hAnsi="Cambria" w:cs="Cambria"/>
               </w:rPr>
             </w:pPr>
+            <w:proofErr w:type="spellStart"/>
             <w:r>
               <w:rPr>
                 <w:rFonts w:ascii="Cambria" w:eastAsia="Cambria" w:hAnsi="Cambria" w:cs="Cambria"/>
               </w:rPr>
               <w:t>void</w:t>
             </w:r>
+            <w:proofErr w:type="spellEnd"/>
           </w:p>
         </w:tc>
         <w:tc>
@@ -10210,7 +10886,21 @@
               <w:rPr>
                 <w:rFonts w:ascii="Cambria" w:eastAsia="Cambria" w:hAnsi="Cambria" w:cs="Cambria"/>
               </w:rPr>
-              <w:t>Es el método principal del programa. En el se recorre el flujo del programa, y al terminarse se termina el programa.</w:t>
+              <w:t xml:space="preserve">Es el método principal del programa. En </w:t>
+            </w:r>
+            <w:proofErr w:type="spellStart"/>
+            <w:r>
+              <w:rPr>
+                <w:rFonts w:ascii="Cambria" w:eastAsia="Cambria" w:hAnsi="Cambria" w:cs="Cambria"/>
+              </w:rPr>
+              <w:t>el</w:t>
+            </w:r>
+            <w:proofErr w:type="spellEnd"/>
+            <w:r>
+              <w:rPr>
+                <w:rFonts w:ascii="Cambria" w:eastAsia="Cambria" w:hAnsi="Cambria" w:cs="Cambria"/>
+              </w:rPr>
+              <w:t xml:space="preserve"> se recorre el flujo del programa, y al terminarse se termina el programa.</w:t>
             </w:r>
           </w:p>
           <w:p>
@@ -10296,8 +10986,16 @@
               <w:rPr>
                 <w:rFonts w:ascii="Cambria" w:hAnsi="Cambria"/>
               </w:rPr>
-              <w:t>Tipo de elemento: String</w:t>
-            </w:r>
+              <w:t xml:space="preserve">Tipo de elemento: </w:t>
+            </w:r>
+            <w:proofErr w:type="spellStart"/>
+            <w:r>
+              <w:rPr>
+                <w:rFonts w:ascii="Cambria" w:hAnsi="Cambria"/>
+              </w:rPr>
+              <w:t>String</w:t>
+            </w:r>
+            <w:proofErr w:type="spellEnd"/>
           </w:p>
           <w:p>
             <w:pPr>
@@ -10339,12 +11037,14 @@
                 <w:rFonts w:ascii="Cambria" w:hAnsi="Cambria"/>
               </w:rPr>
             </w:pPr>
+            <w:proofErr w:type="spellStart"/>
             <w:r>
               <w:rPr>
                 <w:rFonts w:ascii="Cambria" w:hAnsi="Cambria"/>
               </w:rPr>
               <w:t>void</w:t>
             </w:r>
+            <w:proofErr w:type="spellEnd"/>
           </w:p>
           <w:p>
             <w:pPr>
@@ -10559,12 +11259,14 @@
                 <w:rFonts w:ascii="Cambria" w:eastAsia="Cambria" w:hAnsi="Cambria" w:cs="Cambria"/>
               </w:rPr>
             </w:pPr>
+            <w:proofErr w:type="spellStart"/>
             <w:r>
               <w:rPr>
                 <w:rFonts w:ascii="Cambria" w:eastAsia="Cambria" w:hAnsi="Cambria" w:cs="Cambria"/>
               </w:rPr>
               <w:t>void</w:t>
             </w:r>
+            <w:proofErr w:type="spellEnd"/>
           </w:p>
         </w:tc>
         <w:tc>
@@ -10667,12 +11369,14 @@
                 <w:rFonts w:ascii="Cambria" w:eastAsia="Cambria" w:hAnsi="Cambria" w:cs="Cambria"/>
               </w:rPr>
             </w:pPr>
+            <w:proofErr w:type="spellStart"/>
             <w:r>
               <w:rPr>
                 <w:rFonts w:ascii="Cambria" w:eastAsia="Cambria" w:hAnsi="Cambria" w:cs="Cambria"/>
               </w:rPr>
               <w:t>void</w:t>
             </w:r>
+            <w:proofErr w:type="spellEnd"/>
           </w:p>
         </w:tc>
         <w:tc>
@@ -10716,7 +11420,21 @@
               <w:rPr>
                 <w:rFonts w:ascii="Cambria" w:eastAsia="Cambria" w:hAnsi="Cambria" w:cs="Cambria"/>
               </w:rPr>
-              <w:t>entrenador. Para ello, le pide al usuario un nombre del miembro y del entrenador. Estos datos se mandan al controlador, y se hace la desasignación correspondiente.</w:t>
+              <w:t xml:space="preserve">entrenador. Para ello, le pide al usuario un nombre del miembro y del entrenador. Estos datos se mandan al controlador, y se hace la </w:t>
+            </w:r>
+            <w:proofErr w:type="spellStart"/>
+            <w:r>
+              <w:rPr>
+                <w:rFonts w:ascii="Cambria" w:eastAsia="Cambria" w:hAnsi="Cambria" w:cs="Cambria"/>
+              </w:rPr>
+              <w:t>desasignación</w:t>
+            </w:r>
+            <w:proofErr w:type="spellEnd"/>
+            <w:r>
+              <w:rPr>
+                <w:rFonts w:ascii="Cambria" w:eastAsia="Cambria" w:hAnsi="Cambria" w:cs="Cambria"/>
+              </w:rPr>
+              <w:t xml:space="preserve"> correspondiente.</w:t>
             </w:r>
           </w:p>
         </w:tc>
@@ -10776,12 +11494,14 @@
                 <w:rFonts w:ascii="Cambria" w:eastAsia="Cambria" w:hAnsi="Cambria" w:cs="Cambria"/>
               </w:rPr>
             </w:pPr>
+            <w:proofErr w:type="spellStart"/>
             <w:r>
               <w:rPr>
                 <w:rFonts w:ascii="Cambria" w:eastAsia="Cambria" w:hAnsi="Cambria" w:cs="Cambria"/>
               </w:rPr>
               <w:t>Void</w:t>
             </w:r>
+            <w:proofErr w:type="spellEnd"/>
           </w:p>
         </w:tc>
         <w:tc>
@@ -10891,12 +11611,14 @@
                 <w:rFonts w:ascii="Cambria" w:eastAsia="Cambria" w:hAnsi="Cambria" w:cs="Cambria"/>
               </w:rPr>
             </w:pPr>
+            <w:proofErr w:type="spellStart"/>
             <w:r>
               <w:rPr>
                 <w:rFonts w:ascii="Cambria" w:eastAsia="Cambria" w:hAnsi="Cambria" w:cs="Cambria"/>
               </w:rPr>
               <w:t>void</w:t>
             </w:r>
+            <w:proofErr w:type="spellEnd"/>
           </w:p>
         </w:tc>
         <w:tc>
@@ -10993,12 +11715,14 @@
                 <w:rFonts w:ascii="Cambria" w:eastAsia="Cambria" w:hAnsi="Cambria" w:cs="Cambria"/>
               </w:rPr>
             </w:pPr>
+            <w:proofErr w:type="spellStart"/>
             <w:r>
               <w:rPr>
                 <w:rFonts w:ascii="Cambria" w:eastAsia="Cambria" w:hAnsi="Cambria" w:cs="Cambria"/>
               </w:rPr>
               <w:t>void</w:t>
             </w:r>
+            <w:proofErr w:type="spellEnd"/>
           </w:p>
         </w:tc>
         <w:tc>
@@ -11060,8 +11784,16 @@
               <w:rPr>
                 <w:rFonts w:ascii="Cambria" w:hAnsi="Cambria"/>
               </w:rPr>
-              <w:t>Calcular estadisticas</w:t>
-            </w:r>
+              <w:t xml:space="preserve">Calcular </w:t>
+            </w:r>
+            <w:proofErr w:type="spellStart"/>
+            <w:r>
+              <w:rPr>
+                <w:rFonts w:ascii="Cambria" w:hAnsi="Cambria"/>
+              </w:rPr>
+              <w:t>estadisticas</w:t>
+            </w:r>
+            <w:proofErr w:type="spellEnd"/>
           </w:p>
         </w:tc>
         <w:tc>
@@ -11095,12 +11827,14 @@
                 <w:rFonts w:ascii="Cambria" w:eastAsia="Cambria" w:hAnsi="Cambria" w:cs="Cambria"/>
               </w:rPr>
             </w:pPr>
+            <w:proofErr w:type="spellStart"/>
             <w:r>
               <w:rPr>
                 <w:rFonts w:ascii="Cambria" w:eastAsia="Cambria" w:hAnsi="Cambria" w:cs="Cambria"/>
               </w:rPr>
               <w:t>void</w:t>
             </w:r>
+            <w:proofErr w:type="spellEnd"/>
           </w:p>
         </w:tc>
         <w:tc>
@@ -11222,12 +11956,37 @@
           <w:lang w:val="en-US"/>
         </w:rPr>
       </w:pPr>
+      <w:proofErr w:type="spellStart"/>
       <w:r>
         <w:rPr>
           <w:rFonts w:ascii="Cambria" w:eastAsia="Cambria" w:hAnsi="Cambria" w:cs="Cambria"/>
           <w:lang w:val="en-US"/>
         </w:rPr>
-        <w:t xml:space="preserve">Incluye el driver program (Main). </w:t>
+        <w:t>Incluye</w:t>
+      </w:r>
+      <w:proofErr w:type="spellEnd"/>
+      <w:r>
+        <w:rPr>
+          <w:rFonts w:ascii="Cambria" w:eastAsia="Cambria" w:hAnsi="Cambria" w:cs="Cambria"/>
+          <w:lang w:val="en-US"/>
+        </w:rPr>
+        <w:t xml:space="preserve"> </w:t>
+      </w:r>
+      <w:proofErr w:type="spellStart"/>
+      <w:r>
+        <w:rPr>
+          <w:rFonts w:ascii="Cambria" w:eastAsia="Cambria" w:hAnsi="Cambria" w:cs="Cambria"/>
+          <w:lang w:val="en-US"/>
+        </w:rPr>
+        <w:t>el</w:t>
+      </w:r>
+      <w:proofErr w:type="spellEnd"/>
+      <w:r>
+        <w:rPr>
+          <w:rFonts w:ascii="Cambria" w:eastAsia="Cambria" w:hAnsi="Cambria" w:cs="Cambria"/>
+          <w:lang w:val="en-US"/>
+        </w:rPr>
+        <w:t xml:space="preserve"> driver program (Main). </w:t>
       </w:r>
     </w:p>
     <w:p>
@@ -11545,9 +12304,14 @@
         <w:spacing w:after="0"/>
         <w:ind w:right="2847"/>
       </w:pPr>
+      <w:proofErr w:type="spellStart"/>
       <w:r>
         <w:lastRenderedPageBreak/>
-        <w:t xml:space="preserve">Checklist antes de entregar </w:t>
+        <w:t>Checklist</w:t>
+      </w:r>
+      <w:proofErr w:type="spellEnd"/>
+      <w:r>
+        <w:t xml:space="preserve"> antes de entregar </w:t>
       </w:r>
     </w:p>
     <w:p>

</xml_diff>